<commit_message>
add intro, manuel, bugs, annexe to rapport
</commit_message>
<xml_diff>
--- a/docs/BDR-phases/rendu final/Rapport_group9.docx
+++ b/docs/BDR-phases/rendu final/Rapport_group9.docx
@@ -140,7 +140,7 @@
             <w:rFonts w:eastAsiaTheme="minorEastAsia"/>
             <w:noProof/>
           </w:rPr>
-          <w:t>23.01.2025</w:t>
+          <w:t>26.01.2025</w:t>
         </w:r>
       </w:fldSimple>
     </w:p>
@@ -222,7 +222,6 @@
           <w:docPartUnique/>
         </w:docPartObj>
       </w:sdtPr>
-      <w:sdtEndPr/>
       <w:sdtContent>
         <w:p>
           <w:pPr>
@@ -241,7 +240,7 @@
           <w:r>
             <w:fldChar w:fldCharType="separate"/>
           </w:r>
-          <w:hyperlink w:anchor="_Toc187933773" w:history="1">
+          <w:hyperlink w:anchor="_Toc188801855" w:history="1">
             <w:r>
               <w:rPr>
                 <w:rStyle w:val="Lienhypertexte"/>
@@ -282,7 +281,223 @@
                 <w:noProof/>
                 <w:webHidden/>
               </w:rPr>
-              <w:instrText xml:space="preserve"> PAGEREF _Toc187933773 \h </w:instrText>
+              <w:instrText xml:space="preserve"> PAGEREF _Toc188801855 \h </w:instrText>
+            </w:r>
+            <w:r>
+              <w:rPr>
+                <w:noProof/>
+                <w:webHidden/>
+              </w:rPr>
+            </w:r>
+            <w:r>
+              <w:rPr>
+                <w:noProof/>
+                <w:webHidden/>
+              </w:rPr>
+              <w:fldChar w:fldCharType="separate"/>
+            </w:r>
+            <w:r>
+              <w:rPr>
+                <w:noProof/>
+                <w:webHidden/>
+              </w:rPr>
+              <w:t>3</w:t>
+            </w:r>
+            <w:r>
+              <w:rPr>
+                <w:noProof/>
+                <w:webHidden/>
+              </w:rPr>
+              <w:fldChar w:fldCharType="end"/>
+            </w:r>
+          </w:hyperlink>
+        </w:p>
+        <w:p>
+          <w:pPr>
+            <w:pStyle w:val="TM2"/>
+            <w:tabs>
+              <w:tab w:val="right" w:leader="dot" w:pos="10456"/>
+            </w:tabs>
+            <w:rPr>
+              <w:rFonts w:eastAsiaTheme="minorEastAsia"/>
+              <w:noProof/>
+              <w:sz w:val="24"/>
+              <w:szCs w:val="24"/>
+              <w:lang w:eastAsia="fr-CH"/>
+            </w:rPr>
+          </w:pPr>
+          <w:hyperlink w:anchor="_Toc188801856" w:history="1">
+            <w:r>
+              <w:rPr>
+                <w:rStyle w:val="Lienhypertexte"/>
+                <w:noProof/>
+              </w:rPr>
+              <w:t>Objectifs du projet</w:t>
+            </w:r>
+            <w:r>
+              <w:rPr>
+                <w:noProof/>
+                <w:webHidden/>
+              </w:rPr>
+              <w:tab/>
+            </w:r>
+            <w:r>
+              <w:rPr>
+                <w:noProof/>
+                <w:webHidden/>
+              </w:rPr>
+              <w:fldChar w:fldCharType="begin"/>
+            </w:r>
+            <w:r>
+              <w:rPr>
+                <w:noProof/>
+                <w:webHidden/>
+              </w:rPr>
+              <w:instrText xml:space="preserve"> PAGEREF _Toc188801856 \h </w:instrText>
+            </w:r>
+            <w:r>
+              <w:rPr>
+                <w:noProof/>
+                <w:webHidden/>
+              </w:rPr>
+            </w:r>
+            <w:r>
+              <w:rPr>
+                <w:noProof/>
+                <w:webHidden/>
+              </w:rPr>
+              <w:fldChar w:fldCharType="separate"/>
+            </w:r>
+            <w:r>
+              <w:rPr>
+                <w:noProof/>
+                <w:webHidden/>
+              </w:rPr>
+              <w:t>3</w:t>
+            </w:r>
+            <w:r>
+              <w:rPr>
+                <w:noProof/>
+                <w:webHidden/>
+              </w:rPr>
+              <w:fldChar w:fldCharType="end"/>
+            </w:r>
+          </w:hyperlink>
+        </w:p>
+        <w:p>
+          <w:pPr>
+            <w:pStyle w:val="TM2"/>
+            <w:tabs>
+              <w:tab w:val="right" w:leader="dot" w:pos="10456"/>
+            </w:tabs>
+            <w:rPr>
+              <w:rFonts w:eastAsiaTheme="minorEastAsia"/>
+              <w:noProof/>
+              <w:sz w:val="24"/>
+              <w:szCs w:val="24"/>
+              <w:lang w:eastAsia="fr-CH"/>
+            </w:rPr>
+          </w:pPr>
+          <w:hyperlink w:anchor="_Toc188801857" w:history="1">
+            <w:r>
+              <w:rPr>
+                <w:rStyle w:val="Lienhypertexte"/>
+                <w:noProof/>
+              </w:rPr>
+              <w:t>Données des médias</w:t>
+            </w:r>
+            <w:r>
+              <w:rPr>
+                <w:noProof/>
+                <w:webHidden/>
+              </w:rPr>
+              <w:tab/>
+            </w:r>
+            <w:r>
+              <w:rPr>
+                <w:noProof/>
+                <w:webHidden/>
+              </w:rPr>
+              <w:fldChar w:fldCharType="begin"/>
+            </w:r>
+            <w:r>
+              <w:rPr>
+                <w:noProof/>
+                <w:webHidden/>
+              </w:rPr>
+              <w:instrText xml:space="preserve"> PAGEREF _Toc188801857 \h </w:instrText>
+            </w:r>
+            <w:r>
+              <w:rPr>
+                <w:noProof/>
+                <w:webHidden/>
+              </w:rPr>
+            </w:r>
+            <w:r>
+              <w:rPr>
+                <w:noProof/>
+                <w:webHidden/>
+              </w:rPr>
+              <w:fldChar w:fldCharType="separate"/>
+            </w:r>
+            <w:r>
+              <w:rPr>
+                <w:noProof/>
+                <w:webHidden/>
+              </w:rPr>
+              <w:t>3</w:t>
+            </w:r>
+            <w:r>
+              <w:rPr>
+                <w:noProof/>
+                <w:webHidden/>
+              </w:rPr>
+              <w:fldChar w:fldCharType="end"/>
+            </w:r>
+          </w:hyperlink>
+        </w:p>
+        <w:p>
+          <w:pPr>
+            <w:pStyle w:val="TM2"/>
+            <w:tabs>
+              <w:tab w:val="right" w:leader="dot" w:pos="10456"/>
+            </w:tabs>
+            <w:rPr>
+              <w:rFonts w:eastAsiaTheme="minorEastAsia"/>
+              <w:noProof/>
+              <w:sz w:val="24"/>
+              <w:szCs w:val="24"/>
+              <w:lang w:eastAsia="fr-CH"/>
+            </w:rPr>
+          </w:pPr>
+          <w:hyperlink w:anchor="_Toc188801858" w:history="1">
+            <w:r>
+              <w:rPr>
+                <w:rStyle w:val="Lienhypertexte"/>
+                <w:noProof/>
+              </w:rPr>
+              <w:t>Fonctionnalités principales</w:t>
+            </w:r>
+            <w:r>
+              <w:rPr>
+                <w:noProof/>
+                <w:webHidden/>
+              </w:rPr>
+              <w:tab/>
+            </w:r>
+            <w:r>
+              <w:rPr>
+                <w:noProof/>
+                <w:webHidden/>
+              </w:rPr>
+              <w:fldChar w:fldCharType="begin"/>
+            </w:r>
+            <w:r>
+              <w:rPr>
+                <w:noProof/>
+                <w:webHidden/>
+              </w:rPr>
+              <w:instrText xml:space="preserve"> PAGEREF _Toc188801858 \h </w:instrText>
             </w:r>
             <w:r>
               <w:rPr>
@@ -321,7 +536,7 @@
               <w:lang w:eastAsia="fr-CH"/>
             </w:rPr>
           </w:pPr>
-          <w:hyperlink w:anchor="_Toc187933774" w:history="1">
+          <w:hyperlink w:anchor="_Toc188801859" w:history="1">
             <w:r>
               <w:rPr>
                 <w:rStyle w:val="Lienhypertexte"/>
@@ -341,7 +556,7 @@
                 <w:rStyle w:val="Lienhypertexte"/>
                 <w:noProof/>
               </w:rPr>
-              <w:t>Choix de conception</w:t>
+              <w:t>Modèle EA</w:t>
             </w:r>
             <w:r>
               <w:rPr>
@@ -362,7 +577,7 @@
                 <w:noProof/>
                 <w:webHidden/>
               </w:rPr>
-              <w:instrText xml:space="preserve"> PAGEREF _Toc187933774 \h </w:instrText>
+              <w:instrText xml:space="preserve"> PAGEREF _Toc188801859 \h </w:instrText>
             </w:r>
             <w:r>
               <w:rPr>
@@ -382,7 +597,79 @@
                 <w:noProof/>
                 <w:webHidden/>
               </w:rPr>
-              <w:t>3</w:t>
+              <w:t>4</w:t>
+            </w:r>
+            <w:r>
+              <w:rPr>
+                <w:noProof/>
+                <w:webHidden/>
+              </w:rPr>
+              <w:fldChar w:fldCharType="end"/>
+            </w:r>
+          </w:hyperlink>
+        </w:p>
+        <w:p>
+          <w:pPr>
+            <w:pStyle w:val="TM2"/>
+            <w:tabs>
+              <w:tab w:val="right" w:leader="dot" w:pos="10456"/>
+            </w:tabs>
+            <w:rPr>
+              <w:rFonts w:eastAsiaTheme="minorEastAsia"/>
+              <w:noProof/>
+              <w:sz w:val="24"/>
+              <w:szCs w:val="24"/>
+              <w:lang w:eastAsia="fr-CH"/>
+            </w:rPr>
+          </w:pPr>
+          <w:hyperlink w:anchor="_Toc188801860" w:history="1">
+            <w:r>
+              <w:rPr>
+                <w:rStyle w:val="Lienhypertexte"/>
+                <w:noProof/>
+              </w:rPr>
+              <w:t>Description :</w:t>
+            </w:r>
+            <w:r>
+              <w:rPr>
+                <w:noProof/>
+                <w:webHidden/>
+              </w:rPr>
+              <w:tab/>
+            </w:r>
+            <w:r>
+              <w:rPr>
+                <w:noProof/>
+                <w:webHidden/>
+              </w:rPr>
+              <w:fldChar w:fldCharType="begin"/>
+            </w:r>
+            <w:r>
+              <w:rPr>
+                <w:noProof/>
+                <w:webHidden/>
+              </w:rPr>
+              <w:instrText xml:space="preserve"> PAGEREF _Toc188801860 \h </w:instrText>
+            </w:r>
+            <w:r>
+              <w:rPr>
+                <w:noProof/>
+                <w:webHidden/>
+              </w:rPr>
+            </w:r>
+            <w:r>
+              <w:rPr>
+                <w:noProof/>
+                <w:webHidden/>
+              </w:rPr>
+              <w:fldChar w:fldCharType="separate"/>
+            </w:r>
+            <w:r>
+              <w:rPr>
+                <w:noProof/>
+                <w:webHidden/>
+              </w:rPr>
+              <w:t>4</w:t>
             </w:r>
             <w:r>
               <w:rPr>
@@ -401,7 +688,7 @@
               <w:lang w:eastAsia="fr-CH"/>
             </w:rPr>
           </w:pPr>
-          <w:hyperlink w:anchor="_Toc187933775" w:history="1">
+          <w:hyperlink w:anchor="_Toc188801861" w:history="1">
             <w:r>
               <w:rPr>
                 <w:rStyle w:val="Lienhypertexte"/>
@@ -421,7 +708,7 @@
                 <w:rStyle w:val="Lienhypertexte"/>
                 <w:noProof/>
               </w:rPr>
-              <w:t>Modèle EA</w:t>
+              <w:t>Modèle relationnel</w:t>
             </w:r>
             <w:r>
               <w:rPr>
@@ -442,7 +729,7 @@
                 <w:noProof/>
                 <w:webHidden/>
               </w:rPr>
-              <w:instrText xml:space="preserve"> PAGEREF _Toc187933775 \h </w:instrText>
+              <w:instrText xml:space="preserve"> PAGEREF _Toc188801861 \h </w:instrText>
             </w:r>
             <w:r>
               <w:rPr>
@@ -462,7 +749,7 @@
                 <w:noProof/>
                 <w:webHidden/>
               </w:rPr>
-              <w:t>3</w:t>
+              <w:t>4</w:t>
             </w:r>
             <w:r>
               <w:rPr>
@@ -481,7 +768,7 @@
               <w:lang w:eastAsia="fr-CH"/>
             </w:rPr>
           </w:pPr>
-          <w:hyperlink w:anchor="_Toc187933776" w:history="1">
+          <w:hyperlink w:anchor="_Toc188801862" w:history="1">
             <w:r>
               <w:rPr>
                 <w:rStyle w:val="Lienhypertexte"/>
@@ -501,7 +788,7 @@
                 <w:rStyle w:val="Lienhypertexte"/>
                 <w:noProof/>
               </w:rPr>
-              <w:t>Modèle relationnel</w:t>
+              <w:t>Manuel utilisateur</w:t>
             </w:r>
             <w:r>
               <w:rPr>
@@ -522,7 +809,7 @@
                 <w:noProof/>
                 <w:webHidden/>
               </w:rPr>
-              <w:instrText xml:space="preserve"> PAGEREF _Toc187933776 \h </w:instrText>
+              <w:instrText xml:space="preserve"> PAGEREF _Toc188801862 \h </w:instrText>
             </w:r>
             <w:r>
               <w:rPr>
@@ -542,7 +829,151 @@
                 <w:noProof/>
                 <w:webHidden/>
               </w:rPr>
-              <w:t>3</w:t>
+              <w:t>5</w:t>
+            </w:r>
+            <w:r>
+              <w:rPr>
+                <w:noProof/>
+                <w:webHidden/>
+              </w:rPr>
+              <w:fldChar w:fldCharType="end"/>
+            </w:r>
+          </w:hyperlink>
+        </w:p>
+        <w:p>
+          <w:pPr>
+            <w:pStyle w:val="TM2"/>
+            <w:tabs>
+              <w:tab w:val="right" w:leader="dot" w:pos="10456"/>
+            </w:tabs>
+            <w:rPr>
+              <w:rFonts w:eastAsiaTheme="minorEastAsia"/>
+              <w:noProof/>
+              <w:sz w:val="24"/>
+              <w:szCs w:val="24"/>
+              <w:lang w:eastAsia="fr-CH"/>
+            </w:rPr>
+          </w:pPr>
+          <w:hyperlink w:anchor="_Toc188801863" w:history="1">
+            <w:r>
+              <w:rPr>
+                <w:rStyle w:val="Lienhypertexte"/>
+                <w:noProof/>
+              </w:rPr>
+              <w:t>Général</w:t>
+            </w:r>
+            <w:r>
+              <w:rPr>
+                <w:noProof/>
+                <w:webHidden/>
+              </w:rPr>
+              <w:tab/>
+            </w:r>
+            <w:r>
+              <w:rPr>
+                <w:noProof/>
+                <w:webHidden/>
+              </w:rPr>
+              <w:fldChar w:fldCharType="begin"/>
+            </w:r>
+            <w:r>
+              <w:rPr>
+                <w:noProof/>
+                <w:webHidden/>
+              </w:rPr>
+              <w:instrText xml:space="preserve"> PAGEREF _Toc188801863 \h </w:instrText>
+            </w:r>
+            <w:r>
+              <w:rPr>
+                <w:noProof/>
+                <w:webHidden/>
+              </w:rPr>
+            </w:r>
+            <w:r>
+              <w:rPr>
+                <w:noProof/>
+                <w:webHidden/>
+              </w:rPr>
+              <w:fldChar w:fldCharType="separate"/>
+            </w:r>
+            <w:r>
+              <w:rPr>
+                <w:noProof/>
+                <w:webHidden/>
+              </w:rPr>
+              <w:t>5</w:t>
+            </w:r>
+            <w:r>
+              <w:rPr>
+                <w:noProof/>
+                <w:webHidden/>
+              </w:rPr>
+              <w:fldChar w:fldCharType="end"/>
+            </w:r>
+          </w:hyperlink>
+        </w:p>
+        <w:p>
+          <w:pPr>
+            <w:pStyle w:val="TM2"/>
+            <w:tabs>
+              <w:tab w:val="right" w:leader="dot" w:pos="10456"/>
+            </w:tabs>
+            <w:rPr>
+              <w:rFonts w:eastAsiaTheme="minorEastAsia"/>
+              <w:noProof/>
+              <w:sz w:val="24"/>
+              <w:szCs w:val="24"/>
+              <w:lang w:eastAsia="fr-CH"/>
+            </w:rPr>
+          </w:pPr>
+          <w:hyperlink w:anchor="_Toc188801864" w:history="1">
+            <w:r>
+              <w:rPr>
+                <w:rStyle w:val="Lienhypertexte"/>
+                <w:noProof/>
+              </w:rPr>
+              <w:t>Pages spécifiques</w:t>
+            </w:r>
+            <w:r>
+              <w:rPr>
+                <w:noProof/>
+                <w:webHidden/>
+              </w:rPr>
+              <w:tab/>
+            </w:r>
+            <w:r>
+              <w:rPr>
+                <w:noProof/>
+                <w:webHidden/>
+              </w:rPr>
+              <w:fldChar w:fldCharType="begin"/>
+            </w:r>
+            <w:r>
+              <w:rPr>
+                <w:noProof/>
+                <w:webHidden/>
+              </w:rPr>
+              <w:instrText xml:space="preserve"> PAGEREF _Toc188801864 \h </w:instrText>
+            </w:r>
+            <w:r>
+              <w:rPr>
+                <w:noProof/>
+                <w:webHidden/>
+              </w:rPr>
+            </w:r>
+            <w:r>
+              <w:rPr>
+                <w:noProof/>
+                <w:webHidden/>
+              </w:rPr>
+              <w:fldChar w:fldCharType="separate"/>
+            </w:r>
+            <w:r>
+              <w:rPr>
+                <w:noProof/>
+                <w:webHidden/>
+              </w:rPr>
+              <w:t>6</w:t>
             </w:r>
             <w:r>
               <w:rPr>
@@ -561,11 +992,12 @@
               <w:lang w:eastAsia="fr-CH"/>
             </w:rPr>
           </w:pPr>
-          <w:hyperlink w:anchor="_Toc187933777" w:history="1">
+          <w:hyperlink w:anchor="_Toc188801865" w:history="1">
             <w:r>
               <w:rPr>
                 <w:rStyle w:val="Lienhypertexte"/>
                 <w:noProof/>
+                <w:lang w:val="en-GB"/>
               </w:rPr>
               <w:t>5.</w:t>
             </w:r>
@@ -580,8 +1012,9 @@
               <w:rPr>
                 <w:rStyle w:val="Lienhypertexte"/>
                 <w:noProof/>
-              </w:rPr>
-              <w:t>Manuel utilisateur</w:t>
+                <w:lang w:val="en-GB"/>
+              </w:rPr>
+              <w:t>Bugs connus</w:t>
             </w:r>
             <w:r>
               <w:rPr>
@@ -602,7 +1035,7 @@
                 <w:noProof/>
                 <w:webHidden/>
               </w:rPr>
-              <w:instrText xml:space="preserve"> PAGEREF _Toc187933777 \h </w:instrText>
+              <w:instrText xml:space="preserve"> PAGEREF _Toc188801865 \h </w:instrText>
             </w:r>
             <w:r>
               <w:rPr>
@@ -622,7 +1055,7 @@
                 <w:noProof/>
                 <w:webHidden/>
               </w:rPr>
-              <w:t>3</w:t>
+              <w:t>6</w:t>
             </w:r>
             <w:r>
               <w:rPr>
@@ -641,11 +1074,12 @@
               <w:lang w:eastAsia="fr-CH"/>
             </w:rPr>
           </w:pPr>
-          <w:hyperlink w:anchor="_Toc187933778" w:history="1">
+          <w:hyperlink w:anchor="_Toc188801866" w:history="1">
             <w:r>
               <w:rPr>
                 <w:rStyle w:val="Lienhypertexte"/>
                 <w:noProof/>
+                <w:lang w:val="en-GB"/>
               </w:rPr>
               <w:t>6.</w:t>
             </w:r>
@@ -660,8 +1094,9 @@
               <w:rPr>
                 <w:rStyle w:val="Lienhypertexte"/>
                 <w:noProof/>
-              </w:rPr>
-              <w:t>Bugs connu</w:t>
+                <w:lang w:val="en-GB"/>
+              </w:rPr>
+              <w:t>Conclusion</w:t>
             </w:r>
             <w:r>
               <w:rPr>
@@ -682,7 +1117,7 @@
                 <w:noProof/>
                 <w:webHidden/>
               </w:rPr>
-              <w:instrText xml:space="preserve"> PAGEREF _Toc187933778 \h </w:instrText>
+              <w:instrText xml:space="preserve"> PAGEREF _Toc188801866 \h </w:instrText>
             </w:r>
             <w:r>
               <w:rPr>
@@ -702,7 +1137,7 @@
                 <w:noProof/>
                 <w:webHidden/>
               </w:rPr>
-              <w:t>3</w:t>
+              <w:t>6</w:t>
             </w:r>
             <w:r>
               <w:rPr>
@@ -721,11 +1156,12 @@
               <w:lang w:eastAsia="fr-CH"/>
             </w:rPr>
           </w:pPr>
-          <w:hyperlink w:anchor="_Toc187933779" w:history="1">
+          <w:hyperlink w:anchor="_Toc188801867" w:history="1">
             <w:r>
               <w:rPr>
                 <w:rStyle w:val="Lienhypertexte"/>
                 <w:noProof/>
+                <w:lang w:val="en-GB"/>
               </w:rPr>
               <w:t>7.</w:t>
             </w:r>
@@ -740,8 +1176,9 @@
               <w:rPr>
                 <w:rStyle w:val="Lienhypertexte"/>
                 <w:noProof/>
-              </w:rPr>
-              <w:t>Conclusion</w:t>
+                <w:lang w:val="en-GB"/>
+              </w:rPr>
+              <w:t>Annexes</w:t>
             </w:r>
             <w:r>
               <w:rPr>
@@ -762,7 +1199,7 @@
                 <w:noProof/>
                 <w:webHidden/>
               </w:rPr>
-              <w:instrText xml:space="preserve"> PAGEREF _Toc187933779 \h </w:instrText>
+              <w:instrText xml:space="preserve"> PAGEREF _Toc188801867 \h </w:instrText>
             </w:r>
             <w:r>
               <w:rPr>
@@ -782,7 +1219,7 @@
                 <w:noProof/>
                 <w:webHidden/>
               </w:rPr>
-              <w:t>3</w:t>
+              <w:t>7</w:t>
             </w:r>
             <w:r>
               <w:rPr>
@@ -795,33 +1232,98 @@
         </w:p>
         <w:p>
           <w:pPr>
-            <w:pStyle w:val="TM1"/>
+            <w:pStyle w:val="TM2"/>
+            <w:tabs>
+              <w:tab w:val="right" w:leader="dot" w:pos="10456"/>
+            </w:tabs>
             <w:rPr>
+              <w:rFonts w:eastAsiaTheme="minorEastAsia"/>
               <w:noProof/>
+              <w:sz w:val="24"/>
+              <w:szCs w:val="24"/>
               <w:lang w:eastAsia="fr-CH"/>
             </w:rPr>
           </w:pPr>
-          <w:hyperlink w:anchor="_Toc187933780" w:history="1">
+          <w:hyperlink w:anchor="_Toc188801868" w:history="1">
             <w:r>
               <w:rPr>
                 <w:rStyle w:val="Lienhypertexte"/>
                 <w:noProof/>
-              </w:rPr>
-              <w:t>8.</w:t>
-            </w:r>
-            <w:r>
-              <w:rPr>
-                <w:noProof/>
-                <w:lang w:eastAsia="fr-CH"/>
+                <w:lang w:val="en-GB"/>
+              </w:rPr>
+              <w:t>Guide d’installation/de déploiement</w:t>
+            </w:r>
+            <w:r>
+              <w:rPr>
+                <w:noProof/>
+                <w:webHidden/>
               </w:rPr>
               <w:tab/>
             </w:r>
             <w:r>
               <w:rPr>
+                <w:noProof/>
+                <w:webHidden/>
+              </w:rPr>
+              <w:fldChar w:fldCharType="begin"/>
+            </w:r>
+            <w:r>
+              <w:rPr>
+                <w:noProof/>
+                <w:webHidden/>
+              </w:rPr>
+              <w:instrText xml:space="preserve"> PAGEREF _Toc188801868 \h </w:instrText>
+            </w:r>
+            <w:r>
+              <w:rPr>
+                <w:noProof/>
+                <w:webHidden/>
+              </w:rPr>
+            </w:r>
+            <w:r>
+              <w:rPr>
+                <w:noProof/>
+                <w:webHidden/>
+              </w:rPr>
+              <w:fldChar w:fldCharType="separate"/>
+            </w:r>
+            <w:r>
+              <w:rPr>
+                <w:noProof/>
+                <w:webHidden/>
+              </w:rPr>
+              <w:t>7</w:t>
+            </w:r>
+            <w:r>
+              <w:rPr>
+                <w:noProof/>
+                <w:webHidden/>
+              </w:rPr>
+              <w:fldChar w:fldCharType="end"/>
+            </w:r>
+          </w:hyperlink>
+        </w:p>
+        <w:p>
+          <w:pPr>
+            <w:pStyle w:val="TM4"/>
+            <w:tabs>
+              <w:tab w:val="right" w:leader="dot" w:pos="10456"/>
+            </w:tabs>
+            <w:rPr>
+              <w:rFonts w:eastAsiaTheme="minorEastAsia"/>
+              <w:noProof/>
+              <w:sz w:val="24"/>
+              <w:szCs w:val="24"/>
+              <w:lang w:eastAsia="fr-CH"/>
+            </w:rPr>
+          </w:pPr>
+          <w:hyperlink w:anchor="_Toc188801869" w:history="1">
+            <w:r>
+              <w:rPr>
                 <w:rStyle w:val="Lienhypertexte"/>
                 <w:noProof/>
               </w:rPr>
-              <w:t>Annexes</w:t>
+              <w:t>Prérequis généraux</w:t>
             </w:r>
             <w:r>
               <w:rPr>
@@ -842,7 +1344,7 @@
                 <w:noProof/>
                 <w:webHidden/>
               </w:rPr>
-              <w:instrText xml:space="preserve"> PAGEREF _Toc187933780 \h </w:instrText>
+              <w:instrText xml:space="preserve"> PAGEREF _Toc188801869 \h </w:instrText>
             </w:r>
             <w:r>
               <w:rPr>
@@ -862,7 +1364,727 @@
                 <w:noProof/>
                 <w:webHidden/>
               </w:rPr>
-              <w:t>3</w:t>
+              <w:t>7</w:t>
+            </w:r>
+            <w:r>
+              <w:rPr>
+                <w:noProof/>
+                <w:webHidden/>
+              </w:rPr>
+              <w:fldChar w:fldCharType="end"/>
+            </w:r>
+          </w:hyperlink>
+        </w:p>
+        <w:p>
+          <w:pPr>
+            <w:pStyle w:val="TM5"/>
+            <w:tabs>
+              <w:tab w:val="right" w:leader="dot" w:pos="10456"/>
+            </w:tabs>
+            <w:rPr>
+              <w:rFonts w:eastAsiaTheme="minorEastAsia"/>
+              <w:noProof/>
+              <w:sz w:val="24"/>
+              <w:szCs w:val="24"/>
+              <w:lang w:eastAsia="fr-CH"/>
+            </w:rPr>
+          </w:pPr>
+          <w:hyperlink w:anchor="_Toc188801870" w:history="1">
+            <w:r>
+              <w:rPr>
+                <w:rStyle w:val="Lienhypertexte"/>
+                <w:noProof/>
+              </w:rPr>
+              <w:t>Recommandation :</w:t>
+            </w:r>
+            <w:r>
+              <w:rPr>
+                <w:noProof/>
+                <w:webHidden/>
+              </w:rPr>
+              <w:tab/>
+            </w:r>
+            <w:r>
+              <w:rPr>
+                <w:noProof/>
+                <w:webHidden/>
+              </w:rPr>
+              <w:fldChar w:fldCharType="begin"/>
+            </w:r>
+            <w:r>
+              <w:rPr>
+                <w:noProof/>
+                <w:webHidden/>
+              </w:rPr>
+              <w:instrText xml:space="preserve"> PAGEREF _Toc188801870 \h </w:instrText>
+            </w:r>
+            <w:r>
+              <w:rPr>
+                <w:noProof/>
+                <w:webHidden/>
+              </w:rPr>
+            </w:r>
+            <w:r>
+              <w:rPr>
+                <w:noProof/>
+                <w:webHidden/>
+              </w:rPr>
+              <w:fldChar w:fldCharType="separate"/>
+            </w:r>
+            <w:r>
+              <w:rPr>
+                <w:noProof/>
+                <w:webHidden/>
+              </w:rPr>
+              <w:t>7</w:t>
+            </w:r>
+            <w:r>
+              <w:rPr>
+                <w:noProof/>
+                <w:webHidden/>
+              </w:rPr>
+              <w:fldChar w:fldCharType="end"/>
+            </w:r>
+          </w:hyperlink>
+        </w:p>
+        <w:p>
+          <w:pPr>
+            <w:pStyle w:val="TM4"/>
+            <w:tabs>
+              <w:tab w:val="right" w:leader="dot" w:pos="10456"/>
+            </w:tabs>
+            <w:rPr>
+              <w:rFonts w:eastAsiaTheme="minorEastAsia"/>
+              <w:noProof/>
+              <w:sz w:val="24"/>
+              <w:szCs w:val="24"/>
+              <w:lang w:eastAsia="fr-CH"/>
+            </w:rPr>
+          </w:pPr>
+          <w:hyperlink w:anchor="_Toc188801871" w:history="1">
+            <w:r>
+              <w:rPr>
+                <w:rStyle w:val="Lienhypertexte"/>
+                <w:noProof/>
+              </w:rPr>
+              <w:t>En tant qu'utilisateur</w:t>
+            </w:r>
+            <w:r>
+              <w:rPr>
+                <w:noProof/>
+                <w:webHidden/>
+              </w:rPr>
+              <w:tab/>
+            </w:r>
+            <w:r>
+              <w:rPr>
+                <w:noProof/>
+                <w:webHidden/>
+              </w:rPr>
+              <w:fldChar w:fldCharType="begin"/>
+            </w:r>
+            <w:r>
+              <w:rPr>
+                <w:noProof/>
+                <w:webHidden/>
+              </w:rPr>
+              <w:instrText xml:space="preserve"> PAGEREF _Toc188801871 \h </w:instrText>
+            </w:r>
+            <w:r>
+              <w:rPr>
+                <w:noProof/>
+                <w:webHidden/>
+              </w:rPr>
+            </w:r>
+            <w:r>
+              <w:rPr>
+                <w:noProof/>
+                <w:webHidden/>
+              </w:rPr>
+              <w:fldChar w:fldCharType="separate"/>
+            </w:r>
+            <w:r>
+              <w:rPr>
+                <w:noProof/>
+                <w:webHidden/>
+              </w:rPr>
+              <w:t>7</w:t>
+            </w:r>
+            <w:r>
+              <w:rPr>
+                <w:noProof/>
+                <w:webHidden/>
+              </w:rPr>
+              <w:fldChar w:fldCharType="end"/>
+            </w:r>
+          </w:hyperlink>
+        </w:p>
+        <w:p>
+          <w:pPr>
+            <w:pStyle w:val="TM4"/>
+            <w:tabs>
+              <w:tab w:val="right" w:leader="dot" w:pos="10456"/>
+            </w:tabs>
+            <w:rPr>
+              <w:rFonts w:eastAsiaTheme="minorEastAsia"/>
+              <w:noProof/>
+              <w:sz w:val="24"/>
+              <w:szCs w:val="24"/>
+              <w:lang w:eastAsia="fr-CH"/>
+            </w:rPr>
+          </w:pPr>
+          <w:hyperlink w:anchor="_Toc188801872" w:history="1">
+            <w:r>
+              <w:rPr>
+                <w:rStyle w:val="Lienhypertexte"/>
+                <w:noProof/>
+              </w:rPr>
+              <w:t>En tant que développeur</w:t>
+            </w:r>
+            <w:r>
+              <w:rPr>
+                <w:noProof/>
+                <w:webHidden/>
+              </w:rPr>
+              <w:tab/>
+            </w:r>
+            <w:r>
+              <w:rPr>
+                <w:noProof/>
+                <w:webHidden/>
+              </w:rPr>
+              <w:fldChar w:fldCharType="begin"/>
+            </w:r>
+            <w:r>
+              <w:rPr>
+                <w:noProof/>
+                <w:webHidden/>
+              </w:rPr>
+              <w:instrText xml:space="preserve"> PAGEREF _Toc188801872 \h </w:instrText>
+            </w:r>
+            <w:r>
+              <w:rPr>
+                <w:noProof/>
+                <w:webHidden/>
+              </w:rPr>
+            </w:r>
+            <w:r>
+              <w:rPr>
+                <w:noProof/>
+                <w:webHidden/>
+              </w:rPr>
+              <w:fldChar w:fldCharType="separate"/>
+            </w:r>
+            <w:r>
+              <w:rPr>
+                <w:noProof/>
+                <w:webHidden/>
+              </w:rPr>
+              <w:t>7</w:t>
+            </w:r>
+            <w:r>
+              <w:rPr>
+                <w:noProof/>
+                <w:webHidden/>
+              </w:rPr>
+              <w:fldChar w:fldCharType="end"/>
+            </w:r>
+          </w:hyperlink>
+        </w:p>
+        <w:p>
+          <w:pPr>
+            <w:pStyle w:val="TM5"/>
+            <w:tabs>
+              <w:tab w:val="right" w:leader="dot" w:pos="10456"/>
+            </w:tabs>
+            <w:rPr>
+              <w:rFonts w:eastAsiaTheme="minorEastAsia"/>
+              <w:noProof/>
+              <w:sz w:val="24"/>
+              <w:szCs w:val="24"/>
+              <w:lang w:eastAsia="fr-CH"/>
+            </w:rPr>
+          </w:pPr>
+          <w:hyperlink w:anchor="_Toc188801873" w:history="1">
+            <w:r>
+              <w:rPr>
+                <w:rStyle w:val="Lienhypertexte"/>
+                <w:noProof/>
+              </w:rPr>
+              <w:t>Configuration à l'aide de GitHub</w:t>
+            </w:r>
+            <w:r>
+              <w:rPr>
+                <w:noProof/>
+                <w:webHidden/>
+              </w:rPr>
+              <w:tab/>
+            </w:r>
+            <w:r>
+              <w:rPr>
+                <w:noProof/>
+                <w:webHidden/>
+              </w:rPr>
+              <w:fldChar w:fldCharType="begin"/>
+            </w:r>
+            <w:r>
+              <w:rPr>
+                <w:noProof/>
+                <w:webHidden/>
+              </w:rPr>
+              <w:instrText xml:space="preserve"> PAGEREF _Toc188801873 \h </w:instrText>
+            </w:r>
+            <w:r>
+              <w:rPr>
+                <w:noProof/>
+                <w:webHidden/>
+              </w:rPr>
+            </w:r>
+            <w:r>
+              <w:rPr>
+                <w:noProof/>
+                <w:webHidden/>
+              </w:rPr>
+              <w:fldChar w:fldCharType="separate"/>
+            </w:r>
+            <w:r>
+              <w:rPr>
+                <w:noProof/>
+                <w:webHidden/>
+              </w:rPr>
+              <w:t>7</w:t>
+            </w:r>
+            <w:r>
+              <w:rPr>
+                <w:noProof/>
+                <w:webHidden/>
+              </w:rPr>
+              <w:fldChar w:fldCharType="end"/>
+            </w:r>
+          </w:hyperlink>
+        </w:p>
+        <w:p>
+          <w:pPr>
+            <w:pStyle w:val="TM5"/>
+            <w:tabs>
+              <w:tab w:val="right" w:leader="dot" w:pos="10456"/>
+            </w:tabs>
+            <w:rPr>
+              <w:rFonts w:eastAsiaTheme="minorEastAsia"/>
+              <w:noProof/>
+              <w:sz w:val="24"/>
+              <w:szCs w:val="24"/>
+              <w:lang w:eastAsia="fr-CH"/>
+            </w:rPr>
+          </w:pPr>
+          <w:hyperlink w:anchor="_Toc188801874" w:history="1">
+            <w:r>
+              <w:rPr>
+                <w:rStyle w:val="Lienhypertexte"/>
+                <w:noProof/>
+              </w:rPr>
+              <w:t>Construire le code source de l'application</w:t>
+            </w:r>
+            <w:r>
+              <w:rPr>
+                <w:noProof/>
+                <w:webHidden/>
+              </w:rPr>
+              <w:tab/>
+            </w:r>
+            <w:r>
+              <w:rPr>
+                <w:noProof/>
+                <w:webHidden/>
+              </w:rPr>
+              <w:fldChar w:fldCharType="begin"/>
+            </w:r>
+            <w:r>
+              <w:rPr>
+                <w:noProof/>
+                <w:webHidden/>
+              </w:rPr>
+              <w:instrText xml:space="preserve"> PAGEREF _Toc188801874 \h </w:instrText>
+            </w:r>
+            <w:r>
+              <w:rPr>
+                <w:noProof/>
+                <w:webHidden/>
+              </w:rPr>
+            </w:r>
+            <w:r>
+              <w:rPr>
+                <w:noProof/>
+                <w:webHidden/>
+              </w:rPr>
+              <w:fldChar w:fldCharType="separate"/>
+            </w:r>
+            <w:r>
+              <w:rPr>
+                <w:noProof/>
+                <w:webHidden/>
+              </w:rPr>
+              <w:t>7</w:t>
+            </w:r>
+            <w:r>
+              <w:rPr>
+                <w:noProof/>
+                <w:webHidden/>
+              </w:rPr>
+              <w:fldChar w:fldCharType="end"/>
+            </w:r>
+          </w:hyperlink>
+        </w:p>
+        <w:p>
+          <w:pPr>
+            <w:pStyle w:val="TM5"/>
+            <w:tabs>
+              <w:tab w:val="right" w:leader="dot" w:pos="10456"/>
+            </w:tabs>
+            <w:rPr>
+              <w:rFonts w:eastAsiaTheme="minorEastAsia"/>
+              <w:noProof/>
+              <w:sz w:val="24"/>
+              <w:szCs w:val="24"/>
+              <w:lang w:eastAsia="fr-CH"/>
+            </w:rPr>
+          </w:pPr>
+          <w:hyperlink w:anchor="_Toc188801875" w:history="1">
+            <w:r>
+              <w:rPr>
+                <w:rStyle w:val="Lienhypertexte"/>
+                <w:noProof/>
+              </w:rPr>
+              <w:t>Construire le paquetage de l'application</w:t>
+            </w:r>
+            <w:r>
+              <w:rPr>
+                <w:noProof/>
+                <w:webHidden/>
+              </w:rPr>
+              <w:tab/>
+            </w:r>
+            <w:r>
+              <w:rPr>
+                <w:noProof/>
+                <w:webHidden/>
+              </w:rPr>
+              <w:fldChar w:fldCharType="begin"/>
+            </w:r>
+            <w:r>
+              <w:rPr>
+                <w:noProof/>
+                <w:webHidden/>
+              </w:rPr>
+              <w:instrText xml:space="preserve"> PAGEREF _Toc188801875 \h </w:instrText>
+            </w:r>
+            <w:r>
+              <w:rPr>
+                <w:noProof/>
+                <w:webHidden/>
+              </w:rPr>
+            </w:r>
+            <w:r>
+              <w:rPr>
+                <w:noProof/>
+                <w:webHidden/>
+              </w:rPr>
+              <w:fldChar w:fldCharType="separate"/>
+            </w:r>
+            <w:r>
+              <w:rPr>
+                <w:noProof/>
+                <w:webHidden/>
+              </w:rPr>
+              <w:t>7</w:t>
+            </w:r>
+            <w:r>
+              <w:rPr>
+                <w:noProof/>
+                <w:webHidden/>
+              </w:rPr>
+              <w:fldChar w:fldCharType="end"/>
+            </w:r>
+          </w:hyperlink>
+        </w:p>
+        <w:p>
+          <w:pPr>
+            <w:pStyle w:val="TM4"/>
+            <w:tabs>
+              <w:tab w:val="right" w:leader="dot" w:pos="10456"/>
+            </w:tabs>
+            <w:rPr>
+              <w:rFonts w:eastAsiaTheme="minorEastAsia"/>
+              <w:noProof/>
+              <w:sz w:val="24"/>
+              <w:szCs w:val="24"/>
+              <w:lang w:eastAsia="fr-CH"/>
+            </w:rPr>
+          </w:pPr>
+          <w:hyperlink w:anchor="_Toc188801876" w:history="1">
+            <w:r>
+              <w:rPr>
+                <w:rStyle w:val="Lienhypertexte"/>
+                <w:noProof/>
+              </w:rPr>
+              <w:t>Utilisation locale</w:t>
+            </w:r>
+            <w:r>
+              <w:rPr>
+                <w:noProof/>
+                <w:webHidden/>
+              </w:rPr>
+              <w:tab/>
+            </w:r>
+            <w:r>
+              <w:rPr>
+                <w:noProof/>
+                <w:webHidden/>
+              </w:rPr>
+              <w:fldChar w:fldCharType="begin"/>
+            </w:r>
+            <w:r>
+              <w:rPr>
+                <w:noProof/>
+                <w:webHidden/>
+              </w:rPr>
+              <w:instrText xml:space="preserve"> PAGEREF _Toc188801876 \h </w:instrText>
+            </w:r>
+            <w:r>
+              <w:rPr>
+                <w:noProof/>
+                <w:webHidden/>
+              </w:rPr>
+            </w:r>
+            <w:r>
+              <w:rPr>
+                <w:noProof/>
+                <w:webHidden/>
+              </w:rPr>
+              <w:fldChar w:fldCharType="separate"/>
+            </w:r>
+            <w:r>
+              <w:rPr>
+                <w:noProof/>
+                <w:webHidden/>
+              </w:rPr>
+              <w:t>8</w:t>
+            </w:r>
+            <w:r>
+              <w:rPr>
+                <w:noProof/>
+                <w:webHidden/>
+              </w:rPr>
+              <w:fldChar w:fldCharType="end"/>
+            </w:r>
+          </w:hyperlink>
+        </w:p>
+        <w:p>
+          <w:pPr>
+            <w:pStyle w:val="TM5"/>
+            <w:tabs>
+              <w:tab w:val="right" w:leader="dot" w:pos="10456"/>
+            </w:tabs>
+            <w:rPr>
+              <w:rFonts w:eastAsiaTheme="minorEastAsia"/>
+              <w:noProof/>
+              <w:sz w:val="24"/>
+              <w:szCs w:val="24"/>
+              <w:lang w:eastAsia="fr-CH"/>
+            </w:rPr>
+          </w:pPr>
+          <w:hyperlink w:anchor="_Toc188801877" w:history="1">
+            <w:r>
+              <w:rPr>
+                <w:rStyle w:val="Lienhypertexte"/>
+                <w:noProof/>
+              </w:rPr>
+              <w:t>Etapes de déploiement</w:t>
+            </w:r>
+            <w:r>
+              <w:rPr>
+                <w:noProof/>
+                <w:webHidden/>
+              </w:rPr>
+              <w:tab/>
+            </w:r>
+            <w:r>
+              <w:rPr>
+                <w:noProof/>
+                <w:webHidden/>
+              </w:rPr>
+              <w:fldChar w:fldCharType="begin"/>
+            </w:r>
+            <w:r>
+              <w:rPr>
+                <w:noProof/>
+                <w:webHidden/>
+              </w:rPr>
+              <w:instrText xml:space="preserve"> PAGEREF _Toc188801877 \h </w:instrText>
+            </w:r>
+            <w:r>
+              <w:rPr>
+                <w:noProof/>
+                <w:webHidden/>
+              </w:rPr>
+            </w:r>
+            <w:r>
+              <w:rPr>
+                <w:noProof/>
+                <w:webHidden/>
+              </w:rPr>
+              <w:fldChar w:fldCharType="separate"/>
+            </w:r>
+            <w:r>
+              <w:rPr>
+                <w:noProof/>
+                <w:webHidden/>
+              </w:rPr>
+              <w:t>8</w:t>
+            </w:r>
+            <w:r>
+              <w:rPr>
+                <w:noProof/>
+                <w:webHidden/>
+              </w:rPr>
+              <w:fldChar w:fldCharType="end"/>
+            </w:r>
+          </w:hyperlink>
+        </w:p>
+        <w:p>
+          <w:pPr>
+            <w:pStyle w:val="TM6"/>
+            <w:tabs>
+              <w:tab w:val="right" w:leader="dot" w:pos="10456"/>
+            </w:tabs>
+            <w:rPr>
+              <w:rFonts w:eastAsiaTheme="minorEastAsia"/>
+              <w:noProof/>
+              <w:sz w:val="24"/>
+              <w:szCs w:val="24"/>
+              <w:lang w:eastAsia="fr-CH"/>
+            </w:rPr>
+          </w:pPr>
+          <w:hyperlink w:anchor="_Toc188801878" w:history="1">
+            <w:r>
+              <w:rPr>
+                <w:rStyle w:val="Lienhypertexte"/>
+                <w:noProof/>
+              </w:rPr>
+              <w:t>Avec Docker</w:t>
+            </w:r>
+            <w:r>
+              <w:rPr>
+                <w:noProof/>
+                <w:webHidden/>
+              </w:rPr>
+              <w:tab/>
+            </w:r>
+            <w:r>
+              <w:rPr>
+                <w:noProof/>
+                <w:webHidden/>
+              </w:rPr>
+              <w:fldChar w:fldCharType="begin"/>
+            </w:r>
+            <w:r>
+              <w:rPr>
+                <w:noProof/>
+                <w:webHidden/>
+              </w:rPr>
+              <w:instrText xml:space="preserve"> PAGEREF _Toc188801878 \h </w:instrText>
+            </w:r>
+            <w:r>
+              <w:rPr>
+                <w:noProof/>
+                <w:webHidden/>
+              </w:rPr>
+            </w:r>
+            <w:r>
+              <w:rPr>
+                <w:noProof/>
+                <w:webHidden/>
+              </w:rPr>
+              <w:fldChar w:fldCharType="separate"/>
+            </w:r>
+            <w:r>
+              <w:rPr>
+                <w:noProof/>
+                <w:webHidden/>
+              </w:rPr>
+              <w:t>8</w:t>
+            </w:r>
+            <w:r>
+              <w:rPr>
+                <w:noProof/>
+                <w:webHidden/>
+              </w:rPr>
+              <w:fldChar w:fldCharType="end"/>
+            </w:r>
+          </w:hyperlink>
+        </w:p>
+        <w:p>
+          <w:pPr>
+            <w:pStyle w:val="TM6"/>
+            <w:tabs>
+              <w:tab w:val="right" w:leader="dot" w:pos="10456"/>
+            </w:tabs>
+            <w:rPr>
+              <w:rFonts w:eastAsiaTheme="minorEastAsia"/>
+              <w:noProof/>
+              <w:sz w:val="24"/>
+              <w:szCs w:val="24"/>
+              <w:lang w:eastAsia="fr-CH"/>
+            </w:rPr>
+          </w:pPr>
+          <w:hyperlink w:anchor="_Toc188801879" w:history="1">
+            <w:r>
+              <w:rPr>
+                <w:rStyle w:val="Lienhypertexte"/>
+                <w:noProof/>
+              </w:rPr>
+              <w:t>Sans Docker</w:t>
+            </w:r>
+            <w:r>
+              <w:rPr>
+                <w:noProof/>
+                <w:webHidden/>
+              </w:rPr>
+              <w:tab/>
+            </w:r>
+            <w:r>
+              <w:rPr>
+                <w:noProof/>
+                <w:webHidden/>
+              </w:rPr>
+              <w:fldChar w:fldCharType="begin"/>
+            </w:r>
+            <w:r>
+              <w:rPr>
+                <w:noProof/>
+                <w:webHidden/>
+              </w:rPr>
+              <w:instrText xml:space="preserve"> PAGEREF _Toc188801879 \h </w:instrText>
+            </w:r>
+            <w:r>
+              <w:rPr>
+                <w:noProof/>
+                <w:webHidden/>
+              </w:rPr>
+            </w:r>
+            <w:r>
+              <w:rPr>
+                <w:noProof/>
+                <w:webHidden/>
+              </w:rPr>
+              <w:fldChar w:fldCharType="separate"/>
+            </w:r>
+            <w:r>
+              <w:rPr>
+                <w:noProof/>
+                <w:webHidden/>
+              </w:rPr>
+              <w:t>8</w:t>
             </w:r>
             <w:r>
               <w:rPr>
@@ -928,7 +2150,7 @@
           <w:rFonts w:asciiTheme="minorHAnsi" w:eastAsiaTheme="minorEastAsia" w:hAnsiTheme="minorHAnsi" w:cstheme="minorBidi"/>
         </w:rPr>
       </w:pPr>
-      <w:bookmarkStart w:id="0" w:name="_Toc187933773"/>
+      <w:bookmarkStart w:id="0" w:name="_Toc188801855"/>
       <w:r>
         <w:rPr>
           <w:rFonts w:asciiTheme="minorHAnsi" w:eastAsiaTheme="minorEastAsia" w:hAnsiTheme="minorHAnsi" w:cstheme="minorBidi"/>
@@ -938,7 +2160,329 @@
       </w:r>
       <w:bookmarkEnd w:id="0"/>
     </w:p>
-    <w:p/>
+    <w:p>
+      <w:r>
+        <w:t xml:space="preserve">Ce projet a pour objectif de concevoir et développer une </w:t>
+      </w:r>
+      <w:r>
+        <w:rPr>
+          <w:b/>
+          <w:bCs/>
+        </w:rPr>
+        <w:t>application web interactive</w:t>
+      </w:r>
+      <w:r>
+        <w:t xml:space="preserve"> permettant aux utilisateurs de créer et de maintenir une liste personnelle de </w:t>
+      </w:r>
+      <w:r>
+        <w:t>médias de différents types.</w:t>
+      </w:r>
+    </w:p>
+    <w:p>
+      <w:pPr>
+        <w:pStyle w:val="Titre2"/>
+      </w:pPr>
+      <w:bookmarkStart w:id="1" w:name="_Toc188801856"/>
+      <w:r>
+        <w:t>Objectifs du projet</w:t>
+      </w:r>
+      <w:bookmarkEnd w:id="1"/>
+    </w:p>
+    <w:p>
+      <w:r>
+        <w:t>L'application offrira aux utilisateurs la possibilité de :</w:t>
+      </w:r>
+    </w:p>
+    <w:p>
+      <w:pPr>
+        <w:pStyle w:val="Paragraphedeliste"/>
+        <w:numPr>
+          <w:ilvl w:val="0"/>
+          <w:numId w:val="9"/>
+        </w:numPr>
+      </w:pPr>
+      <w:r>
+        <w:rPr>
+          <w:b/>
+          <w:bCs/>
+        </w:rPr>
+        <w:t>Créer une liste personnalisée de médias</w:t>
+      </w:r>
+      <w:r>
+        <w:t xml:space="preserve"> de </w:t>
+      </w:r>
+      <w:r>
+        <w:t>type</w:t>
+      </w:r>
+      <w:r>
+        <w:t>s variées telles que les films, les livres, les bandes dessinées, les jeux vidéo et les séries.</w:t>
+      </w:r>
+    </w:p>
+    <w:p>
+      <w:pPr>
+        <w:pStyle w:val="Paragraphedeliste"/>
+        <w:numPr>
+          <w:ilvl w:val="0"/>
+          <w:numId w:val="9"/>
+        </w:numPr>
+      </w:pPr>
+      <w:r>
+        <w:rPr>
+          <w:b/>
+          <w:bCs/>
+        </w:rPr>
+        <w:t>Annoter</w:t>
+      </w:r>
+      <w:r>
+        <w:rPr>
+          <w:b/>
+          <w:bCs/>
+        </w:rPr>
+        <w:t xml:space="preserve"> les médias</w:t>
+      </w:r>
+      <w:r>
+        <w:t xml:space="preserve"> </w:t>
+      </w:r>
+      <w:r>
+        <w:t>en</w:t>
+      </w:r>
+      <w:r>
+        <w:t xml:space="preserve"> attribu</w:t>
+      </w:r>
+      <w:r>
+        <w:t>ant</w:t>
+      </w:r>
+      <w:r>
+        <w:t xml:space="preserve"> des notes et</w:t>
+      </w:r>
+      <w:r>
+        <w:t xml:space="preserve"> en</w:t>
+      </w:r>
+      <w:r>
+        <w:t xml:space="preserve"> ajout</w:t>
+      </w:r>
+      <w:r>
+        <w:t>ant</w:t>
+      </w:r>
+      <w:r>
+        <w:t xml:space="preserve"> des commentaires.</w:t>
+      </w:r>
+    </w:p>
+    <w:p>
+      <w:pPr>
+        <w:pStyle w:val="Titre2"/>
+      </w:pPr>
+      <w:bookmarkStart w:id="2" w:name="_Toc188801857"/>
+      <w:r>
+        <w:t>Données des médias</w:t>
+      </w:r>
+      <w:bookmarkEnd w:id="2"/>
+    </w:p>
+    <w:p>
+      <w:r>
+        <w:t xml:space="preserve">Chaque média </w:t>
+      </w:r>
+      <w:r>
+        <w:t>aura</w:t>
+      </w:r>
+      <w:r>
+        <w:t xml:space="preserve"> de</w:t>
+      </w:r>
+      <w:r>
+        <w:t>s</w:t>
+      </w:r>
+      <w:r>
+        <w:t xml:space="preserve"> données générales et spécifiques :</w:t>
+      </w:r>
+    </w:p>
+    <w:p>
+      <w:pPr>
+        <w:pStyle w:val="Paragraphedeliste"/>
+        <w:numPr>
+          <w:ilvl w:val="0"/>
+          <w:numId w:val="11"/>
+        </w:numPr>
+      </w:pPr>
+      <w:r>
+        <w:rPr>
+          <w:b/>
+          <w:bCs/>
+        </w:rPr>
+        <w:t>Caractéristiques générales</w:t>
+      </w:r>
+      <w:r>
+        <w:t xml:space="preserve"> : nom, date de sortie, genre</w:t>
+      </w:r>
+      <w:r>
+        <w:t>s</w:t>
+      </w:r>
+      <w:r>
+        <w:t>, et créateur</w:t>
+      </w:r>
+      <w:r>
+        <w:t>s</w:t>
+      </w:r>
+    </w:p>
+    <w:p>
+      <w:pPr>
+        <w:pStyle w:val="Paragraphedeliste"/>
+        <w:numPr>
+          <w:ilvl w:val="0"/>
+          <w:numId w:val="11"/>
+        </w:numPr>
+      </w:pPr>
+      <w:r>
+        <w:rPr>
+          <w:b/>
+          <w:bCs/>
+        </w:rPr>
+        <w:t>Caractéristiques spécifiques</w:t>
+      </w:r>
+      <w:r>
+        <w:t xml:space="preserve"> selon le type de média :</w:t>
+      </w:r>
+    </w:p>
+    <w:p>
+      <w:pPr>
+        <w:pStyle w:val="Paragraphedeliste"/>
+        <w:numPr>
+          <w:ilvl w:val="1"/>
+          <w:numId w:val="11"/>
+        </w:numPr>
+      </w:pPr>
+      <w:r>
+        <w:t>Films : durée.</w:t>
+      </w:r>
+    </w:p>
+    <w:p>
+      <w:pPr>
+        <w:pStyle w:val="Paragraphedeliste"/>
+        <w:numPr>
+          <w:ilvl w:val="1"/>
+          <w:numId w:val="11"/>
+        </w:numPr>
+      </w:pPr>
+      <w:r>
+        <w:t>Livres : format (roman, recueil, essai, etc.).</w:t>
+      </w:r>
+    </w:p>
+    <w:p>
+      <w:pPr>
+        <w:pStyle w:val="Paragraphedeliste"/>
+        <w:numPr>
+          <w:ilvl w:val="1"/>
+          <w:numId w:val="11"/>
+        </w:numPr>
+      </w:pPr>
+      <w:r>
+        <w:t>Bandes dessinées : pas de spécificités supplémentaires.</w:t>
+      </w:r>
+    </w:p>
+    <w:p>
+      <w:pPr>
+        <w:pStyle w:val="Paragraphedeliste"/>
+        <w:numPr>
+          <w:ilvl w:val="1"/>
+          <w:numId w:val="11"/>
+        </w:numPr>
+      </w:pPr>
+      <w:r>
+        <w:t>Jeux vidéo : type de jeu (FPS, RPG, etc.).</w:t>
+      </w:r>
+    </w:p>
+    <w:p>
+      <w:pPr>
+        <w:pStyle w:val="Paragraphedeliste"/>
+        <w:numPr>
+          <w:ilvl w:val="1"/>
+          <w:numId w:val="11"/>
+        </w:numPr>
+      </w:pPr>
+      <w:r>
+        <w:t>Séries : nombre d'épisodes et de saisons.</w:t>
+      </w:r>
+    </w:p>
+    <w:p>
+      <w:pPr>
+        <w:pStyle w:val="Titre2"/>
+      </w:pPr>
+      <w:bookmarkStart w:id="3" w:name="_Toc188801858"/>
+      <w:r>
+        <w:t>Fonctionnalités principales</w:t>
+      </w:r>
+      <w:bookmarkEnd w:id="3"/>
+    </w:p>
+    <w:p>
+      <w:r>
+        <w:t xml:space="preserve">L'application </w:t>
+      </w:r>
+      <w:r>
+        <w:t>est</w:t>
+      </w:r>
+      <w:r>
+        <w:t xml:space="preserve"> dotée de fonctionnalités clés telles que :</w:t>
+      </w:r>
+    </w:p>
+    <w:p>
+      <w:pPr>
+        <w:pStyle w:val="Paragraphedeliste"/>
+        <w:numPr>
+          <w:ilvl w:val="0"/>
+          <w:numId w:val="10"/>
+        </w:numPr>
+      </w:pPr>
+      <w:r>
+        <w:rPr>
+          <w:b/>
+          <w:bCs/>
+        </w:rPr>
+        <w:t>Création de comptes utilisateurs</w:t>
+      </w:r>
+      <w:r>
+        <w:t xml:space="preserve"> : chaque utilisateur pourra s'inscrire et gérer </w:t>
+      </w:r>
+      <w:r>
+        <w:t>ses listes personnalisées.</w:t>
+      </w:r>
+    </w:p>
+    <w:p>
+      <w:pPr>
+        <w:pStyle w:val="Paragraphedeliste"/>
+        <w:numPr>
+          <w:ilvl w:val="0"/>
+          <w:numId w:val="10"/>
+        </w:numPr>
+      </w:pPr>
+      <w:r>
+        <w:rPr>
+          <w:b/>
+          <w:bCs/>
+        </w:rPr>
+        <w:t>Ajout et gestion des médias</w:t>
+      </w:r>
+      <w:r>
+        <w:t xml:space="preserve"> : possibilité de rechercher des médias existants ou d’ajouter de nouveaux éléments à la base de données.</w:t>
+      </w:r>
+    </w:p>
+    <w:p>
+      <w:pPr>
+        <w:pStyle w:val="Paragraphedeliste"/>
+        <w:numPr>
+          <w:ilvl w:val="0"/>
+          <w:numId w:val="10"/>
+        </w:numPr>
+      </w:pPr>
+      <w:r>
+        <w:rPr>
+          <w:b/>
+          <w:bCs/>
+        </w:rPr>
+        <w:t>Commentaires personnalisés</w:t>
+      </w:r>
+      <w:r>
+        <w:t xml:space="preserve"> : les utilisateurs pourront rédiger des avis et les associer à leurs médias favoris.</w:t>
+      </w:r>
+    </w:p>
     <w:p>
       <w:pPr>
         <w:pStyle w:val="Titre1"/>
@@ -946,14 +2490,15 @@
           <w:rFonts w:eastAsiaTheme="minorEastAsia"/>
         </w:rPr>
       </w:pPr>
-      <w:bookmarkStart w:id="1" w:name="_Toc187933775"/>
+      <w:bookmarkStart w:id="4" w:name="_Toc188801859"/>
       <w:r>
         <w:rPr>
           <w:rFonts w:eastAsiaTheme="minorEastAsia"/>
         </w:rPr>
+        <w:lastRenderedPageBreak/>
         <w:t>Modèle EA</w:t>
       </w:r>
-      <w:bookmarkEnd w:id="1"/>
+      <w:bookmarkEnd w:id="4"/>
     </w:p>
     <w:p>
       <w:pPr>
@@ -965,11 +2510,12 @@
       <w:r>
         <w:rPr>
           <w:rFonts w:eastAsiaTheme="minorEastAsia"/>
+          <w:noProof/>
         </w:rPr>
         <w:drawing>
-          <wp:inline distT="0" distB="0" distL="0" distR="0" wp14:anchorId="5406919F" wp14:editId="6DE49275">
-            <wp:extent cx="7288532" cy="5024533"/>
-            <wp:effectExtent l="8255" t="0" r="0" b="0"/>
+          <wp:inline distT="0" distB="0" distL="0" distR="0" wp14:anchorId="5406919F" wp14:editId="690D7FBB">
+            <wp:extent cx="6230658" cy="4295261"/>
+            <wp:effectExtent l="0" t="0" r="0" b="0"/>
             <wp:docPr id="529554582" name="Image 1" descr="Une image contenant diagramme, Plan, Dessin technique, schématique&#10;&#10;Description générée automatiquement"/>
             <wp:cNvGraphicFramePr>
               <a:graphicFrameLocks xmlns:a="http://schemas.openxmlformats.org/drawingml/2006/main" noChangeAspect="1"/>
@@ -988,9 +2534,9 @@
                     </a:stretch>
                   </pic:blipFill>
                   <pic:spPr>
-                    <a:xfrm rot="5400000">
+                    <a:xfrm>
                       <a:off x="0" y="0"/>
-                      <a:ext cx="7293080" cy="5027668"/>
+                      <a:ext cx="6247172" cy="4306645"/>
                     </a:xfrm>
                     <a:prstGeom prst="rect">
                       <a:avLst/>
@@ -1005,15 +2551,15 @@
     </w:p>
     <w:p>
       <w:pPr>
-        <w:pStyle w:val="Titre3"/>
-      </w:pPr>
-      <w:r>
-        <w:lastRenderedPageBreak/>
+        <w:pStyle w:val="Titre2"/>
+      </w:pPr>
+      <w:bookmarkStart w:id="5" w:name="_Toc188801860"/>
+      <w:r>
         <w:t>Description :</w:t>
       </w:r>
+      <w:bookmarkEnd w:id="5"/>
     </w:p>
     <w:p/>
-    <w:p/>
     <w:p>
       <w:pPr>
         <w:pStyle w:val="Titre1"/>
@@ -1021,14 +2567,14 @@
           <w:rFonts w:eastAsiaTheme="minorEastAsia"/>
         </w:rPr>
       </w:pPr>
-      <w:bookmarkStart w:id="2" w:name="_Toc187933776"/>
+      <w:bookmarkStart w:id="6" w:name="_Toc188801861"/>
       <w:r>
         <w:rPr>
           <w:rFonts w:eastAsiaTheme="minorEastAsia"/>
         </w:rPr>
         <w:t>Modèle relationnel</w:t>
       </w:r>
-      <w:bookmarkEnd w:id="2"/>
+      <w:bookmarkEnd w:id="6"/>
     </w:p>
     <w:p>
       <w:pPr>
@@ -1626,6 +3172,7 @@
           <w:szCs w:val="21"/>
           <w:lang w:val="en-GB"/>
         </w:rPr>
+        <w:lastRenderedPageBreak/>
         <w:t>Papier(</w:t>
       </w:r>
       <w:r>
@@ -1670,7 +3217,6 @@
           <w:color w:val="3B3B3B"/>
           <w:sz w:val="21"/>
           <w:szCs w:val="21"/>
-          <w:lang w:val="en-GB"/>
         </w:rPr>
       </w:pPr>
       <w:proofErr w:type="gramStart"/>
@@ -1680,7 +3226,6 @@
           <w:color w:val="3B3B3B"/>
           <w:sz w:val="21"/>
           <w:szCs w:val="21"/>
-          <w:lang w:val="en-GB"/>
         </w:rPr>
         <w:t>Livre(</w:t>
       </w:r>
@@ -1692,7 +3237,6 @@
           <w:sz w:val="21"/>
           <w:szCs w:val="21"/>
           <w:u w:val="single"/>
-          <w:lang w:val="en-GB"/>
         </w:rPr>
         <w:t>id</w:t>
       </w:r>
@@ -1702,7 +3246,6 @@
           <w:color w:val="3B3B3B"/>
           <w:sz w:val="21"/>
           <w:szCs w:val="21"/>
-          <w:lang w:val="en-GB"/>
         </w:rPr>
         <w:t xml:space="preserve">, </w:t>
       </w:r>
@@ -1713,7 +3256,6 @@
           <w:color w:val="3B3B3B"/>
           <w:sz w:val="21"/>
           <w:szCs w:val="21"/>
-          <w:lang w:val="en-GB"/>
         </w:rPr>
         <w:t>nbPages</w:t>
       </w:r>
@@ -1724,7 +3266,6 @@
           <w:color w:val="3B3B3B"/>
           <w:sz w:val="21"/>
           <w:szCs w:val="21"/>
-          <w:lang w:val="en-GB"/>
         </w:rPr>
         <w:t>)</w:t>
       </w:r>
@@ -1734,10 +3275,29 @@
           <w:color w:val="3B3B3B"/>
           <w:sz w:val="21"/>
           <w:szCs w:val="21"/>
-          <w:lang w:val="en-GB"/>
         </w:rPr>
         <w:br/>
-        <w:t>Livre.id references Papier.id</w:t>
+        <w:t xml:space="preserve">Livre.id </w:t>
+      </w:r>
+      <w:proofErr w:type="spellStart"/>
+      <w:r>
+        <w:rPr>
+          <w:rFonts w:ascii="Segoe UI" w:hAnsi="Segoe UI" w:cs="Segoe UI"/>
+          <w:color w:val="3B3B3B"/>
+          <w:sz w:val="21"/>
+          <w:szCs w:val="21"/>
+        </w:rPr>
+        <w:t>references</w:t>
+      </w:r>
+      <w:proofErr w:type="spellEnd"/>
+      <w:r>
+        <w:rPr>
+          <w:rFonts w:ascii="Segoe UI" w:hAnsi="Segoe UI" w:cs="Segoe UI"/>
+          <w:color w:val="3B3B3B"/>
+          <w:sz w:val="21"/>
+          <w:szCs w:val="21"/>
+        </w:rPr>
+        <w:t xml:space="preserve"> Papier.id</w:t>
       </w:r>
     </w:p>
     <w:p>
@@ -2305,7 +3865,6 @@
           <w:szCs w:val="21"/>
           <w:lang w:val="en-GB"/>
         </w:rPr>
-        <w:lastRenderedPageBreak/>
         <w:t>Utilisateur</w:t>
       </w:r>
       <w:proofErr w:type="spellEnd"/>
@@ -2926,18 +4485,191 @@
       <w:pPr>
         <w:pStyle w:val="Titre1"/>
       </w:pPr>
-      <w:bookmarkStart w:id="3" w:name="_Toc187933777"/>
+      <w:bookmarkStart w:id="7" w:name="_Toc188801862"/>
       <w:r>
         <w:t>Manuel utilisateur</w:t>
       </w:r>
-      <w:bookmarkEnd w:id="3"/>
-    </w:p>
-    <w:p>
-      <w:pPr>
-        <w:rPr>
-          <w:lang w:val="en-GB"/>
-        </w:rPr>
-      </w:pPr>
+      <w:bookmarkEnd w:id="7"/>
+    </w:p>
+    <w:p>
+      <w:pPr>
+        <w:pStyle w:val="Titre2"/>
+      </w:pPr>
+      <w:bookmarkStart w:id="8" w:name="_Toc188801863"/>
+      <w:r>
+        <w:t>Général</w:t>
+      </w:r>
+      <w:bookmarkEnd w:id="8"/>
+    </w:p>
+    <w:p>
+      <w:r>
+        <w:t>Lors de l’arrivée sur l</w:t>
+      </w:r>
+      <w:r>
+        <w:t xml:space="preserve">e site, nous pouvons faire une recherche ou regarder les derniers médias ajouter à la base de </w:t>
+      </w:r>
+      <w:proofErr w:type="gramStart"/>
+      <w:r>
+        <w:t>donnée</w:t>
+      </w:r>
+      <w:proofErr w:type="gramEnd"/>
+      <w:r>
+        <w:t>.</w:t>
+      </w:r>
+    </w:p>
+    <w:p>
+      <w:r>
+        <w:t>//</w:t>
+      </w:r>
+      <w:proofErr w:type="spellStart"/>
+      <w:r>
+        <w:t>img</w:t>
+      </w:r>
+      <w:proofErr w:type="spellEnd"/>
+      <w:r>
+        <w:t xml:space="preserve"> des sections entourées</w:t>
+      </w:r>
+    </w:p>
+    <w:p>
+      <w:r>
+        <w:t xml:space="preserve">Nous pouvons regarder les médias dans la base de </w:t>
+      </w:r>
+      <w:proofErr w:type="gramStart"/>
+      <w:r>
+        <w:t>donnée</w:t>
+      </w:r>
+      <w:proofErr w:type="gramEnd"/>
+      <w:r>
+        <w:t xml:space="preserve"> avec la page Explore et ajouter un média. Grâce à la page Insert.</w:t>
+      </w:r>
+    </w:p>
+    <w:p>
+      <w:r>
+        <w:t>//</w:t>
+      </w:r>
+      <w:proofErr w:type="spellStart"/>
+      <w:r>
+        <w:t>Img</w:t>
+      </w:r>
+      <w:proofErr w:type="spellEnd"/>
+      <w:r>
+        <w:t xml:space="preserve"> </w:t>
+      </w:r>
+      <w:proofErr w:type="gramStart"/>
+      <w:r>
+        <w:t>menu(</w:t>
+      </w:r>
+      <w:proofErr w:type="gramEnd"/>
+      <w:r>
+        <w:t>explore et insert entouré) et pages</w:t>
+      </w:r>
+    </w:p>
+    <w:p>
+      <w:r>
+        <w:lastRenderedPageBreak/>
+        <w:t>Pour plus de fonctionnalités, comme voir ces listes personnalisées et ajouter des commentaires, nous devons nous connecter ou, si nous n’avons pas de compte, en créer un.</w:t>
+      </w:r>
+    </w:p>
+    <w:p>
+      <w:r>
+        <w:t>//</w:t>
+      </w:r>
+      <w:proofErr w:type="spellStart"/>
+      <w:r>
+        <w:t>img</w:t>
+      </w:r>
+      <w:proofErr w:type="spellEnd"/>
+      <w:r>
+        <w:t xml:space="preserve"> menu (liste et login entourés) et page spécifique pour liste sans connexion</w:t>
+      </w:r>
+    </w:p>
+    <w:p>
+      <w:pPr>
+        <w:pStyle w:val="Titre2"/>
+      </w:pPr>
+      <w:bookmarkStart w:id="9" w:name="_Toc188801864"/>
+      <w:r>
+        <w:t>Pages spécifiques</w:t>
+      </w:r>
+      <w:bookmarkEnd w:id="9"/>
+    </w:p>
+    <w:p>
+      <w:r>
+        <w:t>Les pages de login et de création de compte sont basiques. Il suffit de rentrer son pseudo existant/voulu et son mot de passe.</w:t>
+      </w:r>
+    </w:p>
+    <w:p>
+      <w:r>
+        <w:t>//</w:t>
+      </w:r>
+      <w:proofErr w:type="spellStart"/>
+      <w:r>
+        <w:t>img</w:t>
+      </w:r>
+      <w:proofErr w:type="spellEnd"/>
+      <w:r>
+        <w:t xml:space="preserve"> pages login et création</w:t>
+      </w:r>
+    </w:p>
+    <w:p>
+      <w:r>
+        <w:t xml:space="preserve">Pour l’insertion, </w:t>
+      </w:r>
+      <w:r>
+        <w:t>il faut remplir le formulaire. Pour plusieurs sections, comme les genres, on peut ajouter des éléments existants, autrement, il y a une zone pour ajouter ce que nous voulons.</w:t>
+      </w:r>
+    </w:p>
+    <w:p>
+      <w:r>
+        <w:t>//</w:t>
+      </w:r>
+      <w:proofErr w:type="spellStart"/>
+      <w:r>
+        <w:t>img</w:t>
+      </w:r>
+      <w:proofErr w:type="spellEnd"/>
+      <w:r>
+        <w:t xml:space="preserve"> of insert avec sections en</w:t>
+      </w:r>
+      <w:r>
+        <w:t>tourées</w:t>
+      </w:r>
+    </w:p>
+    <w:p>
+      <w:r>
+        <w:t>Dans la page des listes, la zone out en haut de la page permet la création d’une nouvelle liste.</w:t>
+      </w:r>
+    </w:p>
+    <w:p>
+      <w:r>
+        <w:t>//</w:t>
+      </w:r>
+      <w:proofErr w:type="spellStart"/>
+      <w:r>
+        <w:t>img</w:t>
+      </w:r>
+      <w:proofErr w:type="spellEnd"/>
+      <w:r>
+        <w:t xml:space="preserve"> section entourée</w:t>
+      </w:r>
+    </w:p>
+    <w:p>
+      <w:r>
+        <w:t>Dans la page d’un média, la zone en haut à gauche permet d’ajouter un média à une liste et la zone après les informations, mais avant les commentaires, permet d’ajouter un commentaire.</w:t>
+      </w:r>
+    </w:p>
+    <w:p>
+      <w:r>
+        <w:t>//</w:t>
+      </w:r>
+      <w:proofErr w:type="spellStart"/>
+      <w:r>
+        <w:t>img</w:t>
+      </w:r>
+      <w:proofErr w:type="spellEnd"/>
+      <w:r>
+        <w:t xml:space="preserve"> sections entourées</w:t>
+      </w:r>
     </w:p>
     <w:p>
       <w:pPr>
@@ -2946,7 +4678,7 @@
           <w:lang w:val="en-GB"/>
         </w:rPr>
       </w:pPr>
-      <w:bookmarkStart w:id="4" w:name="_Toc187933778"/>
+      <w:bookmarkStart w:id="10" w:name="_Toc188801865"/>
       <w:r>
         <w:rPr>
           <w:lang w:val="en-GB"/>
@@ -2960,15 +4692,47 @@
         </w:rPr>
         <w:t>connu</w:t>
       </w:r>
-      <w:bookmarkEnd w:id="4"/>
+      <w:r>
+        <w:rPr>
+          <w:lang w:val="en-GB"/>
+        </w:rPr>
+        <w:t>s</w:t>
+      </w:r>
+      <w:bookmarkEnd w:id="10"/>
       <w:proofErr w:type="spellEnd"/>
     </w:p>
     <w:p>
       <w:pPr>
-        <w:rPr>
-          <w:lang w:val="en-GB"/>
-        </w:rPr>
-      </w:pPr>
+        <w:pStyle w:val="Paragraphedeliste"/>
+        <w:numPr>
+          <w:ilvl w:val="0"/>
+          <w:numId w:val="16"/>
+        </w:numPr>
+      </w:pPr>
+      <w:r>
+        <w:t>La f</w:t>
+      </w:r>
+      <w:r>
+        <w:t>o</w:t>
+      </w:r>
+      <w:r>
+        <w:t>nction de recherche n</w:t>
+      </w:r>
+      <w:r>
+        <w:t>e fonctionne pas.</w:t>
+      </w:r>
+    </w:p>
+    <w:p>
+      <w:pPr>
+        <w:pStyle w:val="Paragraphedeliste"/>
+        <w:numPr>
+          <w:ilvl w:val="0"/>
+          <w:numId w:val="16"/>
+        </w:numPr>
+      </w:pPr>
+      <w:r>
+        <w:t>La note moyenne d’un média s’affiche mal</w:t>
+      </w:r>
     </w:p>
     <w:p>
       <w:pPr>
@@ -2978,7 +4742,7 @@
           <w:lang w:val="en-GB"/>
         </w:rPr>
       </w:pPr>
-      <w:bookmarkStart w:id="5" w:name="_Toc187933779"/>
+      <w:bookmarkStart w:id="11" w:name="_Toc188801866"/>
       <w:r>
         <w:rPr>
           <w:rFonts w:eastAsiaTheme="minorEastAsia"/>
@@ -2986,15 +4750,92 @@
         </w:rPr>
         <w:t>Conclusion</w:t>
       </w:r>
-      <w:bookmarkEnd w:id="5"/>
+      <w:bookmarkEnd w:id="11"/>
     </w:p>
     <w:p>
       <w:pPr>
         <w:rPr>
           <w:rFonts w:eastAsiaTheme="minorEastAsia"/>
-          <w:lang w:val="en-GB"/>
-        </w:rPr>
-      </w:pPr>
+        </w:rPr>
+      </w:pPr>
+      <w:r>
+        <w:rPr>
+          <w:rFonts w:eastAsiaTheme="minorEastAsia"/>
+        </w:rPr>
+        <w:t>C</w:t>
+      </w:r>
+      <w:r>
+        <w:rPr>
+          <w:rFonts w:eastAsiaTheme="minorEastAsia"/>
+        </w:rPr>
+        <w:t>omme ce projet était en commun avec DAI, nous avons eu des complications qui n’étaient pas liées avec la partie connectée avec la base de données.</w:t>
+      </w:r>
+    </w:p>
+    <w:p>
+      <w:pPr>
+        <w:rPr>
+          <w:rFonts w:eastAsiaTheme="minorEastAsia"/>
+        </w:rPr>
+      </w:pPr>
+      <w:r>
+        <w:rPr>
+          <w:rFonts w:eastAsiaTheme="minorEastAsia"/>
+        </w:rPr>
+        <w:t>Concernant la partie purement BDR, nous n’avons pas eu le temps de faire certaines fonctionnalités, comme la modification ou suppression de médias depuis le site ou encore des recommandations, mais nous avons réussi à implémenter la majorité des fonctionnalités qui étaient prévues à la base.</w:t>
+      </w:r>
+    </w:p>
+    <w:p>
+      <w:pPr>
+        <w:rPr>
+          <w:rFonts w:eastAsiaTheme="minorEastAsia"/>
+        </w:rPr>
+      </w:pPr>
+      <w:r>
+        <w:rPr>
+          <w:rFonts w:eastAsiaTheme="minorEastAsia"/>
+        </w:rPr>
+        <w:t xml:space="preserve">Nous avons eu quelques </w:t>
+      </w:r>
+      <w:proofErr w:type="gramStart"/>
+      <w:r>
+        <w:rPr>
+          <w:rFonts w:eastAsiaTheme="minorEastAsia"/>
+        </w:rPr>
+        <w:t>challenges</w:t>
+      </w:r>
+      <w:proofErr w:type="gramEnd"/>
+      <w:r>
+        <w:rPr>
+          <w:rFonts w:eastAsiaTheme="minorEastAsia"/>
+        </w:rPr>
+        <w:t xml:space="preserve"> avec le SQL, comme pour faire l’insertion de médias, dû au fait qu’il y a beaucoup de table et un nombre variable d’attribut ou encore la requête pour la recherche. Généralement, notre problème était le cas où le nombre de paramètres à mettre dans la requête étaient variables.</w:t>
+      </w:r>
+    </w:p>
+    <w:p>
+      <w:pPr>
+        <w:rPr>
+          <w:rFonts w:eastAsiaTheme="minorEastAsia"/>
+        </w:rPr>
+      </w:pPr>
+      <w:r>
+        <w:rPr>
+          <w:rFonts w:eastAsiaTheme="minorEastAsia"/>
+        </w:rPr>
+        <w:t>Nous avons pu apprendre à faire et utiliser des requêtes compliquées utilisant, par exemple, des fonctions et triggers.</w:t>
+      </w:r>
+    </w:p>
+    <w:p>
+      <w:pPr>
+        <w:rPr>
+          <w:rFonts w:eastAsiaTheme="minorEastAsia"/>
+        </w:rPr>
+      </w:pPr>
+      <w:r>
+        <w:rPr>
+          <w:rFonts w:eastAsiaTheme="minorEastAsia"/>
+        </w:rPr>
+        <w:t>Ce qui a été intéressant fut trouver comment créer du contenu au hasard pour la base donnée.</w:t>
+      </w:r>
     </w:p>
     <w:p>
       <w:pPr>
@@ -3003,20 +4844,867 @@
           <w:lang w:val="en-GB"/>
         </w:rPr>
       </w:pPr>
-      <w:bookmarkStart w:id="6" w:name="_Toc187933780"/>
-      <w:r>
-        <w:rPr>
-          <w:lang w:val="en-GB"/>
-        </w:rPr>
+      <w:bookmarkStart w:id="12" w:name="_Toc188801867"/>
+      <w:r>
+        <w:rPr>
+          <w:lang w:val="en-GB"/>
+        </w:rPr>
+        <w:lastRenderedPageBreak/>
         <w:t>Annexes</w:t>
       </w:r>
-      <w:bookmarkEnd w:id="6"/>
+      <w:bookmarkEnd w:id="12"/>
+    </w:p>
+    <w:p>
+      <w:pPr>
+        <w:pStyle w:val="Titre2"/>
+        <w:rPr>
+          <w:lang w:val="en-GB"/>
+        </w:rPr>
+      </w:pPr>
+      <w:bookmarkStart w:id="13" w:name="_Toc188801868"/>
+      <w:r>
+        <w:rPr>
+          <w:lang w:val="en-GB"/>
+        </w:rPr>
+        <w:t xml:space="preserve">Guide </w:t>
+      </w:r>
+      <w:proofErr w:type="spellStart"/>
+      <w:r>
+        <w:rPr>
+          <w:lang w:val="en-GB"/>
+        </w:rPr>
+        <w:t>d’installation</w:t>
+      </w:r>
+      <w:proofErr w:type="spellEnd"/>
+      <w:r>
+        <w:rPr>
+          <w:lang w:val="en-GB"/>
+        </w:rPr>
+        <w:t xml:space="preserve">/de </w:t>
+      </w:r>
+      <w:proofErr w:type="spellStart"/>
+      <w:r>
+        <w:rPr>
+          <w:lang w:val="en-GB"/>
+        </w:rPr>
+        <w:t>déploiement</w:t>
+      </w:r>
+      <w:bookmarkEnd w:id="13"/>
+      <w:proofErr w:type="spellEnd"/>
+    </w:p>
+    <w:p>
+      <w:pPr>
+        <w:pStyle w:val="Titre4"/>
+      </w:pPr>
+      <w:bookmarkStart w:id="14" w:name="_Toc188801869"/>
+      <w:r>
+        <w:t>Prérequis généraux</w:t>
+      </w:r>
+      <w:bookmarkEnd w:id="14"/>
+    </w:p>
+    <w:p>
+      <w:pPr>
+        <w:pStyle w:val="Paragraphedeliste"/>
+        <w:numPr>
+          <w:ilvl w:val="0"/>
+          <w:numId w:val="12"/>
+        </w:numPr>
+      </w:pPr>
+      <w:r>
+        <w:t>Docker</w:t>
+      </w:r>
+    </w:p>
+    <w:p>
+      <w:pPr>
+        <w:pStyle w:val="Paragraphedeliste"/>
+        <w:numPr>
+          <w:ilvl w:val="0"/>
+          <w:numId w:val="12"/>
+        </w:numPr>
+      </w:pPr>
+      <w:r>
+        <w:t>Docker Compose</w:t>
+      </w:r>
+    </w:p>
+    <w:p>
+      <w:r>
+        <w:t xml:space="preserve">Pour utiliser l'image Docker, vous devez d'abord vous assurer que Docker est installé sur votre machine. Si ce n'est pas le cas, </w:t>
+      </w:r>
+      <w:proofErr w:type="spellStart"/>
+      <w:r>
+        <w:t>veuillez vous</w:t>
+      </w:r>
+      <w:proofErr w:type="spellEnd"/>
+      <w:r>
+        <w:t xml:space="preserve"> rendre sur le site officiel (</w:t>
+      </w:r>
+      <w:proofErr w:type="spellStart"/>
+      <w:r>
+        <w:fldChar w:fldCharType="begin"/>
+      </w:r>
+      <w:r>
+        <w:instrText>HYPERLINK "https://docs.docker.com/get-started/get-docker/"</w:instrText>
+      </w:r>
+      <w:r>
+        <w:fldChar w:fldCharType="separate"/>
+      </w:r>
+      <w:r>
+        <w:rPr>
+          <w:rStyle w:val="Lienhypertexte"/>
+        </w:rPr>
+        <w:t>Dockerdocs</w:t>
+      </w:r>
+      <w:proofErr w:type="spellEnd"/>
+      <w:r>
+        <w:fldChar w:fldCharType="end"/>
+      </w:r>
+      <w:r>
+        <w:t>) et suivre les instructions pour la version dont vous avez besoin.</w:t>
+      </w:r>
+    </w:p>
+    <w:p>
+      <w:pPr>
+        <w:pStyle w:val="Titre5"/>
+      </w:pPr>
+      <w:bookmarkStart w:id="15" w:name="_Toc188801870"/>
+      <w:r>
+        <w:t>Recommandation</w:t>
+      </w:r>
+      <w:r>
+        <w:t> :</w:t>
+      </w:r>
+      <w:bookmarkEnd w:id="15"/>
+    </w:p>
+    <w:p>
+      <w:r>
+        <w:t>Utilisez Docker et Docker compose au lieu d'exécuter l'application en mode natif, c'est beaucoup plus facile.</w:t>
+      </w:r>
+    </w:p>
+    <w:p>
+      <w:pPr>
+        <w:pStyle w:val="Titre4"/>
+      </w:pPr>
+      <w:bookmarkStart w:id="16" w:name="_Toc188801871"/>
+      <w:r>
+        <w:t>En tant qu'utilisateur</w:t>
+      </w:r>
+      <w:bookmarkEnd w:id="16"/>
+    </w:p>
+    <w:p>
+      <w:r>
+        <w:t xml:space="preserve">Pour commencer, vous aurez besoin de notre paquetage d'application que vous pouvez trouver </w:t>
+      </w:r>
+      <w:hyperlink r:id="rId10" w:history="1">
+        <w:r>
+          <w:rPr>
+            <w:rStyle w:val="Lienhypertexte"/>
+          </w:rPr>
+          <w:t>ici</w:t>
+        </w:r>
+      </w:hyperlink>
+      <w:r>
+        <w:t>.</w:t>
+      </w:r>
+    </w:p>
+    <w:p>
+      <w:r>
+        <w:t>Vous pouvez également utiliser cette commande dans votre terminal :</w:t>
+      </w:r>
+    </w:p>
+    <w:p>
+      <w:pPr>
+        <w:pStyle w:val="SourceCode"/>
+        <w:rPr>
+          <w:lang w:val="en-GB"/>
+        </w:rPr>
+      </w:pPr>
+      <w:r>
+        <w:rPr>
+          <w:lang w:val="en-GB"/>
+        </w:rPr>
+        <w:t>docker pull ghcr.io/</w:t>
+      </w:r>
+      <w:proofErr w:type="spellStart"/>
+      <w:r>
+        <w:rPr>
+          <w:lang w:val="en-GB"/>
+        </w:rPr>
+        <w:t>lisagorgerat</w:t>
+      </w:r>
+      <w:proofErr w:type="spellEnd"/>
+      <w:r>
+        <w:rPr>
+          <w:lang w:val="en-GB"/>
+        </w:rPr>
+        <w:t>/</w:t>
+      </w:r>
+      <w:proofErr w:type="spellStart"/>
+      <w:proofErr w:type="gramStart"/>
+      <w:r>
+        <w:rPr>
+          <w:lang w:val="en-GB"/>
+        </w:rPr>
+        <w:t>webserver:latest</w:t>
+      </w:r>
+      <w:proofErr w:type="spellEnd"/>
+      <w:proofErr w:type="gramEnd"/>
+    </w:p>
+    <w:p>
+      <w:r>
+        <w:t xml:space="preserve">Vous pouvez ensuite passer à </w:t>
+      </w:r>
+      <w:r>
+        <w:t>la section déploiement</w:t>
+      </w:r>
+      <w:r>
+        <w:t>.</w:t>
+      </w:r>
+    </w:p>
+    <w:p>
+      <w:pPr>
+        <w:pStyle w:val="Titre4"/>
+      </w:pPr>
+      <w:bookmarkStart w:id="17" w:name="_Toc188801872"/>
+      <w:r>
+        <w:t>En tant que développeur</w:t>
+      </w:r>
+      <w:bookmarkEnd w:id="17"/>
+    </w:p>
+    <w:p>
+      <w:r>
+        <w:t>Prérequis supplémentaires</w:t>
+      </w:r>
+      <w:r>
+        <w:t> :</w:t>
+      </w:r>
+    </w:p>
+    <w:p>
+      <w:pPr>
+        <w:pStyle w:val="Paragraphedeliste"/>
+        <w:numPr>
+          <w:ilvl w:val="0"/>
+          <w:numId w:val="13"/>
+        </w:numPr>
+      </w:pPr>
+      <w:r>
+        <w:t>JDK</w:t>
+      </w:r>
+    </w:p>
+    <w:p>
+      <w:pPr>
+        <w:pStyle w:val="Paragraphedeliste"/>
+        <w:numPr>
+          <w:ilvl w:val="0"/>
+          <w:numId w:val="13"/>
+        </w:numPr>
+      </w:pPr>
+      <w:r>
+        <w:t xml:space="preserve">Maven (optionnel, un </w:t>
+      </w:r>
+      <w:proofErr w:type="spellStart"/>
+      <w:r>
+        <w:t>wrapper</w:t>
+      </w:r>
+      <w:proofErr w:type="spellEnd"/>
+      <w:r>
+        <w:t xml:space="preserve"> </w:t>
+      </w:r>
+      <w:proofErr w:type="spellStart"/>
+      <w:r>
+        <w:t>maven</w:t>
+      </w:r>
+      <w:proofErr w:type="spellEnd"/>
+      <w:r>
+        <w:t xml:space="preserve"> est fourni avec le projet)</w:t>
+      </w:r>
+    </w:p>
+    <w:p>
+      <w:pPr>
+        <w:pStyle w:val="Titre5"/>
+      </w:pPr>
+      <w:bookmarkStart w:id="18" w:name="_Toc188801873"/>
+      <w:r>
+        <w:t>Configuration à l'aide de GitHub</w:t>
+      </w:r>
+      <w:bookmarkEnd w:id="18"/>
+    </w:p>
+    <w:p>
+      <w:r>
+        <w:t>Allez sur le dépôt sur GitHub et choisissez votre option de clonage préférée.</w:t>
+      </w:r>
+    </w:p>
+    <w:p>
+      <w:r>
+        <w:t>Ouvrez le terminal dans le dossier où vous voulez cloner le dépôt.</w:t>
+      </w:r>
+    </w:p>
+    <w:p>
+      <w:r>
+        <w:t>Clonez le dépôt.</w:t>
+      </w:r>
+    </w:p>
+    <w:p>
+      <w:pPr>
+        <w:pStyle w:val="SourceCode"/>
+      </w:pPr>
+      <w:proofErr w:type="gramStart"/>
+      <w:r>
+        <w:t>git</w:t>
+      </w:r>
+      <w:proofErr w:type="gramEnd"/>
+      <w:r>
+        <w:t xml:space="preserve"> clone https://github.com/Nyaaw/ProjectBDR.git</w:t>
+      </w:r>
+    </w:p>
+    <w:p>
+      <w:r>
+        <w:t xml:space="preserve">Changez l'url de git </w:t>
+      </w:r>
+      <w:proofErr w:type="spellStart"/>
+      <w:r>
+        <w:t>remote</w:t>
+      </w:r>
+      <w:proofErr w:type="spellEnd"/>
+      <w:r>
+        <w:t xml:space="preserve"> pour éviter les </w:t>
+      </w:r>
+      <w:proofErr w:type="spellStart"/>
+      <w:r>
+        <w:t>pushs</w:t>
+      </w:r>
+      <w:proofErr w:type="spellEnd"/>
+      <w:r>
+        <w:t xml:space="preserve"> accidentels vers le projet de base.</w:t>
+      </w:r>
+    </w:p>
+    <w:p>
+      <w:pPr>
+        <w:pStyle w:val="SourceCode"/>
+        <w:rPr>
+          <w:lang w:val="en-GB"/>
+        </w:rPr>
+      </w:pPr>
+      <w:r>
+        <w:rPr>
+          <w:lang w:val="en-GB"/>
+        </w:rPr>
+        <w:t>git remote set-</w:t>
+      </w:r>
+      <w:proofErr w:type="spellStart"/>
+      <w:r>
+        <w:rPr>
+          <w:lang w:val="en-GB"/>
+        </w:rPr>
+        <w:t>url</w:t>
+      </w:r>
+      <w:proofErr w:type="spellEnd"/>
+      <w:r>
+        <w:rPr>
+          <w:lang w:val="en-GB"/>
+        </w:rPr>
+        <w:t xml:space="preserve"> origin &lt;</w:t>
+      </w:r>
+      <w:proofErr w:type="spellStart"/>
+      <w:r>
+        <w:rPr>
+          <w:lang w:val="en-GB"/>
+        </w:rPr>
+        <w:t>github_username</w:t>
+      </w:r>
+      <w:proofErr w:type="spellEnd"/>
+      <w:r>
+        <w:rPr>
+          <w:lang w:val="en-GB"/>
+        </w:rPr>
+        <w:t>/</w:t>
+      </w:r>
+      <w:proofErr w:type="spellStart"/>
+      <w:r>
+        <w:rPr>
+          <w:lang w:val="en-GB"/>
+        </w:rPr>
+        <w:t>repo_name</w:t>
+      </w:r>
+      <w:proofErr w:type="spellEnd"/>
+      <w:r>
+        <w:rPr>
+          <w:lang w:val="en-GB"/>
+        </w:rPr>
+        <w:t>&gt;</w:t>
+      </w:r>
+    </w:p>
+    <w:p>
+      <w:pPr>
+        <w:pStyle w:val="SourceCode"/>
+      </w:pPr>
+      <w:proofErr w:type="gramStart"/>
+      <w:r>
+        <w:t>git</w:t>
+      </w:r>
+      <w:proofErr w:type="gramEnd"/>
+      <w:r>
+        <w:t xml:space="preserve"> </w:t>
+      </w:r>
+      <w:proofErr w:type="spellStart"/>
+      <w:r>
+        <w:t>remote</w:t>
+      </w:r>
+      <w:proofErr w:type="spellEnd"/>
+      <w:r>
+        <w:t xml:space="preserve"> -v</w:t>
+      </w:r>
+    </w:p>
+    <w:p>
+      <w:pPr>
+        <w:pStyle w:val="Titre5"/>
+      </w:pPr>
+      <w:bookmarkStart w:id="19" w:name="_Toc188801874"/>
+      <w:r>
+        <w:t>Construire le code source de l'application</w:t>
+      </w:r>
+      <w:bookmarkEnd w:id="19"/>
+    </w:p>
+    <w:p>
+      <w:r>
+        <w:t>Pour construire l'application, vous pouvez utiliser les commandes suivantes dans votre terminal.</w:t>
+      </w:r>
+    </w:p>
+    <w:p>
+      <w:pPr>
+        <w:pStyle w:val="SourceCode"/>
+        <w:rPr>
+          <w:rStyle w:val="VerbatimChar"/>
+        </w:rPr>
+      </w:pPr>
+      <w:proofErr w:type="gramStart"/>
+      <w:r>
+        <w:rPr>
+          <w:rStyle w:val="VerbatimChar"/>
+        </w:rPr>
+        <w:t>./</w:t>
+      </w:r>
+      <w:proofErr w:type="spellStart"/>
+      <w:proofErr w:type="gramEnd"/>
+      <w:r>
+        <w:rPr>
+          <w:rStyle w:val="VerbatimChar"/>
+        </w:rPr>
+        <w:t>mvnw</w:t>
+      </w:r>
+      <w:proofErr w:type="spellEnd"/>
+      <w:r>
+        <w:rPr>
+          <w:rStyle w:val="VerbatimChar"/>
+        </w:rPr>
+        <w:t xml:space="preserve"> </w:t>
+      </w:r>
+      <w:proofErr w:type="spellStart"/>
+      <w:r>
+        <w:rPr>
+          <w:rStyle w:val="VerbatimChar"/>
+        </w:rPr>
+        <w:t>dependency:go-offline</w:t>
+      </w:r>
+      <w:proofErr w:type="spellEnd"/>
+    </w:p>
+    <w:p>
+      <w:pPr>
+        <w:pStyle w:val="SourceCode"/>
+        <w:rPr>
+          <w:rStyle w:val="VerbatimChar"/>
+        </w:rPr>
+      </w:pPr>
+      <w:proofErr w:type="gramStart"/>
+      <w:r>
+        <w:rPr>
+          <w:rStyle w:val="VerbatimChar"/>
+        </w:rPr>
+        <w:t>./</w:t>
+      </w:r>
+      <w:proofErr w:type="spellStart"/>
+      <w:proofErr w:type="gramEnd"/>
+      <w:r>
+        <w:rPr>
+          <w:rStyle w:val="VerbatimChar"/>
+        </w:rPr>
+        <w:t>mvnw</w:t>
+      </w:r>
+      <w:proofErr w:type="spellEnd"/>
+      <w:r>
+        <w:rPr>
+          <w:rStyle w:val="VerbatimChar"/>
+        </w:rPr>
+        <w:t xml:space="preserve"> clean package</w:t>
+      </w:r>
+    </w:p>
+    <w:p>
+      <w:pPr>
+        <w:pStyle w:val="Titre5"/>
+      </w:pPr>
+      <w:bookmarkStart w:id="20" w:name="_Toc188801875"/>
+      <w:r>
+        <w:t>Construire le paquetage de l'application</w:t>
+      </w:r>
+      <w:bookmarkEnd w:id="20"/>
+    </w:p>
+    <w:p>
+      <w:r>
+        <w:t xml:space="preserve">Si vous deviez modifier notre application, vous </w:t>
+      </w:r>
+      <w:proofErr w:type="gramStart"/>
+      <w:r>
+        <w:t>devrez</w:t>
+      </w:r>
+      <w:proofErr w:type="gramEnd"/>
+      <w:r>
+        <w:t xml:space="preserve"> la compiler à nouveau et la publier sur votre compte.</w:t>
+      </w:r>
+    </w:p>
+    <w:p>
+      <w:r>
+        <w:t>Pour construire l'application :</w:t>
+      </w:r>
+    </w:p>
+    <w:p>
+      <w:r>
+        <w:lastRenderedPageBreak/>
+        <w:t>Allez dans le dossier de l'application et utilisez la commande :</w:t>
+      </w:r>
+    </w:p>
+    <w:p>
+      <w:pPr>
+        <w:pStyle w:val="SourceCode"/>
+      </w:pPr>
+      <w:proofErr w:type="gramStart"/>
+      <w:r>
+        <w:t>docker</w:t>
+      </w:r>
+      <w:proofErr w:type="gramEnd"/>
+      <w:r>
+        <w:t xml:space="preserve"> </w:t>
+      </w:r>
+      <w:proofErr w:type="spellStart"/>
+      <w:r>
+        <w:t>build</w:t>
+      </w:r>
+      <w:proofErr w:type="spellEnd"/>
+      <w:r>
+        <w:t xml:space="preserve"> -t </w:t>
+      </w:r>
+      <w:proofErr w:type="spellStart"/>
+      <w:r>
+        <w:t>webserver</w:t>
+      </w:r>
+      <w:proofErr w:type="spellEnd"/>
+      <w:r>
+        <w:t xml:space="preserve"> .</w:t>
+      </w:r>
+    </w:p>
+    <w:p>
+      <w:r>
+        <w:t>Pour publier le conteneur sur GitHub :</w:t>
+      </w:r>
+    </w:p>
+    <w:p>
+      <w:pPr>
+        <w:pStyle w:val="Paragraphedeliste"/>
+        <w:numPr>
+          <w:ilvl w:val="0"/>
+          <w:numId w:val="14"/>
+        </w:numPr>
+      </w:pPr>
+      <w:r>
+        <w:t>Vous devez d'abord vous connecter à votre compte :</w:t>
+      </w:r>
+    </w:p>
+    <w:p>
+      <w:pPr>
+        <w:pStyle w:val="SourceCode"/>
+        <w:numPr>
+          <w:ilvl w:val="0"/>
+          <w:numId w:val="14"/>
+        </w:numPr>
+        <w:rPr>
+          <w:lang w:val="en-GB"/>
+        </w:rPr>
+      </w:pPr>
+      <w:r>
+        <w:rPr>
+          <w:lang w:val="en-GB"/>
+        </w:rPr>
+        <w:t>docker login ghcr.io -u &lt;username&gt;</w:t>
+      </w:r>
+    </w:p>
+    <w:p>
+      <w:r>
+        <w:t xml:space="preserve">Vous devez </w:t>
+      </w:r>
+      <w:r>
+        <w:t>package</w:t>
+      </w:r>
+      <w:r>
+        <w:t xml:space="preserve"> l'image :</w:t>
+      </w:r>
+    </w:p>
+    <w:p>
+      <w:pPr>
+        <w:pStyle w:val="SourceCode"/>
+      </w:pPr>
+      <w:proofErr w:type="gramStart"/>
+      <w:r>
+        <w:t>docker</w:t>
+      </w:r>
+      <w:proofErr w:type="gramEnd"/>
+      <w:r>
+        <w:t xml:space="preserve"> tag </w:t>
+      </w:r>
+      <w:proofErr w:type="spellStart"/>
+      <w:r>
+        <w:t>webserver</w:t>
+      </w:r>
+      <w:proofErr w:type="spellEnd"/>
+      <w:r>
+        <w:t xml:space="preserve"> ghcr.io/&lt;</w:t>
+      </w:r>
+      <w:proofErr w:type="spellStart"/>
+      <w:r>
+        <w:t>username</w:t>
+      </w:r>
+      <w:proofErr w:type="spellEnd"/>
+      <w:r>
+        <w:t>&gt;/</w:t>
+      </w:r>
+      <w:proofErr w:type="spellStart"/>
+      <w:r>
+        <w:t>webserver:latest</w:t>
+      </w:r>
+      <w:proofErr w:type="spellEnd"/>
+    </w:p>
+    <w:p>
+      <w:r>
+        <w:t>Vous publiez le conteneur sur votre compte :</w:t>
+      </w:r>
+    </w:p>
+    <w:p>
+      <w:pPr>
+        <w:pStyle w:val="SourceCode"/>
+        <w:rPr>
+          <w:lang w:val="en-GB"/>
+        </w:rPr>
+      </w:pPr>
+      <w:r>
+        <w:rPr>
+          <w:lang w:val="en-GB"/>
+        </w:rPr>
+        <w:t>docker push ghcr.io/&lt;username&gt;/webserver</w:t>
+      </w:r>
+    </w:p>
+    <w:p>
+      <w:pPr>
+        <w:pStyle w:val="Titre4"/>
+      </w:pPr>
+      <w:bookmarkStart w:id="21" w:name="_Toc188801876"/>
+      <w:r>
+        <w:t>Utilisation locale</w:t>
+      </w:r>
+      <w:bookmarkEnd w:id="21"/>
+    </w:p>
+    <w:p>
+      <w:r>
+        <w:t xml:space="preserve">Pour exécuter le projet localement, vous devez disposer d'une base de données </w:t>
+      </w:r>
+      <w:proofErr w:type="spellStart"/>
+      <w:r>
+        <w:t>Postgre</w:t>
+      </w:r>
+      <w:proofErr w:type="spellEnd"/>
+      <w:r>
+        <w:t xml:space="preserve"> avec les paramètres suivants (si vous modifiez l'un des éléments suivants, n'oubliez pas de modifier le fichier src/main/java/</w:t>
+      </w:r>
+      <w:proofErr w:type="spellStart"/>
+      <w:r>
+        <w:t>ch</w:t>
+      </w:r>
+      <w:proofErr w:type="spellEnd"/>
+      <w:r>
+        <w:t>/</w:t>
+      </w:r>
+      <w:proofErr w:type="spellStart"/>
+      <w:r>
+        <w:t>heigvd</w:t>
+      </w:r>
+      <w:proofErr w:type="spellEnd"/>
+      <w:r>
+        <w:t>/</w:t>
+      </w:r>
+      <w:proofErr w:type="spellStart"/>
+      <w:r>
+        <w:t>dai</w:t>
+      </w:r>
+      <w:proofErr w:type="spellEnd"/>
+      <w:r>
+        <w:t>/Main.java).</w:t>
+      </w:r>
+    </w:p>
+    <w:p>
+      <w:pPr>
+        <w:pStyle w:val="Paragraphedeliste"/>
+        <w:numPr>
+          <w:ilvl w:val="0"/>
+          <w:numId w:val="15"/>
+        </w:numPr>
+      </w:pPr>
+      <w:r>
+        <w:t xml:space="preserve">Nom de la base de données : </w:t>
+      </w:r>
+      <w:proofErr w:type="spellStart"/>
+      <w:r>
+        <w:t>mediatheque</w:t>
+      </w:r>
+      <w:proofErr w:type="spellEnd"/>
+    </w:p>
+    <w:p>
+      <w:r>
+        <w:t xml:space="preserve">Nous avons des scripts </w:t>
+      </w:r>
+      <w:proofErr w:type="spellStart"/>
+      <w:r>
+        <w:t>sql</w:t>
+      </w:r>
+      <w:proofErr w:type="spellEnd"/>
+      <w:r>
+        <w:t xml:space="preserve"> pour créer le contenu de la base de données et pour lui donner des données de base, si vous voulez la remplir. Les scripts se trouvent dans docs/BDR-phases dans les phases 3 et 4. L'ordre d'exécution est </w:t>
+      </w:r>
+      <w:proofErr w:type="spellStart"/>
+      <w:r>
+        <w:t>DDL.sql</w:t>
+      </w:r>
+      <w:proofErr w:type="spellEnd"/>
+      <w:r>
+        <w:t xml:space="preserve">, </w:t>
+      </w:r>
+      <w:proofErr w:type="spellStart"/>
+      <w:r>
+        <w:t>DML.sql</w:t>
+      </w:r>
+      <w:proofErr w:type="spellEnd"/>
+      <w:r>
+        <w:t xml:space="preserve"> et </w:t>
+      </w:r>
+      <w:proofErr w:type="spellStart"/>
+      <w:r>
+        <w:t>base_struct_and_data.sql</w:t>
+      </w:r>
+      <w:proofErr w:type="spellEnd"/>
+      <w:r>
+        <w:t>.</w:t>
+      </w:r>
+    </w:p>
+    <w:p>
+      <w:pPr>
+        <w:pStyle w:val="Titre5"/>
+      </w:pPr>
+      <w:bookmarkStart w:id="22" w:name="_Toc188801877"/>
+      <w:r>
+        <w:t>Etapes de déploiement</w:t>
+      </w:r>
+      <w:bookmarkEnd w:id="22"/>
+    </w:p>
+    <w:p>
+      <w:pPr>
+        <w:pStyle w:val="Titre6"/>
+      </w:pPr>
+      <w:bookmarkStart w:id="23" w:name="_Toc188801878"/>
+      <w:r>
+        <w:t>Avec Docker</w:t>
+      </w:r>
+      <w:bookmarkEnd w:id="23"/>
+    </w:p>
+    <w:p>
+      <w:r>
+        <w:t>Pour exécuter le projet avec Docker, après avoir empaqueté et construit le projet avec Docker, utilisez la commande suivante :</w:t>
+      </w:r>
+    </w:p>
+    <w:p>
+      <w:pPr>
+        <w:pStyle w:val="SourceCode"/>
+      </w:pPr>
+      <w:proofErr w:type="gramStart"/>
+      <w:r>
+        <w:t>docker</w:t>
+      </w:r>
+      <w:proofErr w:type="gramEnd"/>
+      <w:r>
+        <w:t xml:space="preserve"> compose up</w:t>
+      </w:r>
+    </w:p>
+    <w:p>
+      <w:r>
+        <w:t xml:space="preserve">Si vous l'exécutez en local, vous pouvez y accéder en allant à l'adresse </w:t>
+      </w:r>
+      <w:proofErr w:type="gramStart"/>
+      <w:r>
+        <w:t>localhost:</w:t>
+      </w:r>
+      <w:proofErr w:type="gramEnd"/>
+      <w:r>
+        <w:t>8080 dans votre navigateur.</w:t>
+      </w:r>
+    </w:p>
+    <w:p>
+      <w:pPr>
+        <w:pStyle w:val="Titre6"/>
+      </w:pPr>
+      <w:bookmarkStart w:id="24" w:name="_Toc188801879"/>
+      <w:r>
+        <w:t>Sans Docker</w:t>
+      </w:r>
+      <w:bookmarkEnd w:id="24"/>
+    </w:p>
+    <w:p>
+      <w:r>
+        <w:t>Pour exécuter le projet sans Docker, après l'avoir empaqueté, exécutez la commande suivante :</w:t>
+      </w:r>
+    </w:p>
+    <w:p>
+      <w:pPr>
+        <w:pStyle w:val="SourceCode"/>
+      </w:pPr>
+      <w:proofErr w:type="gramStart"/>
+      <w:r>
+        <w:t>java</w:t>
+      </w:r>
+      <w:proofErr w:type="gramEnd"/>
+      <w:r>
+        <w:t xml:space="preserve"> -jar </w:t>
+      </w:r>
+      <w:proofErr w:type="spellStart"/>
+      <w:r>
+        <w:t>target</w:t>
+      </w:r>
+      <w:proofErr w:type="spellEnd"/>
+      <w:r>
+        <w:t>/webserver.jar</w:t>
+      </w:r>
+    </w:p>
+    <w:p>
+      <w:r>
+        <w:t xml:space="preserve">Pour voir le résultat, allez à l'adresse </w:t>
+      </w:r>
+      <w:proofErr w:type="gramStart"/>
+      <w:r>
+        <w:t>localhost:</w:t>
+      </w:r>
+      <w:proofErr w:type="gramEnd"/>
+      <w:r>
+        <w:t>8080 dans votre navigateur.</w:t>
+      </w:r>
     </w:p>
     <w:sectPr>
-      <w:headerReference w:type="default" r:id="rId10"/>
-      <w:footerReference w:type="default" r:id="rId11"/>
-      <w:headerReference w:type="first" r:id="rId12"/>
-      <w:footerReference w:type="first" r:id="rId13"/>
+      <w:headerReference w:type="default" r:id="rId11"/>
+      <w:footerReference w:type="default" r:id="rId12"/>
+      <w:headerReference w:type="first" r:id="rId13"/>
+      <w:footerReference w:type="first" r:id="rId14"/>
       <w:type w:val="oddPage"/>
       <w:pgSz w:w="11906" w:h="16838"/>
       <w:pgMar w:top="1418" w:right="720" w:bottom="720" w:left="720" w:header="708" w:footer="708" w:gutter="0"/>
@@ -3268,7 +5956,7 @@
               <w:noProof/>
               <w:lang w:val="de-CH"/>
             </w:rPr>
-            <w:t>23.01.2025</w:t>
+            <w:t>26.01.2025</w:t>
           </w:r>
           <w:r>
             <w:rPr>
@@ -3472,9 +6160,271 @@
 <file path=word/numbering.xml><?xml version="1.0" encoding="utf-8"?>
 <w:numbering xmlns:wpc="http://schemas.microsoft.com/office/word/2010/wordprocessingCanvas" xmlns:cx="http://schemas.microsoft.com/office/drawing/2014/chartex" xmlns:cx1="http://schemas.microsoft.com/office/drawing/2015/9/8/chartex" xmlns:cx2="http://schemas.microsoft.com/office/drawing/2015/10/21/chartex" xmlns:cx3="http://schemas.microsoft.com/office/drawing/2016/5/9/chartex" xmlns:cx4="http://schemas.microsoft.com/office/drawing/2016/5/10/chartex" xmlns:cx5="http://schemas.microsoft.com/office/drawing/2016/5/11/chartex" xmlns:cx6="http://schemas.microsoft.com/office/drawing/2016/5/12/chartex" xmlns:cx7="http://schemas.microsoft.com/office/drawing/2016/5/13/chartex" xmlns:cx8="http://schemas.microsoft.com/office/drawing/2016/5/14/chartex" xmlns:mc="http://schemas.openxmlformats.org/markup-compatibility/2006" xmlns:aink="http://schemas.microsoft.com/office/drawing/2016/ink" xmlns:am3d="http://schemas.microsoft.com/office/drawing/2017/model3d" xmlns:o="urn:schemas-microsoft-com:office:office" xmlns:oel="http://schemas.microsoft.com/office/2019/extlst" xmlns:r="http://schemas.openxmlformats.org/officeDocument/2006/relationships" xmlns:m="http://schemas.openxmlformats.org/officeDocument/2006/math" xmlns:v="urn:schemas-microsoft-com:vml" xmlns:wp14="http://schemas.microsoft.com/office/word/2010/wordprocessingDrawing" xmlns:wp="http://schemas.openxmlformats.org/drawingml/2006/wordprocessingDrawing" xmlns:w10="urn:schemas-microsoft-com:office:word" xmlns:w="http://schemas.openxmlformats.org/wordprocessingml/2006/main" xmlns:w14="http://schemas.microsoft.com/office/word/2010/wordml" xmlns:w15="http://schemas.microsoft.com/office/word/2012/wordml" xmlns:w16cex="http://schemas.microsoft.com/office/word/2018/wordml/cex" xmlns:w16cid="http://schemas.microsoft.com/office/word/2016/wordml/cid" xmlns:w16="http://schemas.microsoft.com/office/word/2018/wordml" xmlns:w16du="http://schemas.microsoft.com/office/word/2023/wordml/word16du" xmlns:w16sdtdh="http://schemas.microsoft.com/office/word/2020/wordml/sdtdatahash" xmlns:w16sdtfl="http://schemas.microsoft.com/office/word/2024/wordml/sdtformatlock" xmlns:w16se="http://schemas.microsoft.com/office/word/2015/wordml/symex" xmlns:wpg="http://schemas.microsoft.com/office/word/2010/wordprocessingGroup" xmlns:wpi="http://schemas.microsoft.com/office/word/2010/wordprocessingInk" xmlns:wne="http://schemas.microsoft.com/office/word/2006/wordml" xmlns:wps="http://schemas.microsoft.com/office/word/2010/wordprocessingShape" mc:Ignorable="w14 w15 w16se w16cid w16 w16cex w16sdtdh w16sdtfl w16du wp14">
   <w:abstractNum w:abstractNumId="0" w15:restartNumberingAfterBreak="0">
+    <w:nsid w:val="04C64147"/>
+    <w:multiLevelType w:val="hybridMultilevel"/>
+    <w:tmpl w:val="4BD492DA"/>
+    <w:lvl w:ilvl="0" w:tplc="100C0001">
+      <w:start w:val="1"/>
+      <w:numFmt w:val="bullet"/>
+      <w:lvlText w:val=""/>
+      <w:lvlJc w:val="left"/>
+      <w:pPr>
+        <w:ind w:left="720" w:hanging="360"/>
+      </w:pPr>
+      <w:rPr>
+        <w:rFonts w:ascii="Symbol" w:hAnsi="Symbol" w:hint="default"/>
+      </w:rPr>
+    </w:lvl>
+    <w:lvl w:ilvl="1" w:tplc="100C0003" w:tentative="1">
+      <w:start w:val="1"/>
+      <w:numFmt w:val="bullet"/>
+      <w:lvlText w:val="o"/>
+      <w:lvlJc w:val="left"/>
+      <w:pPr>
+        <w:ind w:left="1440" w:hanging="360"/>
+      </w:pPr>
+      <w:rPr>
+        <w:rFonts w:ascii="Courier New" w:hAnsi="Courier New" w:cs="Courier New" w:hint="default"/>
+      </w:rPr>
+    </w:lvl>
+    <w:lvl w:ilvl="2" w:tplc="100C0005" w:tentative="1">
+      <w:start w:val="1"/>
+      <w:numFmt w:val="bullet"/>
+      <w:lvlText w:val=""/>
+      <w:lvlJc w:val="left"/>
+      <w:pPr>
+        <w:ind w:left="2160" w:hanging="360"/>
+      </w:pPr>
+      <w:rPr>
+        <w:rFonts w:ascii="Wingdings" w:hAnsi="Wingdings" w:hint="default"/>
+      </w:rPr>
+    </w:lvl>
+    <w:lvl w:ilvl="3" w:tplc="100C0001" w:tentative="1">
+      <w:start w:val="1"/>
+      <w:numFmt w:val="bullet"/>
+      <w:lvlText w:val=""/>
+      <w:lvlJc w:val="left"/>
+      <w:pPr>
+        <w:ind w:left="2880" w:hanging="360"/>
+      </w:pPr>
+      <w:rPr>
+        <w:rFonts w:ascii="Symbol" w:hAnsi="Symbol" w:hint="default"/>
+      </w:rPr>
+    </w:lvl>
+    <w:lvl w:ilvl="4" w:tplc="100C0003" w:tentative="1">
+      <w:start w:val="1"/>
+      <w:numFmt w:val="bullet"/>
+      <w:lvlText w:val="o"/>
+      <w:lvlJc w:val="left"/>
+      <w:pPr>
+        <w:ind w:left="3600" w:hanging="360"/>
+      </w:pPr>
+      <w:rPr>
+        <w:rFonts w:ascii="Courier New" w:hAnsi="Courier New" w:cs="Courier New" w:hint="default"/>
+      </w:rPr>
+    </w:lvl>
+    <w:lvl w:ilvl="5" w:tplc="100C0005" w:tentative="1">
+      <w:start w:val="1"/>
+      <w:numFmt w:val="bullet"/>
+      <w:lvlText w:val=""/>
+      <w:lvlJc w:val="left"/>
+      <w:pPr>
+        <w:ind w:left="4320" w:hanging="360"/>
+      </w:pPr>
+      <w:rPr>
+        <w:rFonts w:ascii="Wingdings" w:hAnsi="Wingdings" w:hint="default"/>
+      </w:rPr>
+    </w:lvl>
+    <w:lvl w:ilvl="6" w:tplc="100C0001" w:tentative="1">
+      <w:start w:val="1"/>
+      <w:numFmt w:val="bullet"/>
+      <w:lvlText w:val=""/>
+      <w:lvlJc w:val="left"/>
+      <w:pPr>
+        <w:ind w:left="5040" w:hanging="360"/>
+      </w:pPr>
+      <w:rPr>
+        <w:rFonts w:ascii="Symbol" w:hAnsi="Symbol" w:hint="default"/>
+      </w:rPr>
+    </w:lvl>
+    <w:lvl w:ilvl="7" w:tplc="100C0003" w:tentative="1">
+      <w:start w:val="1"/>
+      <w:numFmt w:val="bullet"/>
+      <w:lvlText w:val="o"/>
+      <w:lvlJc w:val="left"/>
+      <w:pPr>
+        <w:ind w:left="5760" w:hanging="360"/>
+      </w:pPr>
+      <w:rPr>
+        <w:rFonts w:ascii="Courier New" w:hAnsi="Courier New" w:cs="Courier New" w:hint="default"/>
+      </w:rPr>
+    </w:lvl>
+    <w:lvl w:ilvl="8" w:tplc="100C0005" w:tentative="1">
+      <w:start w:val="1"/>
+      <w:numFmt w:val="bullet"/>
+      <w:lvlText w:val=""/>
+      <w:lvlJc w:val="left"/>
+      <w:pPr>
+        <w:ind w:left="6480" w:hanging="360"/>
+      </w:pPr>
+      <w:rPr>
+        <w:rFonts w:ascii="Wingdings" w:hAnsi="Wingdings" w:hint="default"/>
+      </w:rPr>
+    </w:lvl>
+  </w:abstractNum>
+  <w:abstractNum w:abstractNumId="1" w15:restartNumberingAfterBreak="0">
+    <w:nsid w:val="14861378"/>
+    <w:multiLevelType w:val="multilevel"/>
+    <w:tmpl w:val="43A8089C"/>
+    <w:lvl w:ilvl="0">
+      <w:start w:val="1"/>
+      <w:numFmt w:val="bullet"/>
+      <w:lvlText w:val=""/>
+      <w:lvlJc w:val="left"/>
+      <w:pPr>
+        <w:tabs>
+          <w:tab w:val="num" w:pos="720"/>
+        </w:tabs>
+        <w:ind w:left="720" w:hanging="360"/>
+      </w:pPr>
+      <w:rPr>
+        <w:rFonts w:ascii="Symbol" w:hAnsi="Symbol" w:hint="default"/>
+        <w:sz w:val="20"/>
+      </w:rPr>
+    </w:lvl>
+    <w:lvl w:ilvl="1" w:tentative="1">
+      <w:start w:val="1"/>
+      <w:numFmt w:val="bullet"/>
+      <w:lvlText w:val="o"/>
+      <w:lvlJc w:val="left"/>
+      <w:pPr>
+        <w:tabs>
+          <w:tab w:val="num" w:pos="1440"/>
+        </w:tabs>
+        <w:ind w:left="1440" w:hanging="360"/>
+      </w:pPr>
+      <w:rPr>
+        <w:rFonts w:ascii="Courier New" w:hAnsi="Courier New" w:hint="default"/>
+        <w:sz w:val="20"/>
+      </w:rPr>
+    </w:lvl>
+    <w:lvl w:ilvl="2" w:tentative="1">
+      <w:start w:val="1"/>
+      <w:numFmt w:val="bullet"/>
+      <w:lvlText w:val=""/>
+      <w:lvlJc w:val="left"/>
+      <w:pPr>
+        <w:tabs>
+          <w:tab w:val="num" w:pos="2160"/>
+        </w:tabs>
+        <w:ind w:left="2160" w:hanging="360"/>
+      </w:pPr>
+      <w:rPr>
+        <w:rFonts w:ascii="Wingdings" w:hAnsi="Wingdings" w:hint="default"/>
+        <w:sz w:val="20"/>
+      </w:rPr>
+    </w:lvl>
+    <w:lvl w:ilvl="3" w:tentative="1">
+      <w:start w:val="1"/>
+      <w:numFmt w:val="bullet"/>
+      <w:lvlText w:val=""/>
+      <w:lvlJc w:val="left"/>
+      <w:pPr>
+        <w:tabs>
+          <w:tab w:val="num" w:pos="2880"/>
+        </w:tabs>
+        <w:ind w:left="2880" w:hanging="360"/>
+      </w:pPr>
+      <w:rPr>
+        <w:rFonts w:ascii="Wingdings" w:hAnsi="Wingdings" w:hint="default"/>
+        <w:sz w:val="20"/>
+      </w:rPr>
+    </w:lvl>
+    <w:lvl w:ilvl="4" w:tentative="1">
+      <w:start w:val="1"/>
+      <w:numFmt w:val="bullet"/>
+      <w:lvlText w:val=""/>
+      <w:lvlJc w:val="left"/>
+      <w:pPr>
+        <w:tabs>
+          <w:tab w:val="num" w:pos="3600"/>
+        </w:tabs>
+        <w:ind w:left="3600" w:hanging="360"/>
+      </w:pPr>
+      <w:rPr>
+        <w:rFonts w:ascii="Wingdings" w:hAnsi="Wingdings" w:hint="default"/>
+        <w:sz w:val="20"/>
+      </w:rPr>
+    </w:lvl>
+    <w:lvl w:ilvl="5" w:tentative="1">
+      <w:start w:val="1"/>
+      <w:numFmt w:val="bullet"/>
+      <w:lvlText w:val=""/>
+      <w:lvlJc w:val="left"/>
+      <w:pPr>
+        <w:tabs>
+          <w:tab w:val="num" w:pos="4320"/>
+        </w:tabs>
+        <w:ind w:left="4320" w:hanging="360"/>
+      </w:pPr>
+      <w:rPr>
+        <w:rFonts w:ascii="Wingdings" w:hAnsi="Wingdings" w:hint="default"/>
+        <w:sz w:val="20"/>
+      </w:rPr>
+    </w:lvl>
+    <w:lvl w:ilvl="6" w:tentative="1">
+      <w:start w:val="1"/>
+      <w:numFmt w:val="bullet"/>
+      <w:lvlText w:val=""/>
+      <w:lvlJc w:val="left"/>
+      <w:pPr>
+        <w:tabs>
+          <w:tab w:val="num" w:pos="5040"/>
+        </w:tabs>
+        <w:ind w:left="5040" w:hanging="360"/>
+      </w:pPr>
+      <w:rPr>
+        <w:rFonts w:ascii="Wingdings" w:hAnsi="Wingdings" w:hint="default"/>
+        <w:sz w:val="20"/>
+      </w:rPr>
+    </w:lvl>
+    <w:lvl w:ilvl="7" w:tentative="1">
+      <w:start w:val="1"/>
+      <w:numFmt w:val="bullet"/>
+      <w:lvlText w:val=""/>
+      <w:lvlJc w:val="left"/>
+      <w:pPr>
+        <w:tabs>
+          <w:tab w:val="num" w:pos="5760"/>
+        </w:tabs>
+        <w:ind w:left="5760" w:hanging="360"/>
+      </w:pPr>
+      <w:rPr>
+        <w:rFonts w:ascii="Wingdings" w:hAnsi="Wingdings" w:hint="default"/>
+        <w:sz w:val="20"/>
+      </w:rPr>
+    </w:lvl>
+    <w:lvl w:ilvl="8" w:tentative="1">
+      <w:start w:val="1"/>
+      <w:numFmt w:val="bullet"/>
+      <w:lvlText w:val=""/>
+      <w:lvlJc w:val="left"/>
+      <w:pPr>
+        <w:tabs>
+          <w:tab w:val="num" w:pos="6480"/>
+        </w:tabs>
+        <w:ind w:left="6480" w:hanging="360"/>
+      </w:pPr>
+      <w:rPr>
+        <w:rFonts w:ascii="Wingdings" w:hAnsi="Wingdings" w:hint="default"/>
+        <w:sz w:val="20"/>
+      </w:rPr>
+    </w:lvl>
+  </w:abstractNum>
+  <w:abstractNum w:abstractNumId="2" w15:restartNumberingAfterBreak="0">
     <w:nsid w:val="1F095B85"/>
     <w:multiLevelType w:val="hybridMultilevel"/>
-    <w:tmpl w:val="72F6A988"/>
+    <w:tmpl w:val="42C887CA"/>
     <w:lvl w:ilvl="0" w:tplc="B16C17F6">
       <w:start w:val="1"/>
       <w:numFmt w:val="decimal"/>
@@ -3558,7 +6508,346 @@
       </w:pPr>
     </w:lvl>
   </w:abstractNum>
-  <w:abstractNum w:abstractNumId="1" w15:restartNumberingAfterBreak="0">
+  <w:abstractNum w:abstractNumId="3" w15:restartNumberingAfterBreak="0">
+    <w:nsid w:val="2273537C"/>
+    <w:multiLevelType w:val="hybridMultilevel"/>
+    <w:tmpl w:val="E40C2C74"/>
+    <w:lvl w:ilvl="0" w:tplc="100C0001">
+      <w:start w:val="1"/>
+      <w:numFmt w:val="bullet"/>
+      <w:lvlText w:val=""/>
+      <w:lvlJc w:val="left"/>
+      <w:pPr>
+        <w:ind w:left="720" w:hanging="360"/>
+      </w:pPr>
+      <w:rPr>
+        <w:rFonts w:ascii="Symbol" w:hAnsi="Symbol" w:hint="default"/>
+      </w:rPr>
+    </w:lvl>
+    <w:lvl w:ilvl="1" w:tplc="100C0003" w:tentative="1">
+      <w:start w:val="1"/>
+      <w:numFmt w:val="bullet"/>
+      <w:lvlText w:val="o"/>
+      <w:lvlJc w:val="left"/>
+      <w:pPr>
+        <w:ind w:left="1440" w:hanging="360"/>
+      </w:pPr>
+      <w:rPr>
+        <w:rFonts w:ascii="Courier New" w:hAnsi="Courier New" w:cs="Courier New" w:hint="default"/>
+      </w:rPr>
+    </w:lvl>
+    <w:lvl w:ilvl="2" w:tplc="100C0005" w:tentative="1">
+      <w:start w:val="1"/>
+      <w:numFmt w:val="bullet"/>
+      <w:lvlText w:val=""/>
+      <w:lvlJc w:val="left"/>
+      <w:pPr>
+        <w:ind w:left="2160" w:hanging="360"/>
+      </w:pPr>
+      <w:rPr>
+        <w:rFonts w:ascii="Wingdings" w:hAnsi="Wingdings" w:hint="default"/>
+      </w:rPr>
+    </w:lvl>
+    <w:lvl w:ilvl="3" w:tplc="100C0001" w:tentative="1">
+      <w:start w:val="1"/>
+      <w:numFmt w:val="bullet"/>
+      <w:lvlText w:val=""/>
+      <w:lvlJc w:val="left"/>
+      <w:pPr>
+        <w:ind w:left="2880" w:hanging="360"/>
+      </w:pPr>
+      <w:rPr>
+        <w:rFonts w:ascii="Symbol" w:hAnsi="Symbol" w:hint="default"/>
+      </w:rPr>
+    </w:lvl>
+    <w:lvl w:ilvl="4" w:tplc="100C0003" w:tentative="1">
+      <w:start w:val="1"/>
+      <w:numFmt w:val="bullet"/>
+      <w:lvlText w:val="o"/>
+      <w:lvlJc w:val="left"/>
+      <w:pPr>
+        <w:ind w:left="3600" w:hanging="360"/>
+      </w:pPr>
+      <w:rPr>
+        <w:rFonts w:ascii="Courier New" w:hAnsi="Courier New" w:cs="Courier New" w:hint="default"/>
+      </w:rPr>
+    </w:lvl>
+    <w:lvl w:ilvl="5" w:tplc="100C0005" w:tentative="1">
+      <w:start w:val="1"/>
+      <w:numFmt w:val="bullet"/>
+      <w:lvlText w:val=""/>
+      <w:lvlJc w:val="left"/>
+      <w:pPr>
+        <w:ind w:left="4320" w:hanging="360"/>
+      </w:pPr>
+      <w:rPr>
+        <w:rFonts w:ascii="Wingdings" w:hAnsi="Wingdings" w:hint="default"/>
+      </w:rPr>
+    </w:lvl>
+    <w:lvl w:ilvl="6" w:tplc="100C0001" w:tentative="1">
+      <w:start w:val="1"/>
+      <w:numFmt w:val="bullet"/>
+      <w:lvlText w:val=""/>
+      <w:lvlJc w:val="left"/>
+      <w:pPr>
+        <w:ind w:left="5040" w:hanging="360"/>
+      </w:pPr>
+      <w:rPr>
+        <w:rFonts w:ascii="Symbol" w:hAnsi="Symbol" w:hint="default"/>
+      </w:rPr>
+    </w:lvl>
+    <w:lvl w:ilvl="7" w:tplc="100C0003" w:tentative="1">
+      <w:start w:val="1"/>
+      <w:numFmt w:val="bullet"/>
+      <w:lvlText w:val="o"/>
+      <w:lvlJc w:val="left"/>
+      <w:pPr>
+        <w:ind w:left="5760" w:hanging="360"/>
+      </w:pPr>
+      <w:rPr>
+        <w:rFonts w:ascii="Courier New" w:hAnsi="Courier New" w:cs="Courier New" w:hint="default"/>
+      </w:rPr>
+    </w:lvl>
+    <w:lvl w:ilvl="8" w:tplc="100C0005" w:tentative="1">
+      <w:start w:val="1"/>
+      <w:numFmt w:val="bullet"/>
+      <w:lvlText w:val=""/>
+      <w:lvlJc w:val="left"/>
+      <w:pPr>
+        <w:ind w:left="6480" w:hanging="360"/>
+      </w:pPr>
+      <w:rPr>
+        <w:rFonts w:ascii="Wingdings" w:hAnsi="Wingdings" w:hint="default"/>
+      </w:rPr>
+    </w:lvl>
+  </w:abstractNum>
+  <w:abstractNum w:abstractNumId="4" w15:restartNumberingAfterBreak="0">
+    <w:nsid w:val="24F34650"/>
+    <w:multiLevelType w:val="hybridMultilevel"/>
+    <w:tmpl w:val="58C63FF8"/>
+    <w:lvl w:ilvl="0" w:tplc="100C0001">
+      <w:start w:val="1"/>
+      <w:numFmt w:val="bullet"/>
+      <w:lvlText w:val=""/>
+      <w:lvlJc w:val="left"/>
+      <w:pPr>
+        <w:ind w:left="720" w:hanging="360"/>
+      </w:pPr>
+      <w:rPr>
+        <w:rFonts w:ascii="Symbol" w:hAnsi="Symbol" w:hint="default"/>
+      </w:rPr>
+    </w:lvl>
+    <w:lvl w:ilvl="1" w:tplc="100C0003" w:tentative="1">
+      <w:start w:val="1"/>
+      <w:numFmt w:val="bullet"/>
+      <w:lvlText w:val="o"/>
+      <w:lvlJc w:val="left"/>
+      <w:pPr>
+        <w:ind w:left="1440" w:hanging="360"/>
+      </w:pPr>
+      <w:rPr>
+        <w:rFonts w:ascii="Courier New" w:hAnsi="Courier New" w:cs="Courier New" w:hint="default"/>
+      </w:rPr>
+    </w:lvl>
+    <w:lvl w:ilvl="2" w:tplc="100C0005" w:tentative="1">
+      <w:start w:val="1"/>
+      <w:numFmt w:val="bullet"/>
+      <w:lvlText w:val=""/>
+      <w:lvlJc w:val="left"/>
+      <w:pPr>
+        <w:ind w:left="2160" w:hanging="360"/>
+      </w:pPr>
+      <w:rPr>
+        <w:rFonts w:ascii="Wingdings" w:hAnsi="Wingdings" w:hint="default"/>
+      </w:rPr>
+    </w:lvl>
+    <w:lvl w:ilvl="3" w:tplc="100C0001" w:tentative="1">
+      <w:start w:val="1"/>
+      <w:numFmt w:val="bullet"/>
+      <w:lvlText w:val=""/>
+      <w:lvlJc w:val="left"/>
+      <w:pPr>
+        <w:ind w:left="2880" w:hanging="360"/>
+      </w:pPr>
+      <w:rPr>
+        <w:rFonts w:ascii="Symbol" w:hAnsi="Symbol" w:hint="default"/>
+      </w:rPr>
+    </w:lvl>
+    <w:lvl w:ilvl="4" w:tplc="100C0003" w:tentative="1">
+      <w:start w:val="1"/>
+      <w:numFmt w:val="bullet"/>
+      <w:lvlText w:val="o"/>
+      <w:lvlJc w:val="left"/>
+      <w:pPr>
+        <w:ind w:left="3600" w:hanging="360"/>
+      </w:pPr>
+      <w:rPr>
+        <w:rFonts w:ascii="Courier New" w:hAnsi="Courier New" w:cs="Courier New" w:hint="default"/>
+      </w:rPr>
+    </w:lvl>
+    <w:lvl w:ilvl="5" w:tplc="100C0005" w:tentative="1">
+      <w:start w:val="1"/>
+      <w:numFmt w:val="bullet"/>
+      <w:lvlText w:val=""/>
+      <w:lvlJc w:val="left"/>
+      <w:pPr>
+        <w:ind w:left="4320" w:hanging="360"/>
+      </w:pPr>
+      <w:rPr>
+        <w:rFonts w:ascii="Wingdings" w:hAnsi="Wingdings" w:hint="default"/>
+      </w:rPr>
+    </w:lvl>
+    <w:lvl w:ilvl="6" w:tplc="100C0001" w:tentative="1">
+      <w:start w:val="1"/>
+      <w:numFmt w:val="bullet"/>
+      <w:lvlText w:val=""/>
+      <w:lvlJc w:val="left"/>
+      <w:pPr>
+        <w:ind w:left="5040" w:hanging="360"/>
+      </w:pPr>
+      <w:rPr>
+        <w:rFonts w:ascii="Symbol" w:hAnsi="Symbol" w:hint="default"/>
+      </w:rPr>
+    </w:lvl>
+    <w:lvl w:ilvl="7" w:tplc="100C0003" w:tentative="1">
+      <w:start w:val="1"/>
+      <w:numFmt w:val="bullet"/>
+      <w:lvlText w:val="o"/>
+      <w:lvlJc w:val="left"/>
+      <w:pPr>
+        <w:ind w:left="5760" w:hanging="360"/>
+      </w:pPr>
+      <w:rPr>
+        <w:rFonts w:ascii="Courier New" w:hAnsi="Courier New" w:cs="Courier New" w:hint="default"/>
+      </w:rPr>
+    </w:lvl>
+    <w:lvl w:ilvl="8" w:tplc="100C0005" w:tentative="1">
+      <w:start w:val="1"/>
+      <w:numFmt w:val="bullet"/>
+      <w:lvlText w:val=""/>
+      <w:lvlJc w:val="left"/>
+      <w:pPr>
+        <w:ind w:left="6480" w:hanging="360"/>
+      </w:pPr>
+      <w:rPr>
+        <w:rFonts w:ascii="Wingdings" w:hAnsi="Wingdings" w:hint="default"/>
+      </w:rPr>
+    </w:lvl>
+  </w:abstractNum>
+  <w:abstractNum w:abstractNumId="5" w15:restartNumberingAfterBreak="0">
+    <w:nsid w:val="26DB5BC9"/>
+    <w:multiLevelType w:val="hybridMultilevel"/>
+    <w:tmpl w:val="CE228EB4"/>
+    <w:lvl w:ilvl="0" w:tplc="100C0001">
+      <w:start w:val="1"/>
+      <w:numFmt w:val="bullet"/>
+      <w:lvlText w:val=""/>
+      <w:lvlJc w:val="left"/>
+      <w:pPr>
+        <w:ind w:left="720" w:hanging="360"/>
+      </w:pPr>
+      <w:rPr>
+        <w:rFonts w:ascii="Symbol" w:hAnsi="Symbol" w:hint="default"/>
+      </w:rPr>
+    </w:lvl>
+    <w:lvl w:ilvl="1" w:tplc="100C0003" w:tentative="1">
+      <w:start w:val="1"/>
+      <w:numFmt w:val="bullet"/>
+      <w:lvlText w:val="o"/>
+      <w:lvlJc w:val="left"/>
+      <w:pPr>
+        <w:ind w:left="1440" w:hanging="360"/>
+      </w:pPr>
+      <w:rPr>
+        <w:rFonts w:ascii="Courier New" w:hAnsi="Courier New" w:cs="Courier New" w:hint="default"/>
+      </w:rPr>
+    </w:lvl>
+    <w:lvl w:ilvl="2" w:tplc="100C0005" w:tentative="1">
+      <w:start w:val="1"/>
+      <w:numFmt w:val="bullet"/>
+      <w:lvlText w:val=""/>
+      <w:lvlJc w:val="left"/>
+      <w:pPr>
+        <w:ind w:left="2160" w:hanging="360"/>
+      </w:pPr>
+      <w:rPr>
+        <w:rFonts w:ascii="Wingdings" w:hAnsi="Wingdings" w:hint="default"/>
+      </w:rPr>
+    </w:lvl>
+    <w:lvl w:ilvl="3" w:tplc="100C0001" w:tentative="1">
+      <w:start w:val="1"/>
+      <w:numFmt w:val="bullet"/>
+      <w:lvlText w:val=""/>
+      <w:lvlJc w:val="left"/>
+      <w:pPr>
+        <w:ind w:left="2880" w:hanging="360"/>
+      </w:pPr>
+      <w:rPr>
+        <w:rFonts w:ascii="Symbol" w:hAnsi="Symbol" w:hint="default"/>
+      </w:rPr>
+    </w:lvl>
+    <w:lvl w:ilvl="4" w:tplc="100C0003" w:tentative="1">
+      <w:start w:val="1"/>
+      <w:numFmt w:val="bullet"/>
+      <w:lvlText w:val="o"/>
+      <w:lvlJc w:val="left"/>
+      <w:pPr>
+        <w:ind w:left="3600" w:hanging="360"/>
+      </w:pPr>
+      <w:rPr>
+        <w:rFonts w:ascii="Courier New" w:hAnsi="Courier New" w:cs="Courier New" w:hint="default"/>
+      </w:rPr>
+    </w:lvl>
+    <w:lvl w:ilvl="5" w:tplc="100C0005" w:tentative="1">
+      <w:start w:val="1"/>
+      <w:numFmt w:val="bullet"/>
+      <w:lvlText w:val=""/>
+      <w:lvlJc w:val="left"/>
+      <w:pPr>
+        <w:ind w:left="4320" w:hanging="360"/>
+      </w:pPr>
+      <w:rPr>
+        <w:rFonts w:ascii="Wingdings" w:hAnsi="Wingdings" w:hint="default"/>
+      </w:rPr>
+    </w:lvl>
+    <w:lvl w:ilvl="6" w:tplc="100C0001" w:tentative="1">
+      <w:start w:val="1"/>
+      <w:numFmt w:val="bullet"/>
+      <w:lvlText w:val=""/>
+      <w:lvlJc w:val="left"/>
+      <w:pPr>
+        <w:ind w:left="5040" w:hanging="360"/>
+      </w:pPr>
+      <w:rPr>
+        <w:rFonts w:ascii="Symbol" w:hAnsi="Symbol" w:hint="default"/>
+      </w:rPr>
+    </w:lvl>
+    <w:lvl w:ilvl="7" w:tplc="100C0003" w:tentative="1">
+      <w:start w:val="1"/>
+      <w:numFmt w:val="bullet"/>
+      <w:lvlText w:val="o"/>
+      <w:lvlJc w:val="left"/>
+      <w:pPr>
+        <w:ind w:left="5760" w:hanging="360"/>
+      </w:pPr>
+      <w:rPr>
+        <w:rFonts w:ascii="Courier New" w:hAnsi="Courier New" w:cs="Courier New" w:hint="default"/>
+      </w:rPr>
+    </w:lvl>
+    <w:lvl w:ilvl="8" w:tplc="100C0005" w:tentative="1">
+      <w:start w:val="1"/>
+      <w:numFmt w:val="bullet"/>
+      <w:lvlText w:val=""/>
+      <w:lvlJc w:val="left"/>
+      <w:pPr>
+        <w:ind w:left="6480" w:hanging="360"/>
+      </w:pPr>
+      <w:rPr>
+        <w:rFonts w:ascii="Wingdings" w:hAnsi="Wingdings" w:hint="default"/>
+      </w:rPr>
+    </w:lvl>
+  </w:abstractNum>
+  <w:abstractNum w:abstractNumId="6" w15:restartNumberingAfterBreak="0">
     <w:nsid w:val="427C7428"/>
     <w:multiLevelType w:val="multilevel"/>
     <w:tmpl w:val="D818C26C"/>
@@ -3644,7 +6933,7 @@
       </w:pPr>
     </w:lvl>
   </w:abstractNum>
-  <w:abstractNum w:abstractNumId="2" w15:restartNumberingAfterBreak="0">
+  <w:abstractNum w:abstractNumId="7" w15:restartNumberingAfterBreak="0">
     <w:nsid w:val="451134EB"/>
     <w:multiLevelType w:val="multilevel"/>
     <w:tmpl w:val="C48EF47C"/>
@@ -3730,7 +7019,120 @@
       </w:pPr>
     </w:lvl>
   </w:abstractNum>
-  <w:abstractNum w:abstractNumId="3" w15:restartNumberingAfterBreak="0">
+  <w:abstractNum w:abstractNumId="8" w15:restartNumberingAfterBreak="0">
+    <w:nsid w:val="49BA26A1"/>
+    <w:multiLevelType w:val="hybridMultilevel"/>
+    <w:tmpl w:val="6352D832"/>
+    <w:lvl w:ilvl="0" w:tplc="100C0001">
+      <w:start w:val="1"/>
+      <w:numFmt w:val="bullet"/>
+      <w:lvlText w:val=""/>
+      <w:lvlJc w:val="left"/>
+      <w:pPr>
+        <w:ind w:left="720" w:hanging="360"/>
+      </w:pPr>
+      <w:rPr>
+        <w:rFonts w:ascii="Symbol" w:hAnsi="Symbol" w:hint="default"/>
+      </w:rPr>
+    </w:lvl>
+    <w:lvl w:ilvl="1" w:tplc="100C0003" w:tentative="1">
+      <w:start w:val="1"/>
+      <w:numFmt w:val="bullet"/>
+      <w:lvlText w:val="o"/>
+      <w:lvlJc w:val="left"/>
+      <w:pPr>
+        <w:ind w:left="1440" w:hanging="360"/>
+      </w:pPr>
+      <w:rPr>
+        <w:rFonts w:ascii="Courier New" w:hAnsi="Courier New" w:cs="Courier New" w:hint="default"/>
+      </w:rPr>
+    </w:lvl>
+    <w:lvl w:ilvl="2" w:tplc="100C0005" w:tentative="1">
+      <w:start w:val="1"/>
+      <w:numFmt w:val="bullet"/>
+      <w:lvlText w:val=""/>
+      <w:lvlJc w:val="left"/>
+      <w:pPr>
+        <w:ind w:left="2160" w:hanging="360"/>
+      </w:pPr>
+      <w:rPr>
+        <w:rFonts w:ascii="Wingdings" w:hAnsi="Wingdings" w:hint="default"/>
+      </w:rPr>
+    </w:lvl>
+    <w:lvl w:ilvl="3" w:tplc="100C0001" w:tentative="1">
+      <w:start w:val="1"/>
+      <w:numFmt w:val="bullet"/>
+      <w:lvlText w:val=""/>
+      <w:lvlJc w:val="left"/>
+      <w:pPr>
+        <w:ind w:left="2880" w:hanging="360"/>
+      </w:pPr>
+      <w:rPr>
+        <w:rFonts w:ascii="Symbol" w:hAnsi="Symbol" w:hint="default"/>
+      </w:rPr>
+    </w:lvl>
+    <w:lvl w:ilvl="4" w:tplc="100C0003" w:tentative="1">
+      <w:start w:val="1"/>
+      <w:numFmt w:val="bullet"/>
+      <w:lvlText w:val="o"/>
+      <w:lvlJc w:val="left"/>
+      <w:pPr>
+        <w:ind w:left="3600" w:hanging="360"/>
+      </w:pPr>
+      <w:rPr>
+        <w:rFonts w:ascii="Courier New" w:hAnsi="Courier New" w:cs="Courier New" w:hint="default"/>
+      </w:rPr>
+    </w:lvl>
+    <w:lvl w:ilvl="5" w:tplc="100C0005" w:tentative="1">
+      <w:start w:val="1"/>
+      <w:numFmt w:val="bullet"/>
+      <w:lvlText w:val=""/>
+      <w:lvlJc w:val="left"/>
+      <w:pPr>
+        <w:ind w:left="4320" w:hanging="360"/>
+      </w:pPr>
+      <w:rPr>
+        <w:rFonts w:ascii="Wingdings" w:hAnsi="Wingdings" w:hint="default"/>
+      </w:rPr>
+    </w:lvl>
+    <w:lvl w:ilvl="6" w:tplc="100C0001" w:tentative="1">
+      <w:start w:val="1"/>
+      <w:numFmt w:val="bullet"/>
+      <w:lvlText w:val=""/>
+      <w:lvlJc w:val="left"/>
+      <w:pPr>
+        <w:ind w:left="5040" w:hanging="360"/>
+      </w:pPr>
+      <w:rPr>
+        <w:rFonts w:ascii="Symbol" w:hAnsi="Symbol" w:hint="default"/>
+      </w:rPr>
+    </w:lvl>
+    <w:lvl w:ilvl="7" w:tplc="100C0003" w:tentative="1">
+      <w:start w:val="1"/>
+      <w:numFmt w:val="bullet"/>
+      <w:lvlText w:val="o"/>
+      <w:lvlJc w:val="left"/>
+      <w:pPr>
+        <w:ind w:left="5760" w:hanging="360"/>
+      </w:pPr>
+      <w:rPr>
+        <w:rFonts w:ascii="Courier New" w:hAnsi="Courier New" w:cs="Courier New" w:hint="default"/>
+      </w:rPr>
+    </w:lvl>
+    <w:lvl w:ilvl="8" w:tplc="100C0005" w:tentative="1">
+      <w:start w:val="1"/>
+      <w:numFmt w:val="bullet"/>
+      <w:lvlText w:val=""/>
+      <w:lvlJc w:val="left"/>
+      <w:pPr>
+        <w:ind w:left="6480" w:hanging="360"/>
+      </w:pPr>
+      <w:rPr>
+        <w:rFonts w:ascii="Wingdings" w:hAnsi="Wingdings" w:hint="default"/>
+      </w:rPr>
+    </w:lvl>
+  </w:abstractNum>
+  <w:abstractNum w:abstractNumId="9" w15:restartNumberingAfterBreak="0">
     <w:nsid w:val="4EB88C01"/>
     <w:multiLevelType w:val="multilevel"/>
     <w:tmpl w:val="480A28B4"/>
@@ -3816,7 +7218,471 @@
       </w:pPr>
     </w:lvl>
   </w:abstractNum>
-  <w:abstractNum w:abstractNumId="4" w15:restartNumberingAfterBreak="0">
+  <w:abstractNum w:abstractNumId="10" w15:restartNumberingAfterBreak="0">
+    <w:nsid w:val="52234892"/>
+    <w:multiLevelType w:val="multilevel"/>
+    <w:tmpl w:val="8CDAF612"/>
+    <w:lvl w:ilvl="0">
+      <w:start w:val="1"/>
+      <w:numFmt w:val="bullet"/>
+      <w:lvlText w:val=""/>
+      <w:lvlJc w:val="left"/>
+      <w:pPr>
+        <w:tabs>
+          <w:tab w:val="num" w:pos="720"/>
+        </w:tabs>
+        <w:ind w:left="720" w:hanging="360"/>
+      </w:pPr>
+      <w:rPr>
+        <w:rFonts w:ascii="Symbol" w:hAnsi="Symbol" w:hint="default"/>
+        <w:sz w:val="20"/>
+      </w:rPr>
+    </w:lvl>
+    <w:lvl w:ilvl="1" w:tentative="1">
+      <w:start w:val="1"/>
+      <w:numFmt w:val="bullet"/>
+      <w:lvlText w:val="o"/>
+      <w:lvlJc w:val="left"/>
+      <w:pPr>
+        <w:tabs>
+          <w:tab w:val="num" w:pos="1440"/>
+        </w:tabs>
+        <w:ind w:left="1440" w:hanging="360"/>
+      </w:pPr>
+      <w:rPr>
+        <w:rFonts w:ascii="Courier New" w:hAnsi="Courier New" w:hint="default"/>
+        <w:sz w:val="20"/>
+      </w:rPr>
+    </w:lvl>
+    <w:lvl w:ilvl="2" w:tentative="1">
+      <w:start w:val="1"/>
+      <w:numFmt w:val="bullet"/>
+      <w:lvlText w:val=""/>
+      <w:lvlJc w:val="left"/>
+      <w:pPr>
+        <w:tabs>
+          <w:tab w:val="num" w:pos="2160"/>
+        </w:tabs>
+        <w:ind w:left="2160" w:hanging="360"/>
+      </w:pPr>
+      <w:rPr>
+        <w:rFonts w:ascii="Wingdings" w:hAnsi="Wingdings" w:hint="default"/>
+        <w:sz w:val="20"/>
+      </w:rPr>
+    </w:lvl>
+    <w:lvl w:ilvl="3" w:tentative="1">
+      <w:start w:val="1"/>
+      <w:numFmt w:val="bullet"/>
+      <w:lvlText w:val=""/>
+      <w:lvlJc w:val="left"/>
+      <w:pPr>
+        <w:tabs>
+          <w:tab w:val="num" w:pos="2880"/>
+        </w:tabs>
+        <w:ind w:left="2880" w:hanging="360"/>
+      </w:pPr>
+      <w:rPr>
+        <w:rFonts w:ascii="Wingdings" w:hAnsi="Wingdings" w:hint="default"/>
+        <w:sz w:val="20"/>
+      </w:rPr>
+    </w:lvl>
+    <w:lvl w:ilvl="4" w:tentative="1">
+      <w:start w:val="1"/>
+      <w:numFmt w:val="bullet"/>
+      <w:lvlText w:val=""/>
+      <w:lvlJc w:val="left"/>
+      <w:pPr>
+        <w:tabs>
+          <w:tab w:val="num" w:pos="3600"/>
+        </w:tabs>
+        <w:ind w:left="3600" w:hanging="360"/>
+      </w:pPr>
+      <w:rPr>
+        <w:rFonts w:ascii="Wingdings" w:hAnsi="Wingdings" w:hint="default"/>
+        <w:sz w:val="20"/>
+      </w:rPr>
+    </w:lvl>
+    <w:lvl w:ilvl="5" w:tentative="1">
+      <w:start w:val="1"/>
+      <w:numFmt w:val="bullet"/>
+      <w:lvlText w:val=""/>
+      <w:lvlJc w:val="left"/>
+      <w:pPr>
+        <w:tabs>
+          <w:tab w:val="num" w:pos="4320"/>
+        </w:tabs>
+        <w:ind w:left="4320" w:hanging="360"/>
+      </w:pPr>
+      <w:rPr>
+        <w:rFonts w:ascii="Wingdings" w:hAnsi="Wingdings" w:hint="default"/>
+        <w:sz w:val="20"/>
+      </w:rPr>
+    </w:lvl>
+    <w:lvl w:ilvl="6" w:tentative="1">
+      <w:start w:val="1"/>
+      <w:numFmt w:val="bullet"/>
+      <w:lvlText w:val=""/>
+      <w:lvlJc w:val="left"/>
+      <w:pPr>
+        <w:tabs>
+          <w:tab w:val="num" w:pos="5040"/>
+        </w:tabs>
+        <w:ind w:left="5040" w:hanging="360"/>
+      </w:pPr>
+      <w:rPr>
+        <w:rFonts w:ascii="Wingdings" w:hAnsi="Wingdings" w:hint="default"/>
+        <w:sz w:val="20"/>
+      </w:rPr>
+    </w:lvl>
+    <w:lvl w:ilvl="7" w:tentative="1">
+      <w:start w:val="1"/>
+      <w:numFmt w:val="bullet"/>
+      <w:lvlText w:val=""/>
+      <w:lvlJc w:val="left"/>
+      <w:pPr>
+        <w:tabs>
+          <w:tab w:val="num" w:pos="5760"/>
+        </w:tabs>
+        <w:ind w:left="5760" w:hanging="360"/>
+      </w:pPr>
+      <w:rPr>
+        <w:rFonts w:ascii="Wingdings" w:hAnsi="Wingdings" w:hint="default"/>
+        <w:sz w:val="20"/>
+      </w:rPr>
+    </w:lvl>
+    <w:lvl w:ilvl="8" w:tentative="1">
+      <w:start w:val="1"/>
+      <w:numFmt w:val="bullet"/>
+      <w:lvlText w:val=""/>
+      <w:lvlJc w:val="left"/>
+      <w:pPr>
+        <w:tabs>
+          <w:tab w:val="num" w:pos="6480"/>
+        </w:tabs>
+        <w:ind w:left="6480" w:hanging="360"/>
+      </w:pPr>
+      <w:rPr>
+        <w:rFonts w:ascii="Wingdings" w:hAnsi="Wingdings" w:hint="default"/>
+        <w:sz w:val="20"/>
+      </w:rPr>
+    </w:lvl>
+  </w:abstractNum>
+  <w:abstractNum w:abstractNumId="11" w15:restartNumberingAfterBreak="0">
+    <w:nsid w:val="56E71921"/>
+    <w:multiLevelType w:val="hybridMultilevel"/>
+    <w:tmpl w:val="7A6E5576"/>
+    <w:lvl w:ilvl="0" w:tplc="100C0001">
+      <w:start w:val="1"/>
+      <w:numFmt w:val="bullet"/>
+      <w:lvlText w:val=""/>
+      <w:lvlJc w:val="left"/>
+      <w:pPr>
+        <w:ind w:left="720" w:hanging="360"/>
+      </w:pPr>
+      <w:rPr>
+        <w:rFonts w:ascii="Symbol" w:hAnsi="Symbol" w:hint="default"/>
+      </w:rPr>
+    </w:lvl>
+    <w:lvl w:ilvl="1" w:tplc="100C0003" w:tentative="1">
+      <w:start w:val="1"/>
+      <w:numFmt w:val="bullet"/>
+      <w:lvlText w:val="o"/>
+      <w:lvlJc w:val="left"/>
+      <w:pPr>
+        <w:ind w:left="1440" w:hanging="360"/>
+      </w:pPr>
+      <w:rPr>
+        <w:rFonts w:ascii="Courier New" w:hAnsi="Courier New" w:cs="Courier New" w:hint="default"/>
+      </w:rPr>
+    </w:lvl>
+    <w:lvl w:ilvl="2" w:tplc="100C0005" w:tentative="1">
+      <w:start w:val="1"/>
+      <w:numFmt w:val="bullet"/>
+      <w:lvlText w:val=""/>
+      <w:lvlJc w:val="left"/>
+      <w:pPr>
+        <w:ind w:left="2160" w:hanging="360"/>
+      </w:pPr>
+      <w:rPr>
+        <w:rFonts w:ascii="Wingdings" w:hAnsi="Wingdings" w:hint="default"/>
+      </w:rPr>
+    </w:lvl>
+    <w:lvl w:ilvl="3" w:tplc="100C0001" w:tentative="1">
+      <w:start w:val="1"/>
+      <w:numFmt w:val="bullet"/>
+      <w:lvlText w:val=""/>
+      <w:lvlJc w:val="left"/>
+      <w:pPr>
+        <w:ind w:left="2880" w:hanging="360"/>
+      </w:pPr>
+      <w:rPr>
+        <w:rFonts w:ascii="Symbol" w:hAnsi="Symbol" w:hint="default"/>
+      </w:rPr>
+    </w:lvl>
+    <w:lvl w:ilvl="4" w:tplc="100C0003" w:tentative="1">
+      <w:start w:val="1"/>
+      <w:numFmt w:val="bullet"/>
+      <w:lvlText w:val="o"/>
+      <w:lvlJc w:val="left"/>
+      <w:pPr>
+        <w:ind w:left="3600" w:hanging="360"/>
+      </w:pPr>
+      <w:rPr>
+        <w:rFonts w:ascii="Courier New" w:hAnsi="Courier New" w:cs="Courier New" w:hint="default"/>
+      </w:rPr>
+    </w:lvl>
+    <w:lvl w:ilvl="5" w:tplc="100C0005" w:tentative="1">
+      <w:start w:val="1"/>
+      <w:numFmt w:val="bullet"/>
+      <w:lvlText w:val=""/>
+      <w:lvlJc w:val="left"/>
+      <w:pPr>
+        <w:ind w:left="4320" w:hanging="360"/>
+      </w:pPr>
+      <w:rPr>
+        <w:rFonts w:ascii="Wingdings" w:hAnsi="Wingdings" w:hint="default"/>
+      </w:rPr>
+    </w:lvl>
+    <w:lvl w:ilvl="6" w:tplc="100C0001" w:tentative="1">
+      <w:start w:val="1"/>
+      <w:numFmt w:val="bullet"/>
+      <w:lvlText w:val=""/>
+      <w:lvlJc w:val="left"/>
+      <w:pPr>
+        <w:ind w:left="5040" w:hanging="360"/>
+      </w:pPr>
+      <w:rPr>
+        <w:rFonts w:ascii="Symbol" w:hAnsi="Symbol" w:hint="default"/>
+      </w:rPr>
+    </w:lvl>
+    <w:lvl w:ilvl="7" w:tplc="100C0003" w:tentative="1">
+      <w:start w:val="1"/>
+      <w:numFmt w:val="bullet"/>
+      <w:lvlText w:val="o"/>
+      <w:lvlJc w:val="left"/>
+      <w:pPr>
+        <w:ind w:left="5760" w:hanging="360"/>
+      </w:pPr>
+      <w:rPr>
+        <w:rFonts w:ascii="Courier New" w:hAnsi="Courier New" w:cs="Courier New" w:hint="default"/>
+      </w:rPr>
+    </w:lvl>
+    <w:lvl w:ilvl="8" w:tplc="100C0005" w:tentative="1">
+      <w:start w:val="1"/>
+      <w:numFmt w:val="bullet"/>
+      <w:lvlText w:val=""/>
+      <w:lvlJc w:val="left"/>
+      <w:pPr>
+        <w:ind w:left="6480" w:hanging="360"/>
+      </w:pPr>
+      <w:rPr>
+        <w:rFonts w:ascii="Wingdings" w:hAnsi="Wingdings" w:hint="default"/>
+      </w:rPr>
+    </w:lvl>
+  </w:abstractNum>
+  <w:abstractNum w:abstractNumId="12" w15:restartNumberingAfterBreak="0">
+    <w:nsid w:val="5F592D44"/>
+    <w:multiLevelType w:val="hybridMultilevel"/>
+    <w:tmpl w:val="7DB4BE74"/>
+    <w:lvl w:ilvl="0" w:tplc="946A335A">
+      <w:start w:val="1"/>
+      <w:numFmt w:val="decimal"/>
+      <w:lvlText w:val="%1"/>
+      <w:lvlJc w:val="left"/>
+      <w:pPr>
+        <w:ind w:left="720" w:hanging="360"/>
+      </w:pPr>
+      <w:rPr>
+        <w:rFonts w:hint="default"/>
+      </w:rPr>
+    </w:lvl>
+    <w:lvl w:ilvl="1" w:tplc="100C0019" w:tentative="1">
+      <w:start w:val="1"/>
+      <w:numFmt w:val="lowerLetter"/>
+      <w:lvlText w:val="%2."/>
+      <w:lvlJc w:val="left"/>
+      <w:pPr>
+        <w:ind w:left="1440" w:hanging="360"/>
+      </w:pPr>
+    </w:lvl>
+    <w:lvl w:ilvl="2" w:tplc="100C001B" w:tentative="1">
+      <w:start w:val="1"/>
+      <w:numFmt w:val="lowerRoman"/>
+      <w:lvlText w:val="%3."/>
+      <w:lvlJc w:val="right"/>
+      <w:pPr>
+        <w:ind w:left="2160" w:hanging="180"/>
+      </w:pPr>
+    </w:lvl>
+    <w:lvl w:ilvl="3" w:tplc="100C000F" w:tentative="1">
+      <w:start w:val="1"/>
+      <w:numFmt w:val="decimal"/>
+      <w:lvlText w:val="%4."/>
+      <w:lvlJc w:val="left"/>
+      <w:pPr>
+        <w:ind w:left="2880" w:hanging="360"/>
+      </w:pPr>
+    </w:lvl>
+    <w:lvl w:ilvl="4" w:tplc="100C0019" w:tentative="1">
+      <w:start w:val="1"/>
+      <w:numFmt w:val="lowerLetter"/>
+      <w:lvlText w:val="%5."/>
+      <w:lvlJc w:val="left"/>
+      <w:pPr>
+        <w:ind w:left="3600" w:hanging="360"/>
+      </w:pPr>
+    </w:lvl>
+    <w:lvl w:ilvl="5" w:tplc="100C001B" w:tentative="1">
+      <w:start w:val="1"/>
+      <w:numFmt w:val="lowerRoman"/>
+      <w:lvlText w:val="%6."/>
+      <w:lvlJc w:val="right"/>
+      <w:pPr>
+        <w:ind w:left="4320" w:hanging="180"/>
+      </w:pPr>
+    </w:lvl>
+    <w:lvl w:ilvl="6" w:tplc="100C000F" w:tentative="1">
+      <w:start w:val="1"/>
+      <w:numFmt w:val="decimal"/>
+      <w:lvlText w:val="%7."/>
+      <w:lvlJc w:val="left"/>
+      <w:pPr>
+        <w:ind w:left="5040" w:hanging="360"/>
+      </w:pPr>
+    </w:lvl>
+    <w:lvl w:ilvl="7" w:tplc="100C0019" w:tentative="1">
+      <w:start w:val="1"/>
+      <w:numFmt w:val="lowerLetter"/>
+      <w:lvlText w:val="%8."/>
+      <w:lvlJc w:val="left"/>
+      <w:pPr>
+        <w:ind w:left="5760" w:hanging="360"/>
+      </w:pPr>
+    </w:lvl>
+    <w:lvl w:ilvl="8" w:tplc="100C001B" w:tentative="1">
+      <w:start w:val="1"/>
+      <w:numFmt w:val="lowerRoman"/>
+      <w:lvlText w:val="%9."/>
+      <w:lvlJc w:val="right"/>
+      <w:pPr>
+        <w:ind w:left="6480" w:hanging="180"/>
+      </w:pPr>
+    </w:lvl>
+  </w:abstractNum>
+  <w:abstractNum w:abstractNumId="13" w15:restartNumberingAfterBreak="0">
+    <w:nsid w:val="6A1859E1"/>
+    <w:multiLevelType w:val="hybridMultilevel"/>
+    <w:tmpl w:val="27F89C12"/>
+    <w:lvl w:ilvl="0" w:tplc="100C0001">
+      <w:start w:val="1"/>
+      <w:numFmt w:val="bullet"/>
+      <w:lvlText w:val=""/>
+      <w:lvlJc w:val="left"/>
+      <w:pPr>
+        <w:ind w:left="720" w:hanging="360"/>
+      </w:pPr>
+      <w:rPr>
+        <w:rFonts w:ascii="Symbol" w:hAnsi="Symbol" w:hint="default"/>
+      </w:rPr>
+    </w:lvl>
+    <w:lvl w:ilvl="1" w:tplc="100C0003">
+      <w:start w:val="1"/>
+      <w:numFmt w:val="bullet"/>
+      <w:lvlText w:val="o"/>
+      <w:lvlJc w:val="left"/>
+      <w:pPr>
+        <w:ind w:left="1440" w:hanging="360"/>
+      </w:pPr>
+      <w:rPr>
+        <w:rFonts w:ascii="Courier New" w:hAnsi="Courier New" w:cs="Courier New" w:hint="default"/>
+      </w:rPr>
+    </w:lvl>
+    <w:lvl w:ilvl="2" w:tplc="100C0005" w:tentative="1">
+      <w:start w:val="1"/>
+      <w:numFmt w:val="bullet"/>
+      <w:lvlText w:val=""/>
+      <w:lvlJc w:val="left"/>
+      <w:pPr>
+        <w:ind w:left="2160" w:hanging="360"/>
+      </w:pPr>
+      <w:rPr>
+        <w:rFonts w:ascii="Wingdings" w:hAnsi="Wingdings" w:hint="default"/>
+      </w:rPr>
+    </w:lvl>
+    <w:lvl w:ilvl="3" w:tplc="100C0001" w:tentative="1">
+      <w:start w:val="1"/>
+      <w:numFmt w:val="bullet"/>
+      <w:lvlText w:val=""/>
+      <w:lvlJc w:val="left"/>
+      <w:pPr>
+        <w:ind w:left="2880" w:hanging="360"/>
+      </w:pPr>
+      <w:rPr>
+        <w:rFonts w:ascii="Symbol" w:hAnsi="Symbol" w:hint="default"/>
+      </w:rPr>
+    </w:lvl>
+    <w:lvl w:ilvl="4" w:tplc="100C0003" w:tentative="1">
+      <w:start w:val="1"/>
+      <w:numFmt w:val="bullet"/>
+      <w:lvlText w:val="o"/>
+      <w:lvlJc w:val="left"/>
+      <w:pPr>
+        <w:ind w:left="3600" w:hanging="360"/>
+      </w:pPr>
+      <w:rPr>
+        <w:rFonts w:ascii="Courier New" w:hAnsi="Courier New" w:cs="Courier New" w:hint="default"/>
+      </w:rPr>
+    </w:lvl>
+    <w:lvl w:ilvl="5" w:tplc="100C0005" w:tentative="1">
+      <w:start w:val="1"/>
+      <w:numFmt w:val="bullet"/>
+      <w:lvlText w:val=""/>
+      <w:lvlJc w:val="left"/>
+      <w:pPr>
+        <w:ind w:left="4320" w:hanging="360"/>
+      </w:pPr>
+      <w:rPr>
+        <w:rFonts w:ascii="Wingdings" w:hAnsi="Wingdings" w:hint="default"/>
+      </w:rPr>
+    </w:lvl>
+    <w:lvl w:ilvl="6" w:tplc="100C0001" w:tentative="1">
+      <w:start w:val="1"/>
+      <w:numFmt w:val="bullet"/>
+      <w:lvlText w:val=""/>
+      <w:lvlJc w:val="left"/>
+      <w:pPr>
+        <w:ind w:left="5040" w:hanging="360"/>
+      </w:pPr>
+      <w:rPr>
+        <w:rFonts w:ascii="Symbol" w:hAnsi="Symbol" w:hint="default"/>
+      </w:rPr>
+    </w:lvl>
+    <w:lvl w:ilvl="7" w:tplc="100C0003" w:tentative="1">
+      <w:start w:val="1"/>
+      <w:numFmt w:val="bullet"/>
+      <w:lvlText w:val="o"/>
+      <w:lvlJc w:val="left"/>
+      <w:pPr>
+        <w:ind w:left="5760" w:hanging="360"/>
+      </w:pPr>
+      <w:rPr>
+        <w:rFonts w:ascii="Courier New" w:hAnsi="Courier New" w:cs="Courier New" w:hint="default"/>
+      </w:rPr>
+    </w:lvl>
+    <w:lvl w:ilvl="8" w:tplc="100C0005" w:tentative="1">
+      <w:start w:val="1"/>
+      <w:numFmt w:val="bullet"/>
+      <w:lvlText w:val=""/>
+      <w:lvlJc w:val="left"/>
+      <w:pPr>
+        <w:ind w:left="6480" w:hanging="360"/>
+      </w:pPr>
+      <w:rPr>
+        <w:rFonts w:ascii="Wingdings" w:hAnsi="Wingdings" w:hint="default"/>
+      </w:rPr>
+    </w:lvl>
+  </w:abstractNum>
+  <w:abstractNum w:abstractNumId="14" w15:restartNumberingAfterBreak="0">
     <w:nsid w:val="6CFA1FFB"/>
     <w:multiLevelType w:val="multilevel"/>
     <w:tmpl w:val="75DE46F6"/>
@@ -3902,20 +7768,202 @@
       </w:pPr>
     </w:lvl>
   </w:abstractNum>
+  <w:abstractNum w:abstractNumId="15" w15:restartNumberingAfterBreak="0">
+    <w:nsid w:val="6EDA6106"/>
+    <w:multiLevelType w:val="multilevel"/>
+    <w:tmpl w:val="FAD8EEAA"/>
+    <w:lvl w:ilvl="0">
+      <w:start w:val="1"/>
+      <w:numFmt w:val="bullet"/>
+      <w:lvlText w:val=""/>
+      <w:lvlJc w:val="left"/>
+      <w:pPr>
+        <w:tabs>
+          <w:tab w:val="num" w:pos="720"/>
+        </w:tabs>
+        <w:ind w:left="720" w:hanging="360"/>
+      </w:pPr>
+      <w:rPr>
+        <w:rFonts w:ascii="Symbol" w:hAnsi="Symbol" w:hint="default"/>
+        <w:sz w:val="20"/>
+      </w:rPr>
+    </w:lvl>
+    <w:lvl w:ilvl="1">
+      <w:start w:val="1"/>
+      <w:numFmt w:val="bullet"/>
+      <w:lvlText w:val="o"/>
+      <w:lvlJc w:val="left"/>
+      <w:pPr>
+        <w:tabs>
+          <w:tab w:val="num" w:pos="1440"/>
+        </w:tabs>
+        <w:ind w:left="1440" w:hanging="360"/>
+      </w:pPr>
+      <w:rPr>
+        <w:rFonts w:ascii="Courier New" w:hAnsi="Courier New" w:hint="default"/>
+        <w:sz w:val="20"/>
+      </w:rPr>
+    </w:lvl>
+    <w:lvl w:ilvl="2" w:tentative="1">
+      <w:start w:val="1"/>
+      <w:numFmt w:val="bullet"/>
+      <w:lvlText w:val=""/>
+      <w:lvlJc w:val="left"/>
+      <w:pPr>
+        <w:tabs>
+          <w:tab w:val="num" w:pos="2160"/>
+        </w:tabs>
+        <w:ind w:left="2160" w:hanging="360"/>
+      </w:pPr>
+      <w:rPr>
+        <w:rFonts w:ascii="Wingdings" w:hAnsi="Wingdings" w:hint="default"/>
+        <w:sz w:val="20"/>
+      </w:rPr>
+    </w:lvl>
+    <w:lvl w:ilvl="3" w:tentative="1">
+      <w:start w:val="1"/>
+      <w:numFmt w:val="bullet"/>
+      <w:lvlText w:val=""/>
+      <w:lvlJc w:val="left"/>
+      <w:pPr>
+        <w:tabs>
+          <w:tab w:val="num" w:pos="2880"/>
+        </w:tabs>
+        <w:ind w:left="2880" w:hanging="360"/>
+      </w:pPr>
+      <w:rPr>
+        <w:rFonts w:ascii="Wingdings" w:hAnsi="Wingdings" w:hint="default"/>
+        <w:sz w:val="20"/>
+      </w:rPr>
+    </w:lvl>
+    <w:lvl w:ilvl="4" w:tentative="1">
+      <w:start w:val="1"/>
+      <w:numFmt w:val="bullet"/>
+      <w:lvlText w:val=""/>
+      <w:lvlJc w:val="left"/>
+      <w:pPr>
+        <w:tabs>
+          <w:tab w:val="num" w:pos="3600"/>
+        </w:tabs>
+        <w:ind w:left="3600" w:hanging="360"/>
+      </w:pPr>
+      <w:rPr>
+        <w:rFonts w:ascii="Wingdings" w:hAnsi="Wingdings" w:hint="default"/>
+        <w:sz w:val="20"/>
+      </w:rPr>
+    </w:lvl>
+    <w:lvl w:ilvl="5" w:tentative="1">
+      <w:start w:val="1"/>
+      <w:numFmt w:val="bullet"/>
+      <w:lvlText w:val=""/>
+      <w:lvlJc w:val="left"/>
+      <w:pPr>
+        <w:tabs>
+          <w:tab w:val="num" w:pos="4320"/>
+        </w:tabs>
+        <w:ind w:left="4320" w:hanging="360"/>
+      </w:pPr>
+      <w:rPr>
+        <w:rFonts w:ascii="Wingdings" w:hAnsi="Wingdings" w:hint="default"/>
+        <w:sz w:val="20"/>
+      </w:rPr>
+    </w:lvl>
+    <w:lvl w:ilvl="6" w:tentative="1">
+      <w:start w:val="1"/>
+      <w:numFmt w:val="bullet"/>
+      <w:lvlText w:val=""/>
+      <w:lvlJc w:val="left"/>
+      <w:pPr>
+        <w:tabs>
+          <w:tab w:val="num" w:pos="5040"/>
+        </w:tabs>
+        <w:ind w:left="5040" w:hanging="360"/>
+      </w:pPr>
+      <w:rPr>
+        <w:rFonts w:ascii="Wingdings" w:hAnsi="Wingdings" w:hint="default"/>
+        <w:sz w:val="20"/>
+      </w:rPr>
+    </w:lvl>
+    <w:lvl w:ilvl="7" w:tentative="1">
+      <w:start w:val="1"/>
+      <w:numFmt w:val="bullet"/>
+      <w:lvlText w:val=""/>
+      <w:lvlJc w:val="left"/>
+      <w:pPr>
+        <w:tabs>
+          <w:tab w:val="num" w:pos="5760"/>
+        </w:tabs>
+        <w:ind w:left="5760" w:hanging="360"/>
+      </w:pPr>
+      <w:rPr>
+        <w:rFonts w:ascii="Wingdings" w:hAnsi="Wingdings" w:hint="default"/>
+        <w:sz w:val="20"/>
+      </w:rPr>
+    </w:lvl>
+    <w:lvl w:ilvl="8" w:tentative="1">
+      <w:start w:val="1"/>
+      <w:numFmt w:val="bullet"/>
+      <w:lvlText w:val=""/>
+      <w:lvlJc w:val="left"/>
+      <w:pPr>
+        <w:tabs>
+          <w:tab w:val="num" w:pos="6480"/>
+        </w:tabs>
+        <w:ind w:left="6480" w:hanging="360"/>
+      </w:pPr>
+      <w:rPr>
+        <w:rFonts w:ascii="Wingdings" w:hAnsi="Wingdings" w:hint="default"/>
+        <w:sz w:val="20"/>
+      </w:rPr>
+    </w:lvl>
+  </w:abstractNum>
   <w:num w:numId="1" w16cid:durableId="161511371">
+    <w:abstractNumId w:val="9"/>
+  </w:num>
+  <w:num w:numId="2" w16cid:durableId="779420873">
+    <w:abstractNumId w:val="7"/>
+  </w:num>
+  <w:num w:numId="3" w16cid:durableId="1649281184">
+    <w:abstractNumId w:val="6"/>
+  </w:num>
+  <w:num w:numId="4" w16cid:durableId="690256775">
+    <w:abstractNumId w:val="14"/>
+  </w:num>
+  <w:num w:numId="5" w16cid:durableId="1162353649">
+    <w:abstractNumId w:val="2"/>
+  </w:num>
+  <w:num w:numId="6" w16cid:durableId="1533300216">
+    <w:abstractNumId w:val="10"/>
+  </w:num>
+  <w:num w:numId="7" w16cid:durableId="1524243274">
+    <w:abstractNumId w:val="15"/>
+  </w:num>
+  <w:num w:numId="8" w16cid:durableId="1274436317">
+    <w:abstractNumId w:val="1"/>
+  </w:num>
+  <w:num w:numId="9" w16cid:durableId="1786189573">
+    <w:abstractNumId w:val="11"/>
+  </w:num>
+  <w:num w:numId="10" w16cid:durableId="1413774359">
+    <w:abstractNumId w:val="8"/>
+  </w:num>
+  <w:num w:numId="11" w16cid:durableId="509953377">
+    <w:abstractNumId w:val="13"/>
+  </w:num>
+  <w:num w:numId="12" w16cid:durableId="925650729">
+    <w:abstractNumId w:val="4"/>
+  </w:num>
+  <w:num w:numId="13" w16cid:durableId="1424256318">
+    <w:abstractNumId w:val="5"/>
+  </w:num>
+  <w:num w:numId="14" w16cid:durableId="1061292115">
+    <w:abstractNumId w:val="0"/>
+  </w:num>
+  <w:num w:numId="15" w16cid:durableId="403457709">
     <w:abstractNumId w:val="3"/>
   </w:num>
-  <w:num w:numId="2" w16cid:durableId="779420873">
-    <w:abstractNumId w:val="2"/>
-  </w:num>
-  <w:num w:numId="3" w16cid:durableId="1649281184">
-    <w:abstractNumId w:val="1"/>
-  </w:num>
-  <w:num w:numId="4" w16cid:durableId="690256775">
-    <w:abstractNumId w:val="4"/>
-  </w:num>
-  <w:num w:numId="5" w16cid:durableId="1162353649">
-    <w:abstractNumId w:val="0"/>
+  <w:num w:numId="16" w16cid:durableId="1882553351">
+    <w:abstractNumId w:val="12"/>
   </w:num>
 </w:numbering>
 </file>
@@ -4395,7 +8443,6 @@
     <w:next w:val="Normal"/>
     <w:link w:val="Titre4Car"/>
     <w:uiPriority w:val="9"/>
-    <w:semiHidden/>
     <w:unhideWhenUsed/>
     <w:qFormat/>
     <w:rsid w:val="000276E6"/>
@@ -4418,7 +8465,6 @@
     <w:next w:val="Normal"/>
     <w:link w:val="Titre5Car"/>
     <w:uiPriority w:val="9"/>
-    <w:semiHidden/>
     <w:unhideWhenUsed/>
     <w:qFormat/>
     <w:rsid w:val="000276E6"/>
@@ -4439,7 +8485,6 @@
     <w:next w:val="Normal"/>
     <w:link w:val="Titre6Car"/>
     <w:uiPriority w:val="9"/>
-    <w:semiHidden/>
     <w:unhideWhenUsed/>
     <w:qFormat/>
     <w:rsid w:val="000276E6"/>
@@ -4592,7 +8637,6 @@
     <w:basedOn w:val="Policepardfaut"/>
     <w:link w:val="Titre4"/>
     <w:uiPriority w:val="9"/>
-    <w:semiHidden/>
     <w:rsid w:val="000276E6"/>
     <w:rPr>
       <w:rFonts w:eastAsiaTheme="majorEastAsia" w:cstheme="majorBidi"/>
@@ -4606,7 +8650,6 @@
     <w:basedOn w:val="Policepardfaut"/>
     <w:link w:val="Titre5"/>
     <w:uiPriority w:val="9"/>
-    <w:semiHidden/>
     <w:rsid w:val="000276E6"/>
     <w:rPr>
       <w:rFonts w:eastAsiaTheme="majorEastAsia" w:cstheme="majorBidi"/>
@@ -4618,7 +8661,6 @@
     <w:basedOn w:val="Policepardfaut"/>
     <w:link w:val="Titre6"/>
     <w:uiPriority w:val="9"/>
-    <w:semiHidden/>
     <w:rsid w:val="000276E6"/>
     <w:rPr>
       <w:rFonts w:eastAsiaTheme="majorEastAsia" w:cstheme="majorBidi"/>
@@ -5013,6 +9055,80 @@
       <w14:ligatures w14:val="none"/>
     </w:rPr>
   </w:style>
+  <w:style w:type="paragraph" w:styleId="TM3">
+    <w:name w:val="toc 3"/>
+    <w:basedOn w:val="Normal"/>
+    <w:next w:val="Normal"/>
+    <w:autoRedefine/>
+    <w:uiPriority w:val="39"/>
+    <w:unhideWhenUsed/>
+    <w:rsid w:val="007B0853"/>
+    <w:pPr>
+      <w:spacing w:after="100"/>
+      <w:ind w:left="440"/>
+    </w:pPr>
+  </w:style>
+  <w:style w:type="character" w:styleId="Mentionnonrsolue">
+    <w:name w:val="Unresolved Mention"/>
+    <w:basedOn w:val="Policepardfaut"/>
+    <w:uiPriority w:val="99"/>
+    <w:semiHidden/>
+    <w:unhideWhenUsed/>
+    <w:rsid w:val="007B0853"/>
+    <w:rPr>
+      <w:color w:val="605E5C"/>
+      <w:shd w:val="clear" w:color="auto" w:fill="E1DFDD"/>
+    </w:rPr>
+  </w:style>
+  <w:style w:type="character" w:customStyle="1" w:styleId="VerbatimChar">
+    <w:name w:val="Verbatim Char"/>
+    <w:basedOn w:val="Policepardfaut"/>
+    <w:qFormat/>
+    <w:rsid w:val="009B1696"/>
+    <w:rPr>
+      <w:rFonts w:ascii="Consolas" w:hAnsi="Consolas"/>
+      <w:lang w:val="en-GB"/>
+    </w:rPr>
+  </w:style>
+  <w:style w:type="paragraph" w:styleId="TM4">
+    <w:name w:val="toc 4"/>
+    <w:basedOn w:val="Normal"/>
+    <w:next w:val="Normal"/>
+    <w:autoRedefine/>
+    <w:uiPriority w:val="39"/>
+    <w:unhideWhenUsed/>
+    <w:rsid w:val="00AC7AE0"/>
+    <w:pPr>
+      <w:spacing w:after="100"/>
+      <w:ind w:left="660"/>
+    </w:pPr>
+  </w:style>
+  <w:style w:type="paragraph" w:styleId="TM5">
+    <w:name w:val="toc 5"/>
+    <w:basedOn w:val="Normal"/>
+    <w:next w:val="Normal"/>
+    <w:autoRedefine/>
+    <w:uiPriority w:val="39"/>
+    <w:unhideWhenUsed/>
+    <w:rsid w:val="00AC7AE0"/>
+    <w:pPr>
+      <w:spacing w:after="100"/>
+      <w:ind w:left="880"/>
+    </w:pPr>
+  </w:style>
+  <w:style w:type="paragraph" w:styleId="TM6">
+    <w:name w:val="toc 6"/>
+    <w:basedOn w:val="Normal"/>
+    <w:next w:val="Normal"/>
+    <w:autoRedefine/>
+    <w:uiPriority w:val="39"/>
+    <w:unhideWhenUsed/>
+    <w:rsid w:val="00AC7AE0"/>
+    <w:pPr>
+      <w:spacing w:after="100"/>
+      <w:ind w:left="1100"/>
+    </w:pPr>
+  </w:style>
 </w:styles>
 </file>
 

</xml_diff>

<commit_message>
small fix and img
</commit_message>
<xml_diff>
--- a/docs/BDR-phases/rendu final/Rapport_group9.docx
+++ b/docs/BDR-phases/rendu final/Rapport_group9.docx
@@ -103,28 +103,28 @@
         <w:rPr>
           <w:rFonts w:eastAsiaTheme="minorEastAsia"/>
         </w:rPr>
-        <w:t>Lisa Gorgerat</w:t>
-      </w:r>
+        <w:t xml:space="preserve">Lisa </w:t>
+      </w:r>
+      <w:proofErr w:type="spellStart"/>
       <w:r>
         <w:rPr>
           <w:rFonts w:eastAsiaTheme="minorEastAsia"/>
         </w:rPr>
+        <w:t>Gorgerat</w:t>
+      </w:r>
+      <w:proofErr w:type="spellEnd"/>
+      <w:r>
+        <w:rPr>
+          <w:rFonts w:eastAsiaTheme="minorEastAsia"/>
+        </w:rPr>
         <w:t>,</w:t>
       </w:r>
       <w:r>
         <w:rPr>
           <w:rFonts w:eastAsiaTheme="minorEastAsia"/>
         </w:rPr>
-        <w:t xml:space="preserve"> Alex </w:t>
-      </w:r>
-      <w:proofErr w:type="spellStart"/>
-      <w:r>
-        <w:rPr>
-          <w:rFonts w:eastAsiaTheme="minorEastAsia"/>
-        </w:rPr>
-        <w:t>Berberat</w:t>
-      </w:r>
-      <w:proofErr w:type="spellEnd"/>
+        <w:t xml:space="preserve"> Alex Berberat</w:t>
+      </w:r>
     </w:p>
     <w:p>
       <w:pPr>
@@ -2215,7 +2215,7 @@
         <w:t>type</w:t>
       </w:r>
       <w:r>
-        <w:t>s variées telles que les films, les livres, les bandes dessinées, les jeux vidéo et les séries.</w:t>
+        <w:t>s variés tels que les films, les livres, les bandes dessinées, les jeux vidéo et les séries.</w:t>
       </w:r>
     </w:p>
     <w:p>
@@ -2513,9 +2513,9 @@
           <w:noProof/>
         </w:rPr>
         <w:drawing>
-          <wp:inline distT="0" distB="0" distL="0" distR="0" wp14:anchorId="5406919F" wp14:editId="690D7FBB">
-            <wp:extent cx="6230658" cy="4295261"/>
-            <wp:effectExtent l="0" t="0" r="0" b="0"/>
+          <wp:inline distT="0" distB="0" distL="0" distR="0" wp14:anchorId="5406919F" wp14:editId="6EE03C73">
+            <wp:extent cx="6360640" cy="4384867"/>
+            <wp:effectExtent l="0" t="0" r="2540" b="0"/>
             <wp:docPr id="529554582" name="Image 1" descr="Une image contenant diagramme, Plan, Dessin technique, schématique&#10;&#10;Description générée automatiquement"/>
             <wp:cNvGraphicFramePr>
               <a:graphicFrameLocks xmlns:a="http://schemas.openxmlformats.org/drawingml/2006/main" noChangeAspect="1"/>
@@ -2536,7 +2536,7 @@
                   <pic:spPr>
                     <a:xfrm>
                       <a:off x="0" y="0"/>
-                      <a:ext cx="6247172" cy="4306645"/>
+                      <a:ext cx="6476114" cy="4464472"/>
                     </a:xfrm>
                     <a:prstGeom prst="rect">
                       <a:avLst/>
@@ -2589,7 +2589,6 @@
         </w:rPr>
       </w:pPr>
       <w:proofErr w:type="spellStart"/>
-      <w:proofErr w:type="gramStart"/>
       <w:r>
         <w:rPr>
           <w:rFonts w:ascii="Segoe UI" w:hAnsi="Segoe UI" w:cs="Segoe UI"/>
@@ -2611,7 +2610,6 @@
         </w:rPr>
         <w:t>(</w:t>
       </w:r>
-      <w:proofErr w:type="gramEnd"/>
       <w:r>
         <w:rPr>
           <w:rFonts w:ascii="Segoe UI" w:hAnsi="Segoe UI" w:cs="Segoe UI"/>
@@ -2701,7 +2699,6 @@
           <w:lang w:val="en-GB"/>
         </w:rPr>
       </w:pPr>
-      <w:proofErr w:type="gramStart"/>
       <w:r>
         <w:rPr>
           <w:rFonts w:ascii="Segoe UI" w:hAnsi="Segoe UI" w:cs="Segoe UI"/>
@@ -2712,7 +2709,6 @@
         </w:rPr>
         <w:t>Personne(</w:t>
       </w:r>
-      <w:proofErr w:type="gramEnd"/>
       <w:r>
         <w:rPr>
           <w:rFonts w:ascii="Segoe UI" w:hAnsi="Segoe UI" w:cs="Segoe UI"/>
@@ -2820,7 +2816,6 @@
           <w:lang w:val="en-GB"/>
         </w:rPr>
       </w:pPr>
-      <w:proofErr w:type="gramStart"/>
       <w:r>
         <w:rPr>
           <w:rFonts w:ascii="Segoe UI" w:hAnsi="Segoe UI" w:cs="Segoe UI"/>
@@ -2831,7 +2826,6 @@
         </w:rPr>
         <w:t>Media(</w:t>
       </w:r>
-      <w:proofErr w:type="gramEnd"/>
       <w:r>
         <w:rPr>
           <w:rFonts w:ascii="Segoe UI" w:hAnsi="Segoe UI" w:cs="Segoe UI"/>
@@ -2896,21 +2890,9 @@
           <w:szCs w:val="21"/>
           <w:lang w:val="en-GB"/>
         </w:rPr>
-        <w:t>Media_</w:t>
-      </w:r>
-      <w:proofErr w:type="gramStart"/>
-      <w:r>
-        <w:rPr>
-          <w:rFonts w:ascii="Segoe UI" w:hAnsi="Segoe UI" w:cs="Segoe UI"/>
-          <w:color w:val="3B3B3B"/>
-          <w:sz w:val="21"/>
-          <w:szCs w:val="21"/>
-          <w:lang w:val="en-GB"/>
-        </w:rPr>
-        <w:t>Createur(</w:t>
+        <w:t>Media_Createur(</w:t>
       </w:r>
       <w:proofErr w:type="spellStart"/>
-      <w:proofErr w:type="gramEnd"/>
       <w:r>
         <w:rPr>
           <w:rFonts w:ascii="Segoe UI" w:hAnsi="Segoe UI" w:cs="Segoe UI"/>
@@ -3023,18 +3005,8 @@
           <w:szCs w:val="21"/>
           <w:lang w:val="en-GB"/>
         </w:rPr>
-        <w:t>Media_</w:t>
-      </w:r>
-      <w:proofErr w:type="gramStart"/>
-      <w:r>
-        <w:rPr>
-          <w:rFonts w:ascii="Segoe UI" w:hAnsi="Segoe UI" w:cs="Segoe UI"/>
-          <w:color w:val="3B3B3B"/>
-          <w:sz w:val="21"/>
-          <w:szCs w:val="21"/>
-          <w:lang w:val="en-GB"/>
-        </w:rPr>
-        <w:t>Genre</w:t>
+        <w:lastRenderedPageBreak/>
+        <w:t>Media_Genre</w:t>
       </w:r>
       <w:proofErr w:type="spellEnd"/>
       <w:r>
@@ -3048,7 +3020,6 @@
         <w:t>(</w:t>
       </w:r>
       <w:proofErr w:type="spellStart"/>
-      <w:proofErr w:type="gramEnd"/>
       <w:r>
         <w:rPr>
           <w:rFonts w:ascii="Segoe UI" w:hAnsi="Segoe UI" w:cs="Segoe UI"/>
@@ -3172,7 +3143,6 @@
           <w:szCs w:val="21"/>
           <w:lang w:val="en-GB"/>
         </w:rPr>
-        <w:lastRenderedPageBreak/>
         <w:t>Papier(</w:t>
       </w:r>
       <w:r>
@@ -3219,7 +3189,6 @@
           <w:szCs w:val="21"/>
         </w:rPr>
       </w:pPr>
-      <w:proofErr w:type="gramStart"/>
       <w:r>
         <w:rPr>
           <w:rFonts w:ascii="Segoe UI" w:hAnsi="Segoe UI" w:cs="Segoe UI"/>
@@ -3229,7 +3198,6 @@
         </w:rPr>
         <w:t>Livre(</w:t>
       </w:r>
-      <w:proofErr w:type="gramEnd"/>
       <w:r>
         <w:rPr>
           <w:rFonts w:ascii="Segoe UI" w:hAnsi="Segoe UI" w:cs="Segoe UI"/>
@@ -3312,7 +3280,6 @@
           <w:lang w:val="en-GB"/>
         </w:rPr>
       </w:pPr>
-      <w:proofErr w:type="gramStart"/>
       <w:r>
         <w:rPr>
           <w:rFonts w:ascii="Segoe UI" w:hAnsi="Segoe UI" w:cs="Segoe UI"/>
@@ -3323,7 +3290,6 @@
         </w:rPr>
         <w:t>BD(</w:t>
       </w:r>
-      <w:proofErr w:type="gramEnd"/>
       <w:r>
         <w:rPr>
           <w:rFonts w:ascii="Segoe UI" w:hAnsi="Segoe UI" w:cs="Segoe UI"/>
@@ -3436,7 +3402,6 @@
           <w:lang w:val="en-GB"/>
         </w:rPr>
       </w:pPr>
-      <w:proofErr w:type="gramStart"/>
       <w:r>
         <w:rPr>
           <w:rFonts w:ascii="Segoe UI" w:hAnsi="Segoe UI" w:cs="Segoe UI"/>
@@ -3447,7 +3412,6 @@
         </w:rPr>
         <w:t>Film(</w:t>
       </w:r>
-      <w:proofErr w:type="gramEnd"/>
       <w:r>
         <w:rPr>
           <w:rFonts w:ascii="Segoe UI" w:hAnsi="Segoe UI" w:cs="Segoe UI"/>
@@ -3515,7 +3479,6 @@
           <w:lang w:val="en-GB"/>
         </w:rPr>
       </w:pPr>
-      <w:proofErr w:type="gramStart"/>
       <w:r>
         <w:rPr>
           <w:rFonts w:ascii="Segoe UI" w:hAnsi="Segoe UI" w:cs="Segoe UI"/>
@@ -3526,7 +3489,6 @@
         </w:rPr>
         <w:t>Serie(</w:t>
       </w:r>
-      <w:proofErr w:type="gramEnd"/>
       <w:r>
         <w:rPr>
           <w:rFonts w:ascii="Segoe UI" w:hAnsi="Segoe UI" w:cs="Segoe UI"/>
@@ -3714,18 +3676,7 @@
           <w:szCs w:val="21"/>
           <w:lang w:val="en-GB"/>
         </w:rPr>
-        <w:t>JeuVideo_</w:t>
-      </w:r>
-      <w:proofErr w:type="gramStart"/>
-      <w:r>
-        <w:rPr>
-          <w:rFonts w:ascii="Segoe UI" w:hAnsi="Segoe UI" w:cs="Segoe UI"/>
-          <w:color w:val="3B3B3B"/>
-          <w:sz w:val="21"/>
-          <w:szCs w:val="21"/>
-          <w:lang w:val="en-GB"/>
-        </w:rPr>
-        <w:t>Type</w:t>
+        <w:t>JeuVideo_Type</w:t>
       </w:r>
       <w:proofErr w:type="spellEnd"/>
       <w:r>
@@ -3739,7 +3690,6 @@
         <w:t>(</w:t>
       </w:r>
       <w:proofErr w:type="spellStart"/>
-      <w:proofErr w:type="gramEnd"/>
       <w:r>
         <w:rPr>
           <w:rFonts w:ascii="Segoe UI" w:hAnsi="Segoe UI" w:cs="Segoe UI"/>
@@ -3856,7 +3806,6 @@
         </w:rPr>
       </w:pPr>
       <w:proofErr w:type="spellStart"/>
-      <w:proofErr w:type="gramStart"/>
       <w:r>
         <w:rPr>
           <w:rFonts w:ascii="Segoe UI" w:hAnsi="Segoe UI" w:cs="Segoe UI"/>
@@ -3878,7 +3827,6 @@
         </w:rPr>
         <w:t>(</w:t>
       </w:r>
-      <w:proofErr w:type="gramEnd"/>
       <w:r>
         <w:rPr>
           <w:rFonts w:ascii="Segoe UI" w:hAnsi="Segoe UI" w:cs="Segoe UI"/>
@@ -3936,7 +3884,6 @@
         </w:rPr>
       </w:pPr>
       <w:proofErr w:type="spellStart"/>
-      <w:proofErr w:type="gramStart"/>
       <w:r>
         <w:rPr>
           <w:rFonts w:ascii="Segoe UI" w:hAnsi="Segoe UI" w:cs="Segoe UI"/>
@@ -3958,7 +3905,6 @@
         </w:rPr>
         <w:t>(</w:t>
       </w:r>
-      <w:proofErr w:type="gramEnd"/>
       <w:r>
         <w:rPr>
           <w:rFonts w:ascii="Segoe UI" w:hAnsi="Segoe UI" w:cs="Segoe UI"/>
@@ -4122,18 +4068,7 @@
           <w:szCs w:val="21"/>
           <w:lang w:val="en-GB"/>
         </w:rPr>
-        <w:t>Media_</w:t>
-      </w:r>
-      <w:proofErr w:type="gramStart"/>
-      <w:r>
-        <w:rPr>
-          <w:rFonts w:ascii="Segoe UI" w:hAnsi="Segoe UI" w:cs="Segoe UI"/>
-          <w:color w:val="3B3B3B"/>
-          <w:sz w:val="21"/>
-          <w:szCs w:val="21"/>
-          <w:lang w:val="en-GB"/>
-        </w:rPr>
-        <w:t>Liste</w:t>
+        <w:t>Media_Liste</w:t>
       </w:r>
       <w:proofErr w:type="spellEnd"/>
       <w:r>
@@ -4147,7 +4082,6 @@
         <w:t>(</w:t>
       </w:r>
       <w:proofErr w:type="spellStart"/>
-      <w:proofErr w:type="gramEnd"/>
       <w:r>
         <w:rPr>
           <w:rFonts w:ascii="Segoe UI" w:hAnsi="Segoe UI" w:cs="Segoe UI"/>
@@ -4340,7 +4274,6 @@
           <w:szCs w:val="21"/>
         </w:rPr>
       </w:pPr>
-      <w:proofErr w:type="gramStart"/>
       <w:r>
         <w:rPr>
           <w:rFonts w:ascii="Segoe UI" w:hAnsi="Segoe UI" w:cs="Segoe UI"/>
@@ -4350,7 +4283,6 @@
         </w:rPr>
         <w:t>Commentaire(</w:t>
       </w:r>
-      <w:proofErr w:type="gramEnd"/>
       <w:r>
         <w:rPr>
           <w:rFonts w:ascii="Segoe UI" w:hAnsi="Segoe UI" w:cs="Segoe UI"/>
@@ -4506,13 +4438,11 @@
         <w:t>Lors de l’arrivée sur l</w:t>
       </w:r>
       <w:r>
-        <w:t xml:space="preserve">e site, nous pouvons faire une recherche ou regarder les derniers médias ajouter à la base de </w:t>
-      </w:r>
-      <w:proofErr w:type="gramStart"/>
-      <w:r>
-        <w:t>donnée</w:t>
-      </w:r>
-      <w:proofErr w:type="gramEnd"/>
+        <w:t>e site, nous pouvons faire une recherche ou regarder les derniers médias ajouter à la base de donnée</w:t>
+      </w:r>
+      <w:r>
+        <w:t>s</w:t>
+      </w:r>
       <w:r>
         <w:t>.</w:t>
       </w:r>
@@ -4532,13 +4462,12 @@
     </w:p>
     <w:p>
       <w:r>
-        <w:t xml:space="preserve">Nous pouvons regarder les médias dans la base de </w:t>
-      </w:r>
-      <w:proofErr w:type="gramStart"/>
-      <w:r>
-        <w:t>donnée</w:t>
-      </w:r>
-      <w:proofErr w:type="gramEnd"/>
+        <w:lastRenderedPageBreak/>
+        <w:t>Nous pouvons regarder les médias dans la base de donnée</w:t>
+      </w:r>
+      <w:r>
+        <w:t>s</w:t>
+      </w:r>
       <w:r>
         <w:t xml:space="preserve"> avec la page Explore et ajouter un média. Grâce à la page Insert.</w:t>
       </w:r>
@@ -4553,20 +4482,11 @@
       </w:r>
       <w:proofErr w:type="spellEnd"/>
       <w:r>
-        <w:t xml:space="preserve"> </w:t>
-      </w:r>
-      <w:proofErr w:type="gramStart"/>
-      <w:r>
-        <w:t>menu(</w:t>
-      </w:r>
-      <w:proofErr w:type="gramEnd"/>
-      <w:r>
-        <w:t>explore et insert entouré) et pages</w:t>
-      </w:r>
-    </w:p>
-    <w:p>
-      <w:r>
-        <w:lastRenderedPageBreak/>
+        <w:t xml:space="preserve"> menu(explore et insert entouré) et pages</w:t>
+      </w:r>
+    </w:p>
+    <w:p>
+      <w:r>
         <w:t>Pour plus de fonctionnalités, comme voir ces listes personnalisées et ajouter des commentaires, nous devons nous connecter ou, si nous n’avons pas de compte, en créer un.</w:t>
       </w:r>
     </w:p>
@@ -4595,7 +4515,13 @@
     </w:p>
     <w:p>
       <w:r>
-        <w:t>Les pages de login et de création de compte sont basiques. Il suffit de rentrer son pseudo existant/voulu et son mot de passe.</w:t>
+        <w:t>Les pages de login et de création de compte</w:t>
+      </w:r>
+      <w:r>
+        <w:t>s</w:t>
+      </w:r>
+      <w:r>
+        <w:t xml:space="preserve"> sont basiques. Il suffit de rentrer son pseudo existant/voulu et son mot de passe.</w:t>
       </w:r>
     </w:p>
     <w:p>
@@ -4794,21 +4720,43 @@
         <w:rPr>
           <w:rFonts w:eastAsiaTheme="minorEastAsia"/>
         </w:rPr>
-        <w:t xml:space="preserve">Nous avons eu quelques </w:t>
-      </w:r>
-      <w:proofErr w:type="gramStart"/>
+        <w:t>Nous avons eu quelques challenges avec le SQL, comme pour faire l’insertion de médias, d</w:t>
+      </w:r>
       <w:r>
         <w:rPr>
           <w:rFonts w:eastAsiaTheme="minorEastAsia"/>
         </w:rPr>
-        <w:t>challenges</w:t>
-      </w:r>
-      <w:proofErr w:type="gramEnd"/>
+        <w:t>ue</w:t>
+      </w:r>
       <w:r>
         <w:rPr>
           <w:rFonts w:eastAsiaTheme="minorEastAsia"/>
         </w:rPr>
-        <w:t xml:space="preserve"> avec le SQL, comme pour faire l’insertion de médias, dû au fait qu’il y a beaucoup de table et un nombre variable d’attribut ou encore la requête pour la recherche. Généralement, notre problème était le cas où le nombre de paramètres à mettre dans la requête étaient variables.</w:t>
+        <w:t xml:space="preserve"> au fait qu’il y a beaucoup de table</w:t>
+      </w:r>
+      <w:r>
+        <w:rPr>
+          <w:rFonts w:eastAsiaTheme="minorEastAsia"/>
+        </w:rPr>
+        <w:t>s</w:t>
+      </w:r>
+      <w:r>
+        <w:rPr>
+          <w:rFonts w:eastAsiaTheme="minorEastAsia"/>
+        </w:rPr>
+        <w:t xml:space="preserve"> et un nombre variable d’attribut</w:t>
+      </w:r>
+      <w:r>
+        <w:rPr>
+          <w:rFonts w:eastAsiaTheme="minorEastAsia"/>
+        </w:rPr>
+        <w:t>s</w:t>
+      </w:r>
+      <w:r>
+        <w:rPr>
+          <w:rFonts w:eastAsiaTheme="minorEastAsia"/>
+        </w:rPr>
+        <w:t xml:space="preserve"> ou encore la requête pour la recherche. Généralement, notre problème était le cas où le nombre de paramètres à mettre dans la requête était variable.</w:t>
       </w:r>
     </w:p>
     <w:p>
@@ -5039,7 +4987,6 @@
         <w:t>/</w:t>
       </w:r>
       <w:proofErr w:type="spellStart"/>
-      <w:proofErr w:type="gramStart"/>
       <w:r>
         <w:rPr>
           <w:lang w:val="en-GB"/>
@@ -5047,7 +4994,6 @@
         <w:t>webserver:latest</w:t>
       </w:r>
       <w:proofErr w:type="spellEnd"/>
-      <w:proofErr w:type="gramEnd"/>
     </w:p>
     <w:p>
       <w:r>
@@ -5147,13 +5093,8 @@
       <w:pPr>
         <w:pStyle w:val="SourceCode"/>
       </w:pPr>
-      <w:proofErr w:type="gramStart"/>
-      <w:r>
-        <w:t>git</w:t>
-      </w:r>
-      <w:proofErr w:type="gramEnd"/>
-      <w:r>
-        <w:t xml:space="preserve"> clone https://github.com/Nyaaw/ProjectBDR.git</w:t>
+      <w:r>
+        <w:t>git clone https://github.com/Nyaaw/ProjectBDR.git</w:t>
       </w:r>
     </w:p>
     <w:p>
@@ -5237,110 +5178,101 @@
       <w:pPr>
         <w:pStyle w:val="SourceCode"/>
       </w:pPr>
-      <w:proofErr w:type="gramStart"/>
-      <w:r>
-        <w:t>git</w:t>
-      </w:r>
-      <w:proofErr w:type="gramEnd"/>
-      <w:r>
+      <w:r>
+        <w:t xml:space="preserve">git </w:t>
+      </w:r>
+      <w:proofErr w:type="spellStart"/>
+      <w:r>
+        <w:t>remote</w:t>
+      </w:r>
+      <w:proofErr w:type="spellEnd"/>
+      <w:r>
+        <w:t xml:space="preserve"> -v</w:t>
+      </w:r>
+    </w:p>
+    <w:p>
+      <w:pPr>
+        <w:pStyle w:val="Titre5"/>
+      </w:pPr>
+      <w:bookmarkStart w:id="19" w:name="_Toc188801874"/>
+      <w:r>
+        <w:t>Construire le code source de l'application</w:t>
+      </w:r>
+      <w:bookmarkEnd w:id="19"/>
+    </w:p>
+    <w:p>
+      <w:r>
+        <w:t>Pour construire l'application, vous pouvez utiliser les commandes suivantes dans votre terminal.</w:t>
+      </w:r>
+    </w:p>
+    <w:p>
+      <w:pPr>
+        <w:pStyle w:val="SourceCode"/>
+        <w:rPr>
+          <w:rStyle w:val="VerbatimChar"/>
+        </w:rPr>
+      </w:pPr>
+      <w:r>
+        <w:rPr>
+          <w:rStyle w:val="VerbatimChar"/>
+        </w:rPr>
+        <w:t>./</w:t>
+      </w:r>
+      <w:proofErr w:type="spellStart"/>
+      <w:r>
+        <w:rPr>
+          <w:rStyle w:val="VerbatimChar"/>
+        </w:rPr>
+        <w:t>mvnw</w:t>
+      </w:r>
+      <w:proofErr w:type="spellEnd"/>
+      <w:r>
+        <w:rPr>
+          <w:rStyle w:val="VerbatimChar"/>
+        </w:rPr>
         <w:t xml:space="preserve"> </w:t>
       </w:r>
       <w:proofErr w:type="spellStart"/>
       <w:r>
-        <w:t>remote</w:t>
+        <w:rPr>
+          <w:rStyle w:val="VerbatimChar"/>
+        </w:rPr>
+        <w:t>dependency:go-offline</w:t>
       </w:r>
       <w:proofErr w:type="spellEnd"/>
-      <w:r>
-        <w:t xml:space="preserve"> -v</w:t>
+    </w:p>
+    <w:p>
+      <w:pPr>
+        <w:pStyle w:val="SourceCode"/>
+        <w:rPr>
+          <w:rStyle w:val="VerbatimChar"/>
+        </w:rPr>
+      </w:pPr>
+      <w:r>
+        <w:rPr>
+          <w:rStyle w:val="VerbatimChar"/>
+        </w:rPr>
+        <w:t>./</w:t>
+      </w:r>
+      <w:proofErr w:type="spellStart"/>
+      <w:r>
+        <w:rPr>
+          <w:rStyle w:val="VerbatimChar"/>
+        </w:rPr>
+        <w:t>mvnw</w:t>
+      </w:r>
+      <w:proofErr w:type="spellEnd"/>
+      <w:r>
+        <w:rPr>
+          <w:rStyle w:val="VerbatimChar"/>
+        </w:rPr>
+        <w:t xml:space="preserve"> clean package</w:t>
       </w:r>
     </w:p>
     <w:p>
       <w:pPr>
         <w:pStyle w:val="Titre5"/>
       </w:pPr>
-      <w:bookmarkStart w:id="19" w:name="_Toc188801874"/>
-      <w:r>
-        <w:t>Construire le code source de l'application</w:t>
-      </w:r>
-      <w:bookmarkEnd w:id="19"/>
-    </w:p>
-    <w:p>
-      <w:r>
-        <w:t>Pour construire l'application, vous pouvez utiliser les commandes suivantes dans votre terminal.</w:t>
-      </w:r>
-    </w:p>
-    <w:p>
-      <w:pPr>
-        <w:pStyle w:val="SourceCode"/>
-        <w:rPr>
-          <w:rStyle w:val="VerbatimChar"/>
-        </w:rPr>
-      </w:pPr>
-      <w:proofErr w:type="gramStart"/>
-      <w:r>
-        <w:rPr>
-          <w:rStyle w:val="VerbatimChar"/>
-        </w:rPr>
-        <w:t>./</w:t>
-      </w:r>
-      <w:proofErr w:type="spellStart"/>
-      <w:proofErr w:type="gramEnd"/>
-      <w:r>
-        <w:rPr>
-          <w:rStyle w:val="VerbatimChar"/>
-        </w:rPr>
-        <w:t>mvnw</w:t>
-      </w:r>
-      <w:proofErr w:type="spellEnd"/>
-      <w:r>
-        <w:rPr>
-          <w:rStyle w:val="VerbatimChar"/>
-        </w:rPr>
-        <w:t xml:space="preserve"> </w:t>
-      </w:r>
-      <w:proofErr w:type="spellStart"/>
-      <w:r>
-        <w:rPr>
-          <w:rStyle w:val="VerbatimChar"/>
-        </w:rPr>
-        <w:t>dependency:go-offline</w:t>
-      </w:r>
-      <w:proofErr w:type="spellEnd"/>
-    </w:p>
-    <w:p>
-      <w:pPr>
-        <w:pStyle w:val="SourceCode"/>
-        <w:rPr>
-          <w:rStyle w:val="VerbatimChar"/>
-        </w:rPr>
-      </w:pPr>
-      <w:proofErr w:type="gramStart"/>
-      <w:r>
-        <w:rPr>
-          <w:rStyle w:val="VerbatimChar"/>
-        </w:rPr>
-        <w:t>./</w:t>
-      </w:r>
-      <w:proofErr w:type="spellStart"/>
-      <w:proofErr w:type="gramEnd"/>
-      <w:r>
-        <w:rPr>
-          <w:rStyle w:val="VerbatimChar"/>
-        </w:rPr>
-        <w:t>mvnw</w:t>
-      </w:r>
-      <w:proofErr w:type="spellEnd"/>
-      <w:r>
-        <w:rPr>
-          <w:rStyle w:val="VerbatimChar"/>
-        </w:rPr>
-        <w:t xml:space="preserve"> clean package</w:t>
-      </w:r>
-    </w:p>
-    <w:p>
-      <w:pPr>
-        <w:pStyle w:val="Titre5"/>
-      </w:pPr>
       <w:bookmarkStart w:id="20" w:name="_Toc188801875"/>
       <w:r>
         <w:t>Construire le paquetage de l'application</w:t>
@@ -5349,15 +5281,7 @@
     </w:p>
     <w:p>
       <w:r>
-        <w:t xml:space="preserve">Si vous deviez modifier notre application, vous </w:t>
-      </w:r>
-      <w:proofErr w:type="gramStart"/>
-      <w:r>
-        <w:t>devrez</w:t>
-      </w:r>
-      <w:proofErr w:type="gramEnd"/>
-      <w:r>
-        <w:t xml:space="preserve"> la compiler à nouveau et la publier sur votre compte.</w:t>
+        <w:t>Si vous deviez modifier notre application, vous devrez la compiler à nouveau et la publier sur votre compte.</w:t>
       </w:r>
     </w:p>
     <w:p>
@@ -5375,13 +5299,8 @@
       <w:pPr>
         <w:pStyle w:val="SourceCode"/>
       </w:pPr>
-      <w:proofErr w:type="gramStart"/>
-      <w:r>
-        <w:t>docker</w:t>
-      </w:r>
-      <w:proofErr w:type="gramEnd"/>
-      <w:r>
-        <w:t xml:space="preserve"> </w:t>
+      <w:r>
+        <w:t xml:space="preserve">docker </w:t>
       </w:r>
       <w:proofErr w:type="spellStart"/>
       <w:r>
@@ -5437,26 +5356,15 @@
     </w:p>
     <w:p>
       <w:r>
-        <w:t xml:space="preserve">Vous devez </w:t>
-      </w:r>
-      <w:r>
-        <w:t>package</w:t>
-      </w:r>
-      <w:r>
-        <w:t xml:space="preserve"> l'image :</w:t>
+        <w:t>Vous devez package l'image :</w:t>
       </w:r>
     </w:p>
     <w:p>
       <w:pPr>
         <w:pStyle w:val="SourceCode"/>
       </w:pPr>
-      <w:proofErr w:type="gramStart"/>
-      <w:r>
-        <w:t>docker</w:t>
-      </w:r>
-      <w:proofErr w:type="gramEnd"/>
-      <w:r>
-        <w:t xml:space="preserve"> tag </w:t>
+      <w:r>
+        <w:t xml:space="preserve">docker tag </w:t>
       </w:r>
       <w:proofErr w:type="spellStart"/>
       <w:r>
@@ -5629,26 +5537,13 @@
       <w:pPr>
         <w:pStyle w:val="SourceCode"/>
       </w:pPr>
-      <w:proofErr w:type="gramStart"/>
-      <w:r>
-        <w:t>docker</w:t>
-      </w:r>
-      <w:proofErr w:type="gramEnd"/>
-      <w:r>
-        <w:t xml:space="preserve"> compose up</w:t>
-      </w:r>
-    </w:p>
-    <w:p>
-      <w:r>
-        <w:t xml:space="preserve">Si vous l'exécutez en local, vous pouvez y accéder en allant à l'adresse </w:t>
-      </w:r>
-      <w:proofErr w:type="gramStart"/>
-      <w:r>
-        <w:t>localhost:</w:t>
-      </w:r>
-      <w:proofErr w:type="gramEnd"/>
-      <w:r>
-        <w:t>8080 dans votre navigateur.</w:t>
+      <w:r>
+        <w:t>docker compose up</w:t>
+      </w:r>
+    </w:p>
+    <w:p>
+      <w:r>
+        <w:t>Si vous l'exécutez en local, vous pouvez y accéder en allant à l'adresse localhost:8080 dans votre navigateur.</w:t>
       </w:r>
     </w:p>
     <w:p>
@@ -5670,13 +5565,8 @@
       <w:pPr>
         <w:pStyle w:val="SourceCode"/>
       </w:pPr>
-      <w:proofErr w:type="gramStart"/>
-      <w:r>
-        <w:t>java</w:t>
-      </w:r>
-      <w:proofErr w:type="gramEnd"/>
-      <w:r>
-        <w:t xml:space="preserve"> -jar </w:t>
+      <w:r>
+        <w:t xml:space="preserve">java -jar </w:t>
       </w:r>
       <w:proofErr w:type="spellStart"/>
       <w:r>
@@ -5689,15 +5579,7 @@
     </w:p>
     <w:p>
       <w:r>
-        <w:t xml:space="preserve">Pour voir le résultat, allez à l'adresse </w:t>
-      </w:r>
-      <w:proofErr w:type="gramStart"/>
-      <w:r>
-        <w:t>localhost:</w:t>
-      </w:r>
-      <w:proofErr w:type="gramEnd"/>
-      <w:r>
-        <w:t>8080 dans votre navigateur.</w:t>
+        <w:t>Pour voir le résultat, allez à l'adresse localhost:8080 dans votre navigateur.</w:t>
       </w:r>
     </w:p>
     <w:sectPr>
@@ -5783,7 +5665,21 @@
             <w:rPr>
               <w:lang w:val="en-GB"/>
             </w:rPr>
-            <w:t xml:space="preserve"> Ripoll, Lisa Gorgerat, </w:t>
+            <w:t xml:space="preserve"> Ripoll, Lisa </w:t>
+          </w:r>
+          <w:proofErr w:type="spellStart"/>
+          <w:r>
+            <w:rPr>
+              <w:lang w:val="en-GB"/>
+            </w:rPr>
+            <w:t>Gorgerat</w:t>
+          </w:r>
+          <w:proofErr w:type="spellEnd"/>
+          <w:r>
+            <w:rPr>
+              <w:lang w:val="en-GB"/>
+            </w:rPr>
+            <w:t xml:space="preserve">, </w:t>
           </w:r>
         </w:p>
         <w:p>
@@ -5799,16 +5695,8 @@
             <w:rPr>
               <w:lang w:val="en-GB"/>
             </w:rPr>
-            <w:t xml:space="preserve">Alex </w:t>
+            <w:t>Alex Berberat</w:t>
           </w:r>
-          <w:proofErr w:type="spellStart"/>
-          <w:r>
-            <w:rPr>
-              <w:lang w:val="en-GB"/>
-            </w:rPr>
-            <w:t>Berberat</w:t>
-          </w:r>
-          <w:proofErr w:type="spellEnd"/>
         </w:p>
       </w:tc>
       <w:tc>
@@ -6081,10 +5969,9 @@
     </w:r>
     <w:r>
       <w:tab/>
-      <w:t>Lab0</w:t>
     </w:r>
     <w:r>
-      <w:t>1</w:t>
+      <w:t>Projet</w:t>
     </w:r>
     <w:r>
       <w:tab/>

</xml_diff>